<commit_message>
Proofread and edit final draft of iPython notebook for final project for EDX UCSD Python for Data Science, continue on with Wk 5 Coursera Stanford ML
</commit_message>
<xml_diff>
--- a/MachineLearning/Coursera/StanfordMachineLearning/Week5_NeuralNetworks_Learning/Week_5_1_NN_CostFunctionBackPropogation.docx
+++ b/MachineLearning/Coursera/StanfordMachineLearning/Week5_NeuralNetworks_Learning/Week_5_1_NN_CostFunctionBackPropogation.docx
@@ -17,7 +17,7 @@
           <w:i/>
           <w:u w:val="single"/>
         </w:rPr>
-        <w:t xml:space="preserve">Neural Networks </w:t>
+        <w:t xml:space="preserve">Neural Networks – Learning: </w:t>
       </w:r>
       <w:r>
         <w:rPr>
@@ -25,30 +25,6 @@
           <w:i/>
           <w:u w:val="single"/>
         </w:rPr>
-        <w:t>–</w:t>
-      </w:r>
-      <w:r>
-        <w:rPr>
-          <w:b/>
-          <w:i/>
-          <w:u w:val="single"/>
-        </w:rPr>
-        <w:t xml:space="preserve"> Learning</w:t>
-      </w:r>
-      <w:r>
-        <w:rPr>
-          <w:b/>
-          <w:i/>
-          <w:u w:val="single"/>
-        </w:rPr>
-        <w:t xml:space="preserve">: </w:t>
-      </w:r>
-      <w:r>
-        <w:rPr>
-          <w:b/>
-          <w:i/>
-          <w:u w:val="single"/>
-        </w:rPr>
         <w:t>Cost Function and Backpropagation</w:t>
       </w:r>
     </w:p>
@@ -80,62 +56,29 @@
         <w:pStyle w:val="ListBullet"/>
       </w:pPr>
       <w:r>
-        <w:t>NN</w:t>
-      </w:r>
-      <w:r>
-        <w:t xml:space="preserve"> are </w:t>
-      </w:r>
-      <w:r>
-        <w:t>1</w:t>
-      </w:r>
-      <w:r>
-        <w:t xml:space="preserve"> of the most powerful learning algorithms we have today. </w:t>
-      </w:r>
-    </w:p>
-    <w:p>
-      <w:pPr>
-        <w:pStyle w:val="ListBullet"/>
-      </w:pPr>
-      <w:r>
-        <w:t>We need a</w:t>
-      </w:r>
-      <w:r>
-        <w:t xml:space="preserve"> learning algorithm for fitting the parameters of a </w:t>
-      </w:r>
-      <w:r>
-        <w:t xml:space="preserve">NN </w:t>
-      </w:r>
-      <w:r>
-        <w:t>given a training set</w:t>
-      </w:r>
-      <w:r>
-        <w:t xml:space="preserve"> </w:t>
+        <w:t xml:space="preserve">NN are 1 of the most powerful learning algorithms we have today. </w:t>
+      </w:r>
+    </w:p>
+    <w:p>
+      <w:pPr>
+        <w:pStyle w:val="ListBullet"/>
+      </w:pPr>
+      <w:r>
+        <w:t xml:space="preserve">We need a learning algorithm for fitting the parameters of a NN given a training set </w:t>
       </w:r>
       <w:r>
         <w:sym w:font="Wingdings" w:char="F0E0"/>
       </w:r>
       <w:r>
-        <w:t xml:space="preserve"> </w:t>
-      </w:r>
-      <w:r>
-        <w:t xml:space="preserve">cost function </w:t>
-      </w:r>
-    </w:p>
-    <w:p>
-      <w:pPr>
-        <w:pStyle w:val="ListBullet"/>
-      </w:pPr>
-      <w:r>
-        <w:t xml:space="preserve">Let’s </w:t>
-      </w:r>
-      <w:r>
-        <w:t xml:space="preserve">focus on the application of </w:t>
-      </w:r>
-      <w:r>
-        <w:t xml:space="preserve">NNs </w:t>
-      </w:r>
-      <w:r>
-        <w:t xml:space="preserve">to classification problems. </w:t>
+        <w:t xml:space="preserve"> cost function </w:t>
+      </w:r>
+    </w:p>
+    <w:p>
+      <w:pPr>
+        <w:pStyle w:val="ListBullet"/>
+      </w:pPr>
+      <w:r>
+        <w:t xml:space="preserve">Let’s focus on the application of NNs to classification problems. </w:t>
       </w:r>
     </w:p>
     <w:p>
@@ -188,46 +131,13 @@
         <w:pStyle w:val="ListBullet"/>
       </w:pPr>
       <w:r>
-        <w:t xml:space="preserve">Suppose </w:t>
-      </w:r>
-      <w:r>
-        <w:t xml:space="preserve">we have a network like </w:t>
-      </w:r>
-      <w:r>
-        <w:t xml:space="preserve">this w/ </w:t>
-      </w:r>
-      <w:r>
-        <w:t xml:space="preserve">a training set </w:t>
-      </w:r>
-      <w:r>
-        <w:t xml:space="preserve">from x(1),y(1) to x(m)y(m), where L = </w:t>
-      </w:r>
-      <w:r>
-        <w:t>the total number of layers in this network</w:t>
+        <w:t>Suppose we have a network like this w/ a training set from x(1),y(1) to x(m)y(m), where L = the total number of layers in this network</w:t>
       </w:r>
       <w:r>
         <w:t xml:space="preserve"> and S</w:t>
       </w:r>
       <w:r>
-        <w:t>(L)</w:t>
-      </w:r>
-      <w:r>
-        <w:t xml:space="preserve"> </w:t>
-      </w:r>
-      <w:r>
-        <w:t>= the number of units/</w:t>
-      </w:r>
-      <w:r>
-        <w:t>neurons</w:t>
-      </w:r>
-      <w:r>
-        <w:t xml:space="preserve"> (excluding bias) </w:t>
-      </w:r>
-      <w:r>
-        <w:t xml:space="preserve">in </w:t>
-      </w:r>
-      <w:r>
-        <w:t xml:space="preserve">a layer </w:t>
+        <w:t xml:space="preserve">(L) = the number of units/neurons (excluding bias) in a layer </w:t>
       </w:r>
     </w:p>
     <w:p>
@@ -240,19 +150,13 @@
         <w:ind w:left="720"/>
       </w:pPr>
       <w:r>
-        <w:t>F</w:t>
-      </w:r>
-      <w:r>
-        <w:t xml:space="preserve">or example, </w:t>
+        <w:t xml:space="preserve">For example, </w:t>
       </w:r>
       <w:r>
         <w:t>S(1) = 3 + S</w:t>
       </w:r>
       <w:r>
-        <w:t>(2) = 5</w:t>
-      </w:r>
-      <w:r>
-        <w:t xml:space="preserve">. </w:t>
+        <w:t xml:space="preserve">(2) = 5. </w:t>
       </w:r>
     </w:p>
     <w:p>
@@ -1081,12 +985,23 @@
     <w:p>
       <w:pPr>
         <w:pStyle w:val="ListBullet"/>
+        <w:tabs>
+          <w:tab w:val="clear" w:pos="360"/>
+          <w:tab w:val="num" w:pos="720"/>
+        </w:tabs>
+        <w:ind w:left="720"/>
       </w:pPr>
       <w:r>
         <w:t>This summation is b</w:t>
       </w:r>
       <w:r>
-        <w:t>asically a sum over my K output units</w:t>
+        <w:t xml:space="preserve">asically a sum over </w:t>
+      </w:r>
+      <w:r>
+        <w:t>the</w:t>
+      </w:r>
+      <w:r>
+        <w:t xml:space="preserve"> K output units</w:t>
       </w:r>
       <w:r>
         <w:t xml:space="preserve"> </w:t>
@@ -1095,9 +1010,14 @@
     <w:p>
       <w:pPr>
         <w:pStyle w:val="ListBullet"/>
-      </w:pPr>
-      <w:r>
-        <w:t xml:space="preserve">So if I have </w:t>
+        <w:tabs>
+          <w:tab w:val="clear" w:pos="360"/>
+          <w:tab w:val="num" w:pos="720"/>
+        </w:tabs>
+        <w:ind w:left="720"/>
+      </w:pPr>
+      <w:r>
+        <w:t xml:space="preserve">So w/ </w:t>
       </w:r>
       <w:r>
         <w:t xml:space="preserve">4 </w:t>
@@ -1109,16 +1029,13 @@
         <w:t xml:space="preserve"> (</w:t>
       </w:r>
       <w:r>
+        <w:t xml:space="preserve">in the </w:t>
+      </w:r>
+      <w:r>
         <w:t xml:space="preserve">final layer of </w:t>
       </w:r>
       <w:r>
-        <w:t xml:space="preserve">NN </w:t>
-      </w:r>
-      <w:r>
-        <w:t xml:space="preserve">has </w:t>
-      </w:r>
-      <w:r>
-        <w:t xml:space="preserve">4 output units), </w:t>
+        <w:t xml:space="preserve">NN), </w:t>
       </w:r>
       <w:r>
         <w:t xml:space="preserve">then this is a sum from k </w:t>
@@ -1411,10 +1328,7 @@
         <w:t xml:space="preserve">This looks really complicated, but all it's doing is it's summing over these </w:t>
       </w:r>
       <w:r>
-        <w:t>ϴ</w:t>
-      </w:r>
-      <w:r>
-        <w:t>(j,</w:t>
+        <w:t>ϴ(j,</w:t>
       </w:r>
       <w:r>
         <w:t>i</w:t>
@@ -1883,19 +1797,3274 @@
         <w:rPr>
           <w:b/>
         </w:rPr>
+        <w:t>backpropagation algorithm</w:t>
+      </w:r>
+      <w:r>
+        <w:t xml:space="preserve"> is an algorithm for trying to minimize the</w:t>
+      </w:r>
+      <w:r>
+        <w:t xml:space="preserve"> NN</w:t>
+      </w:r>
+      <w:r>
+        <w:t xml:space="preserve"> cost function</w:t>
+      </w:r>
+    </w:p>
+    <w:p>
+      <w:pPr>
+        <w:pStyle w:val="ListBullet"/>
+        <w:numPr>
+          <w:ilvl w:val="0"/>
+          <w:numId w:val="0"/>
+        </w:numPr>
+        <w:ind w:left="360" w:firstLine="360"/>
+      </w:pPr>
+      <w:r>
+        <w:rPr>
+          <w:noProof/>
+        </w:rPr>
+        <w:drawing>
+          <wp:inline distT="0" distB="0" distL="0" distR="0" wp14:anchorId="5ED973D5" wp14:editId="28C7F4B4">
+            <wp:extent cx="4686300" cy="1076325"/>
+            <wp:effectExtent l="0" t="0" r="0" b="9525"/>
+            <wp:docPr id="3" name="Picture 3"/>
+            <wp:cNvGraphicFramePr>
+              <a:graphicFrameLocks xmlns:a="http://schemas.openxmlformats.org/drawingml/2006/main" noChangeAspect="1"/>
+            </wp:cNvGraphicFramePr>
+            <a:graphic xmlns:a="http://schemas.openxmlformats.org/drawingml/2006/main">
+              <a:graphicData uri="http://schemas.openxmlformats.org/drawingml/2006/picture">
+                <pic:pic xmlns:pic="http://schemas.openxmlformats.org/drawingml/2006/picture">
+                  <pic:nvPicPr>
+                    <pic:cNvPr id="1" name=""/>
+                    <pic:cNvPicPr/>
+                  </pic:nvPicPr>
+                  <pic:blipFill>
+                    <a:blip r:embed="rId20"/>
+                    <a:stretch>
+                      <a:fillRect/>
+                    </a:stretch>
+                  </pic:blipFill>
+                  <pic:spPr>
+                    <a:xfrm>
+                      <a:off x="0" y="0"/>
+                      <a:ext cx="4686300" cy="1076325"/>
+                    </a:xfrm>
+                    <a:prstGeom prst="rect">
+                      <a:avLst/>
+                    </a:prstGeom>
+                  </pic:spPr>
+                </pic:pic>
+              </a:graphicData>
+            </a:graphic>
+          </wp:inline>
+        </w:drawing>
+      </w:r>
+    </w:p>
+    <w:p>
+      <w:pPr>
+        <w:pStyle w:val="ListBullet"/>
+      </w:pPr>
+      <w:r>
+        <w:t xml:space="preserve">What we'd like to do is try to find parameters </w:t>
+      </w:r>
+      <w:r>
+        <w:t xml:space="preserve">ϴ to </w:t>
+      </w:r>
+      <w:r>
+        <w:t xml:space="preserve">try to minimize </w:t>
+      </w:r>
+      <w:r>
+        <w:t>J(</w:t>
+      </w:r>
+      <w:r>
+        <w:t>ϴ</w:t>
+      </w:r>
+      <w:r>
+        <w:t>)</w:t>
+      </w:r>
+      <w:r>
+        <w:t xml:space="preserve">. </w:t>
+      </w:r>
+    </w:p>
+    <w:p>
+      <w:pPr>
+        <w:pStyle w:val="ListBullet"/>
+      </w:pPr>
+      <w:r>
+        <w:t>In order to use either gradien</w:t>
+      </w:r>
+      <w:r>
+        <w:t xml:space="preserve">t descent or one of the advanced </w:t>
+      </w:r>
+      <w:r>
+        <w:t>optimization algorithms</w:t>
+      </w:r>
+      <w:r>
+        <w:t xml:space="preserve">, </w:t>
+      </w:r>
+      <w:r>
+        <w:t xml:space="preserve">we need to write code that takes </w:t>
+      </w:r>
+      <w:r>
+        <w:t>as</w:t>
+      </w:r>
+      <w:r>
+        <w:t xml:space="preserve"> input the parameters </w:t>
+      </w:r>
+      <w:r>
+        <w:t>ϴ</w:t>
+      </w:r>
+      <w:r>
+        <w:t xml:space="preserve"> + </w:t>
+      </w:r>
+      <w:r>
+        <w:t xml:space="preserve">computes </w:t>
+      </w:r>
+      <w:r>
+        <w:t>J(</w:t>
+      </w:r>
+      <w:r>
+        <w:t>ϴ</w:t>
+      </w:r>
+      <w:r>
+        <w:t xml:space="preserve">) + the </w:t>
+      </w:r>
+      <w:r>
+        <w:t xml:space="preserve">partial derivative terms. </w:t>
+      </w:r>
+    </w:p>
+    <w:p>
+      <w:pPr>
+        <w:pStyle w:val="ListBullet"/>
+        <w:numPr>
+          <w:ilvl w:val="0"/>
+          <w:numId w:val="0"/>
+        </w:numPr>
+        <w:ind w:left="360"/>
+        <w:rPr>
+          <w:noProof/>
+        </w:rPr>
+      </w:pPr>
+      <w:r>
+        <w:rPr>
+          <w:noProof/>
+        </w:rPr>
+        <w:drawing>
+          <wp:inline distT="0" distB="0" distL="0" distR="0" wp14:anchorId="31939F91" wp14:editId="075D56FF">
+            <wp:extent cx="3162300" cy="385876"/>
+            <wp:effectExtent l="0" t="0" r="0" b="0"/>
+            <wp:docPr id="7" name="Picture 7"/>
+            <wp:cNvGraphicFramePr>
+              <a:graphicFrameLocks xmlns:a="http://schemas.openxmlformats.org/drawingml/2006/main" noChangeAspect="1"/>
+            </wp:cNvGraphicFramePr>
+            <a:graphic xmlns:a="http://schemas.openxmlformats.org/drawingml/2006/main">
+              <a:graphicData uri="http://schemas.openxmlformats.org/drawingml/2006/picture">
+                <pic:pic xmlns:pic="http://schemas.openxmlformats.org/drawingml/2006/picture">
+                  <pic:nvPicPr>
+                    <pic:cNvPr id="1" name=""/>
+                    <pic:cNvPicPr/>
+                  </pic:nvPicPr>
+                  <pic:blipFill rotWithShape="1">
+                    <a:blip r:embed="rId21"/>
+                    <a:srcRect b="73202"/>
+                    <a:stretch/>
+                  </pic:blipFill>
+                  <pic:spPr bwMode="auto">
+                    <a:xfrm>
+                      <a:off x="0" y="0"/>
+                      <a:ext cx="3171694" cy="387022"/>
+                    </a:xfrm>
+                    <a:prstGeom prst="rect">
+                      <a:avLst/>
+                    </a:prstGeom>
+                    <a:ln>
+                      <a:noFill/>
+                    </a:ln>
+                    <a:extLst>
+                      <a:ext uri="{53640926-AAD7-44D8-BBD7-CCE9431645EC}">
+                        <a14:shadowObscured xmlns:a14="http://schemas.microsoft.com/office/drawing/2010/main"/>
+                      </a:ext>
+                    </a:extLst>
+                  </pic:spPr>
+                </pic:pic>
+              </a:graphicData>
+            </a:graphic>
+          </wp:inline>
+        </w:drawing>
+      </w:r>
+      <w:r>
+        <w:rPr>
+          <w:noProof/>
+        </w:rPr>
+        <w:drawing>
+          <wp:inline distT="0" distB="0" distL="0" distR="0" wp14:anchorId="5CC255B3" wp14:editId="41D3A1C4">
+            <wp:extent cx="781050" cy="307914"/>
+            <wp:effectExtent l="0" t="0" r="0" b="0"/>
+            <wp:docPr id="5" name="Picture 5"/>
+            <wp:cNvGraphicFramePr>
+              <a:graphicFrameLocks xmlns:a="http://schemas.openxmlformats.org/drawingml/2006/main" noChangeAspect="1"/>
+            </wp:cNvGraphicFramePr>
+            <a:graphic xmlns:a="http://schemas.openxmlformats.org/drawingml/2006/main">
+              <a:graphicData uri="http://schemas.openxmlformats.org/drawingml/2006/picture">
+                <pic:pic xmlns:pic="http://schemas.openxmlformats.org/drawingml/2006/picture">
+                  <pic:nvPicPr>
+                    <pic:cNvPr id="1" name=""/>
+                    <pic:cNvPicPr/>
+                  </pic:nvPicPr>
+                  <pic:blipFill rotWithShape="1">
+                    <a:blip r:embed="rId21"/>
+                    <a:srcRect t="28759" r="69047" b="44444"/>
+                    <a:stretch/>
+                  </pic:blipFill>
+                  <pic:spPr bwMode="auto">
+                    <a:xfrm>
+                      <a:off x="0" y="0"/>
+                      <a:ext cx="798575" cy="314823"/>
+                    </a:xfrm>
+                    <a:prstGeom prst="rect">
+                      <a:avLst/>
+                    </a:prstGeom>
+                    <a:ln>
+                      <a:noFill/>
+                    </a:ln>
+                    <a:extLst>
+                      <a:ext uri="{53640926-AAD7-44D8-BBD7-CCE9431645EC}">
+                        <a14:shadowObscured xmlns:a14="http://schemas.microsoft.com/office/drawing/2010/main"/>
+                      </a:ext>
+                    </a:extLst>
+                  </pic:spPr>
+                </pic:pic>
+              </a:graphicData>
+            </a:graphic>
+          </wp:inline>
+        </w:drawing>
+      </w:r>
+      <w:r>
+        <w:rPr>
+          <w:noProof/>
+        </w:rPr>
+        <w:t xml:space="preserve"> </w:t>
+      </w:r>
+      <w:r>
+        <w:rPr>
+          <w:noProof/>
+        </w:rPr>
+        <w:t xml:space="preserve"> + </w:t>
+      </w:r>
+      <w:r>
+        <w:rPr>
+          <w:noProof/>
+        </w:rPr>
+        <w:drawing>
+          <wp:inline distT="0" distB="0" distL="0" distR="0" wp14:anchorId="6A472296" wp14:editId="32922789">
+            <wp:extent cx="1019175" cy="407670"/>
+            <wp:effectExtent l="0" t="0" r="9525" b="0"/>
+            <wp:docPr id="6" name="Picture 6"/>
+            <wp:cNvGraphicFramePr>
+              <a:graphicFrameLocks xmlns:a="http://schemas.openxmlformats.org/drawingml/2006/main" noChangeAspect="1"/>
+            </wp:cNvGraphicFramePr>
+            <a:graphic xmlns:a="http://schemas.openxmlformats.org/drawingml/2006/main">
+              <a:graphicData uri="http://schemas.openxmlformats.org/drawingml/2006/picture">
+                <pic:pic xmlns:pic="http://schemas.openxmlformats.org/drawingml/2006/picture">
+                  <pic:nvPicPr>
+                    <pic:cNvPr id="1" name=""/>
+                    <pic:cNvPicPr/>
+                  </pic:nvPicPr>
+                  <pic:blipFill rotWithShape="1">
+                    <a:blip r:embed="rId21"/>
+                    <a:srcRect t="54248" r="47917"/>
+                    <a:stretch/>
+                  </pic:blipFill>
+                  <pic:spPr bwMode="auto">
+                    <a:xfrm>
+                      <a:off x="0" y="0"/>
+                      <a:ext cx="1020548" cy="408219"/>
+                    </a:xfrm>
+                    <a:prstGeom prst="rect">
+                      <a:avLst/>
+                    </a:prstGeom>
+                    <a:ln>
+                      <a:noFill/>
+                    </a:ln>
+                    <a:extLst>
+                      <a:ext uri="{53640926-AAD7-44D8-BBD7-CCE9431645EC}">
+                        <a14:shadowObscured xmlns:a14="http://schemas.microsoft.com/office/drawing/2010/main"/>
+                      </a:ext>
+                    </a:extLst>
+                  </pic:spPr>
+                </pic:pic>
+              </a:graphicData>
+            </a:graphic>
+          </wp:inline>
+        </w:drawing>
+      </w:r>
+    </w:p>
+    <w:p>
+      <w:pPr>
+        <w:pStyle w:val="ListBullet"/>
+      </w:pPr>
+      <w:r>
+        <w:lastRenderedPageBreak/>
+        <w:t xml:space="preserve">Remember, the parameters </w:t>
+      </w:r>
+      <w:r>
+        <w:t>ϴ</w:t>
+      </w:r>
+      <w:r>
+        <w:t xml:space="preserve"> </w:t>
+      </w:r>
+      <w:r>
+        <w:t xml:space="preserve">in </w:t>
+      </w:r>
+      <w:r>
+        <w:t xml:space="preserve">a NN is = </w:t>
+      </w:r>
+      <w:r>
+        <w:t>ϴ</w:t>
+      </w:r>
+      <w:r>
+        <w:t>(ij)l</w:t>
+      </w:r>
+      <w:r>
+        <w:t xml:space="preserve">, </w:t>
+      </w:r>
+      <w:r>
+        <w:t xml:space="preserve">which is </w:t>
+      </w:r>
+      <w:r>
+        <w:t>real nu</w:t>
+      </w:r>
+      <w:r>
+        <w:t xml:space="preserve">mber, + can be seen in </w:t>
+      </w:r>
+      <w:r>
+        <w:t xml:space="preserve">the partial derivative terms we need to compute. </w:t>
+      </w:r>
+    </w:p>
+    <w:p>
+      <w:pPr>
+        <w:pStyle w:val="ListBullet"/>
+        <w:numPr>
+          <w:ilvl w:val="0"/>
+          <w:numId w:val="0"/>
+        </w:numPr>
+        <w:ind w:left="3240" w:firstLine="360"/>
+      </w:pPr>
+      <w:r>
+        <w:rPr>
+          <w:noProof/>
+        </w:rPr>
+        <w:drawing>
+          <wp:inline distT="0" distB="0" distL="0" distR="0" wp14:anchorId="089E463F" wp14:editId="0E55F6F7">
+            <wp:extent cx="1290188" cy="635745"/>
+            <wp:effectExtent l="0" t="0" r="5715" b="0"/>
+            <wp:docPr id="9" name="Picture 9"/>
+            <wp:cNvGraphicFramePr>
+              <a:graphicFrameLocks xmlns:a="http://schemas.openxmlformats.org/drawingml/2006/main" noChangeAspect="1"/>
+            </wp:cNvGraphicFramePr>
+            <a:graphic xmlns:a="http://schemas.openxmlformats.org/drawingml/2006/main">
+              <a:graphicData uri="http://schemas.openxmlformats.org/drawingml/2006/picture">
+                <pic:pic xmlns:pic="http://schemas.openxmlformats.org/drawingml/2006/picture">
+                  <pic:nvPicPr>
+                    <pic:cNvPr id="1" name=""/>
+                    <pic:cNvPicPr/>
+                  </pic:nvPicPr>
+                  <pic:blipFill>
+                    <a:blip r:embed="rId22"/>
+                    <a:stretch>
+                      <a:fillRect/>
+                    </a:stretch>
+                  </pic:blipFill>
+                  <pic:spPr>
+                    <a:xfrm>
+                      <a:off x="0" y="0"/>
+                      <a:ext cx="1305114" cy="643100"/>
+                    </a:xfrm>
+                    <a:prstGeom prst="rect">
+                      <a:avLst/>
+                    </a:prstGeom>
+                  </pic:spPr>
+                </pic:pic>
+              </a:graphicData>
+            </a:graphic>
+          </wp:inline>
+        </w:drawing>
+      </w:r>
+    </w:p>
+    <w:p>
+      <w:pPr>
+        <w:pStyle w:val="ListBullet"/>
+      </w:pPr>
+      <w:r>
+        <w:t>Ex: Only 1</w:t>
+      </w:r>
+      <w:r>
+        <w:t xml:space="preserve"> one training example</w:t>
+      </w:r>
+      <w:r>
+        <w:t xml:space="preserve">: = </w:t>
+      </w:r>
+      <w:r>
+        <w:t xml:space="preserve">a pair </w:t>
+      </w:r>
+      <w:r>
+        <w:t>(</w:t>
+      </w:r>
+      <w:r>
+        <w:t>x</w:t>
+      </w:r>
+      <w:r>
+        <w:t>1,</w:t>
+      </w:r>
+      <w:r>
+        <w:t>y</w:t>
+      </w:r>
+      <w:r>
+        <w:t>1)</w:t>
+      </w:r>
+      <w:r>
+        <w:t xml:space="preserve">. </w:t>
+      </w:r>
+    </w:p>
+    <w:p>
+      <w:pPr>
+        <w:pStyle w:val="ListBullet"/>
+        <w:tabs>
+          <w:tab w:val="clear" w:pos="360"/>
+          <w:tab w:val="num" w:pos="720"/>
+        </w:tabs>
+        <w:ind w:left="720"/>
+      </w:pPr>
+      <w:r>
+        <w:t xml:space="preserve">The </w:t>
+      </w:r>
+      <w:r>
+        <w:t>1</w:t>
+      </w:r>
+      <w:r>
+        <w:rPr>
+          <w:vertAlign w:val="superscript"/>
+        </w:rPr>
+        <w:t>st</w:t>
+      </w:r>
+      <w:r>
+        <w:t xml:space="preserve"> </w:t>
+      </w:r>
+      <w:r>
+        <w:t xml:space="preserve">thing we do is we apply </w:t>
+      </w:r>
+      <w:r>
+        <w:rPr>
+          <w:b/>
+        </w:rPr>
+        <w:t>forward propagation</w:t>
+      </w:r>
+      <w:r>
+        <w:t xml:space="preserve"> in order to compute whether a hypotheses actually outputs given the input</w:t>
+      </w:r>
+      <w:r>
+        <w:t xml:space="preserve"> x</w:t>
+      </w:r>
+      <w:r>
+        <w:t xml:space="preserve">. </w:t>
+      </w:r>
+    </w:p>
+    <w:p>
+      <w:pPr>
+        <w:pStyle w:val="ListBullet"/>
+        <w:numPr>
+          <w:ilvl w:val="0"/>
+          <w:numId w:val="0"/>
+        </w:numPr>
+        <w:ind w:left="360"/>
+      </w:pPr>
+      <w:r>
+        <w:rPr>
+          <w:noProof/>
+        </w:rPr>
+        <w:drawing>
+          <wp:inline distT="0" distB="0" distL="0" distR="0" wp14:anchorId="720B9EFC" wp14:editId="6D657E83">
+            <wp:extent cx="827743" cy="359410"/>
+            <wp:effectExtent l="0" t="0" r="0" b="2540"/>
+            <wp:docPr id="10" name="Picture 10"/>
+            <wp:cNvGraphicFramePr>
+              <a:graphicFrameLocks xmlns:a="http://schemas.openxmlformats.org/drawingml/2006/main" noChangeAspect="1"/>
+            </wp:cNvGraphicFramePr>
+            <a:graphic xmlns:a="http://schemas.openxmlformats.org/drawingml/2006/main">
+              <a:graphicData uri="http://schemas.openxmlformats.org/drawingml/2006/picture">
+                <pic:pic xmlns:pic="http://schemas.openxmlformats.org/drawingml/2006/picture">
+                  <pic:nvPicPr>
+                    <pic:cNvPr id="1" name=""/>
+                    <pic:cNvPicPr/>
+                  </pic:nvPicPr>
+                  <pic:blipFill rotWithShape="1">
+                    <a:blip r:embed="rId23"/>
+                    <a:srcRect l="7454" t="-1" r="1" b="-1798"/>
+                    <a:stretch/>
+                  </pic:blipFill>
+                  <pic:spPr bwMode="auto">
+                    <a:xfrm>
+                      <a:off x="0" y="0"/>
+                      <a:ext cx="851331" cy="369652"/>
+                    </a:xfrm>
+                    <a:prstGeom prst="rect">
+                      <a:avLst/>
+                    </a:prstGeom>
+                    <a:ln>
+                      <a:noFill/>
+                    </a:ln>
+                    <a:extLst>
+                      <a:ext uri="{53640926-AAD7-44D8-BBD7-CCE9431645EC}">
+                        <a14:shadowObscured xmlns:a14="http://schemas.microsoft.com/office/drawing/2010/main"/>
+                      </a:ext>
+                    </a:extLst>
+                  </pic:spPr>
+                </pic:pic>
+              </a:graphicData>
+            </a:graphic>
+          </wp:inline>
+        </w:drawing>
+      </w:r>
+      <w:r>
+        <w:rPr>
+          <w:noProof/>
+        </w:rPr>
+        <w:t xml:space="preserve"> </w:t>
+      </w:r>
+      <w:r>
+        <w:rPr>
+          <w:noProof/>
+        </w:rPr>
+        <w:t xml:space="preserve"> </w:t>
+      </w:r>
+      <w:r>
+        <w:rPr>
+          <w:noProof/>
+        </w:rPr>
+        <w:t xml:space="preserve"> </w:t>
+      </w:r>
+      <w:r>
+        <w:rPr>
+          <w:noProof/>
+        </w:rPr>
+        <w:drawing>
+          <wp:inline distT="0" distB="0" distL="0" distR="0" wp14:anchorId="1FA5460B" wp14:editId="2A5BC358">
+            <wp:extent cx="1543050" cy="359410"/>
+            <wp:effectExtent l="0" t="0" r="0" b="2540"/>
+            <wp:docPr id="11" name="Picture 11"/>
+            <wp:cNvGraphicFramePr>
+              <a:graphicFrameLocks xmlns:a="http://schemas.openxmlformats.org/drawingml/2006/main" noChangeAspect="1"/>
+            </wp:cNvGraphicFramePr>
+            <a:graphic xmlns:a="http://schemas.openxmlformats.org/drawingml/2006/main">
+              <a:graphicData uri="http://schemas.openxmlformats.org/drawingml/2006/picture">
+                <pic:pic xmlns:pic="http://schemas.openxmlformats.org/drawingml/2006/picture">
+                  <pic:nvPicPr>
+                    <pic:cNvPr id="1" name=""/>
+                    <pic:cNvPicPr/>
+                  </pic:nvPicPr>
+                  <pic:blipFill rotWithShape="1">
+                    <a:blip r:embed="rId24"/>
+                    <a:srcRect r="4706"/>
+                    <a:stretch/>
+                  </pic:blipFill>
+                  <pic:spPr bwMode="auto">
+                    <a:xfrm>
+                      <a:off x="0" y="0"/>
+                      <a:ext cx="1566114" cy="364782"/>
+                    </a:xfrm>
+                    <a:prstGeom prst="rect">
+                      <a:avLst/>
+                    </a:prstGeom>
+                    <a:ln>
+                      <a:noFill/>
+                    </a:ln>
+                    <a:extLst>
+                      <a:ext uri="{53640926-AAD7-44D8-BBD7-CCE9431645EC}">
+                        <a14:shadowObscured xmlns:a14="http://schemas.microsoft.com/office/drawing/2010/main"/>
+                      </a:ext>
+                    </a:extLst>
+                  </pic:spPr>
+                </pic:pic>
+              </a:graphicData>
+            </a:graphic>
+          </wp:inline>
+        </w:drawing>
+      </w:r>
+      <w:r>
+        <w:rPr>
+          <w:noProof/>
+        </w:rPr>
+        <w:t xml:space="preserve"> </w:t>
+      </w:r>
+      <w:r>
+        <w:rPr>
+          <w:noProof/>
+        </w:rPr>
+        <w:t xml:space="preserve">   </w:t>
+      </w:r>
+      <w:r>
+        <w:rPr>
+          <w:noProof/>
+        </w:rPr>
+        <w:drawing>
+          <wp:inline distT="0" distB="0" distL="0" distR="0" wp14:anchorId="66E4A148" wp14:editId="2B2947FB">
+            <wp:extent cx="1543050" cy="391160"/>
+            <wp:effectExtent l="0" t="0" r="0" b="8890"/>
+            <wp:docPr id="12" name="Picture 12"/>
+            <wp:cNvGraphicFramePr>
+              <a:graphicFrameLocks xmlns:a="http://schemas.openxmlformats.org/drawingml/2006/main" noChangeAspect="1"/>
+            </wp:cNvGraphicFramePr>
+            <a:graphic xmlns:a="http://schemas.openxmlformats.org/drawingml/2006/main">
+              <a:graphicData uri="http://schemas.openxmlformats.org/drawingml/2006/picture">
+                <pic:pic xmlns:pic="http://schemas.openxmlformats.org/drawingml/2006/picture">
+                  <pic:nvPicPr>
+                    <pic:cNvPr id="1" name=""/>
+                    <pic:cNvPicPr/>
+                  </pic:nvPicPr>
+                  <pic:blipFill rotWithShape="1">
+                    <a:blip r:embed="rId25"/>
+                    <a:srcRect r="3479"/>
+                    <a:stretch/>
+                  </pic:blipFill>
+                  <pic:spPr bwMode="auto">
+                    <a:xfrm>
+                      <a:off x="0" y="0"/>
+                      <a:ext cx="1566439" cy="397089"/>
+                    </a:xfrm>
+                    <a:prstGeom prst="rect">
+                      <a:avLst/>
+                    </a:prstGeom>
+                    <a:ln>
+                      <a:noFill/>
+                    </a:ln>
+                    <a:extLst>
+                      <a:ext uri="{53640926-AAD7-44D8-BBD7-CCE9431645EC}">
+                        <a14:shadowObscured xmlns:a14="http://schemas.microsoft.com/office/drawing/2010/main"/>
+                      </a:ext>
+                    </a:extLst>
+                  </pic:spPr>
+                </pic:pic>
+              </a:graphicData>
+            </a:graphic>
+          </wp:inline>
+        </w:drawing>
+      </w:r>
+      <w:r>
+        <w:rPr>
+          <w:noProof/>
+        </w:rPr>
+        <w:t xml:space="preserve"> </w:t>
+      </w:r>
+      <w:r>
+        <w:rPr>
+          <w:noProof/>
+        </w:rPr>
+        <w:t xml:space="preserve">  </w:t>
+      </w:r>
+      <w:r>
+        <w:rPr>
+          <w:noProof/>
+        </w:rPr>
+        <w:drawing>
+          <wp:inline distT="0" distB="0" distL="0" distR="0" wp14:anchorId="2D011BB1" wp14:editId="18EC721A">
+            <wp:extent cx="1466850" cy="266700"/>
+            <wp:effectExtent l="0" t="0" r="0" b="0"/>
+            <wp:docPr id="13" name="Picture 13"/>
+            <wp:cNvGraphicFramePr>
+              <a:graphicFrameLocks xmlns:a="http://schemas.openxmlformats.org/drawingml/2006/main" noChangeAspect="1"/>
+            </wp:cNvGraphicFramePr>
+            <a:graphic xmlns:a="http://schemas.openxmlformats.org/drawingml/2006/main">
+              <a:graphicData uri="http://schemas.openxmlformats.org/drawingml/2006/picture">
+                <pic:pic xmlns:pic="http://schemas.openxmlformats.org/drawingml/2006/picture">
+                  <pic:nvPicPr>
+                    <pic:cNvPr id="1" name=""/>
+                    <pic:cNvPicPr/>
+                  </pic:nvPicPr>
+                  <pic:blipFill rotWithShape="1">
+                    <a:blip r:embed="rId26"/>
+                    <a:srcRect l="5255" t="-3465" r="4827" b="6461"/>
+                    <a:stretch/>
+                  </pic:blipFill>
+                  <pic:spPr bwMode="auto">
+                    <a:xfrm>
+                      <a:off x="0" y="0"/>
+                      <a:ext cx="1624158" cy="295301"/>
+                    </a:xfrm>
+                    <a:prstGeom prst="rect">
+                      <a:avLst/>
+                    </a:prstGeom>
+                    <a:ln>
+                      <a:noFill/>
+                    </a:ln>
+                    <a:extLst>
+                      <a:ext uri="{53640926-AAD7-44D8-BBD7-CCE9431645EC}">
+                        <a14:shadowObscured xmlns:a14="http://schemas.microsoft.com/office/drawing/2010/main"/>
+                      </a:ext>
+                    </a:extLst>
+                  </pic:spPr>
+                </pic:pic>
+              </a:graphicData>
+            </a:graphic>
+          </wp:inline>
+        </w:drawing>
+      </w:r>
+    </w:p>
+    <w:p>
+      <w:pPr>
+        <w:pStyle w:val="ListBullet"/>
+        <w:tabs>
+          <w:tab w:val="clear" w:pos="360"/>
+          <w:tab w:val="num" w:pos="720"/>
+        </w:tabs>
+        <w:ind w:left="720"/>
+      </w:pPr>
+      <w:r>
+        <w:t xml:space="preserve">Concretely, </w:t>
+      </w:r>
+      <w:r>
+        <w:t xml:space="preserve">recall </w:t>
+      </w:r>
+      <w:r>
+        <w:t xml:space="preserve">a(1) </w:t>
+      </w:r>
+      <w:r>
+        <w:t xml:space="preserve">= </w:t>
+      </w:r>
+      <w:r>
+        <w:t xml:space="preserve">the </w:t>
+      </w:r>
+      <w:r>
+        <w:rPr>
+          <w:b/>
+        </w:rPr>
+        <w:t>activation values</w:t>
+      </w:r>
+      <w:r>
+        <w:t xml:space="preserve"> of </w:t>
+      </w:r>
+      <w:r>
+        <w:t>the 1</w:t>
+      </w:r>
+      <w:r>
+        <w:rPr>
+          <w:vertAlign w:val="superscript"/>
+        </w:rPr>
+        <w:t>st</w:t>
+      </w:r>
+      <w:r>
+        <w:t>/</w:t>
+      </w:r>
+      <w:r>
+        <w:t>input</w:t>
+      </w:r>
+      <w:r>
+        <w:t xml:space="preserve"> layer</w:t>
+      </w:r>
+      <w:r>
+        <w:t>.</w:t>
+      </w:r>
+    </w:p>
+    <w:p>
+      <w:pPr>
+        <w:pStyle w:val="ListBullet"/>
+        <w:numPr>
+          <w:ilvl w:val="0"/>
+          <w:numId w:val="0"/>
+        </w:numPr>
+        <w:ind w:left="2160" w:firstLine="720"/>
+      </w:pPr>
+      <w:r>
+        <w:rPr>
+          <w:noProof/>
+        </w:rPr>
+        <w:drawing>
+          <wp:inline distT="0" distB="0" distL="0" distR="0" wp14:anchorId="18F2462E" wp14:editId="669EE672">
+            <wp:extent cx="2028825" cy="1219200"/>
+            <wp:effectExtent l="0" t="0" r="9525" b="0"/>
+            <wp:docPr id="14" name="Picture 14"/>
+            <wp:cNvGraphicFramePr>
+              <a:graphicFrameLocks xmlns:a="http://schemas.openxmlformats.org/drawingml/2006/main" noChangeAspect="1"/>
+            </wp:cNvGraphicFramePr>
+            <a:graphic xmlns:a="http://schemas.openxmlformats.org/drawingml/2006/main">
+              <a:graphicData uri="http://schemas.openxmlformats.org/drawingml/2006/picture">
+                <pic:pic xmlns:pic="http://schemas.openxmlformats.org/drawingml/2006/picture">
+                  <pic:nvPicPr>
+                    <pic:cNvPr id="1" name=""/>
+                    <pic:cNvPicPr/>
+                  </pic:nvPicPr>
+                  <pic:blipFill>
+                    <a:blip r:embed="rId27"/>
+                    <a:stretch>
+                      <a:fillRect/>
+                    </a:stretch>
+                  </pic:blipFill>
+                  <pic:spPr>
+                    <a:xfrm>
+                      <a:off x="0" y="0"/>
+                      <a:ext cx="2028825" cy="1219200"/>
+                    </a:xfrm>
+                    <a:prstGeom prst="rect">
+                      <a:avLst/>
+                    </a:prstGeom>
+                  </pic:spPr>
+                </pic:pic>
+              </a:graphicData>
+            </a:graphic>
+          </wp:inline>
+        </w:drawing>
+      </w:r>
+    </w:p>
+    <w:p>
+      <w:pPr>
+        <w:pStyle w:val="ListBullet"/>
+        <w:tabs>
+          <w:tab w:val="clear" w:pos="360"/>
+          <w:tab w:val="num" w:pos="720"/>
+        </w:tabs>
+        <w:ind w:left="720"/>
+      </w:pPr>
+      <w:r>
+        <w:t xml:space="preserve"> </w:t>
+      </w:r>
+      <w:r>
+        <w:t>S</w:t>
+      </w:r>
+      <w:r>
+        <w:t xml:space="preserve">et </w:t>
+      </w:r>
+      <w:r>
+        <w:t>a(1)</w:t>
+      </w:r>
+      <w:r>
+        <w:t xml:space="preserve"> to x </w:t>
+      </w:r>
+      <w:r>
+        <w:t xml:space="preserve">+ </w:t>
+      </w:r>
+      <w:r>
+        <w:t xml:space="preserve">to compute z(2) </w:t>
+      </w:r>
+      <w:r>
+        <w:t xml:space="preserve">= </w:t>
+      </w:r>
+      <w:r>
+        <w:t>ϴ</w:t>
+      </w:r>
+      <w:r>
+        <w:t>(</w:t>
+      </w:r>
+      <w:r>
+        <w:t>1)*</w:t>
+      </w:r>
+      <w:r>
+        <w:t xml:space="preserve">a(1) </w:t>
+      </w:r>
+      <w:r>
+        <w:t xml:space="preserve">and then </w:t>
+      </w:r>
+      <w:r>
+        <w:t xml:space="preserve">a(2) </w:t>
+      </w:r>
+      <w:r>
+        <w:t xml:space="preserve">= </w:t>
+      </w:r>
+      <w:r>
+        <w:t>g</w:t>
+      </w:r>
+      <w:r>
+        <w:t>(z(2))</w:t>
+      </w:r>
+      <w:r>
+        <w:t xml:space="preserve">, </w:t>
+      </w:r>
+      <w:r>
+        <w:t xml:space="preserve">i.e </w:t>
+      </w:r>
+      <w:r>
+        <w:t xml:space="preserve">the </w:t>
+      </w:r>
+      <w:r>
+        <w:rPr>
+          <w:b/>
+        </w:rPr>
+        <w:t>sigmoid activation function</w:t>
+      </w:r>
+      <w:r>
+        <w:t xml:space="preserve"> applied to z(2) </w:t>
+      </w:r>
+    </w:p>
+    <w:p>
+      <w:pPr>
+        <w:pStyle w:val="ListBullet"/>
+        <w:tabs>
+          <w:tab w:val="clear" w:pos="360"/>
+          <w:tab w:val="num" w:pos="720"/>
+        </w:tabs>
+        <w:ind w:left="720"/>
+      </w:pPr>
+      <w:r>
+        <w:t xml:space="preserve">This </w:t>
+      </w:r>
+      <w:r>
+        <w:t xml:space="preserve">would give us our activations for the </w:t>
+      </w:r>
+      <w:r>
+        <w:t>1</w:t>
+      </w:r>
+      <w:r>
+        <w:rPr>
+          <w:vertAlign w:val="superscript"/>
+        </w:rPr>
+        <w:t>st</w:t>
+      </w:r>
+      <w:r>
+        <w:t xml:space="preserve"> middle layer</w:t>
+      </w:r>
+    </w:p>
+    <w:p>
+      <w:pPr>
+        <w:pStyle w:val="ListBullet"/>
+        <w:tabs>
+          <w:tab w:val="clear" w:pos="360"/>
+          <w:tab w:val="num" w:pos="720"/>
+        </w:tabs>
+        <w:ind w:left="720"/>
+      </w:pPr>
+      <w:r>
+        <w:t>Then</w:t>
+      </w:r>
+      <w:r>
+        <w:t xml:space="preserve"> apply </w:t>
+      </w:r>
+      <w:r>
+        <w:t xml:space="preserve">this 2 more times in our forward </w:t>
+      </w:r>
+      <w:r>
+        <w:t>propa</w:t>
+      </w:r>
+      <w:r>
+        <w:t xml:space="preserve">gation to compute a(3) and a(4), </w:t>
+      </w:r>
+      <w:r>
+        <w:t xml:space="preserve">which is also the </w:t>
+      </w:r>
+      <w:r>
+        <w:t>output of a hypotheses h</w:t>
+      </w:r>
+      <w:r>
+        <w:t>ϴ</w:t>
+      </w:r>
+      <w:r>
+        <w:t>(</w:t>
+      </w:r>
+      <w:r>
+        <w:t>x</w:t>
+      </w:r>
+      <w:r>
+        <w:t>)</w:t>
+      </w:r>
+      <w:r>
+        <w:t xml:space="preserve">. </w:t>
+      </w:r>
+    </w:p>
+    <w:p>
+      <w:pPr>
+        <w:pStyle w:val="ListBullet"/>
+        <w:tabs>
+          <w:tab w:val="clear" w:pos="360"/>
+          <w:tab w:val="num" w:pos="720"/>
+        </w:tabs>
+        <w:ind w:left="720"/>
+      </w:pPr>
+      <w:r>
+        <w:t>T</w:t>
+      </w:r>
+      <w:r>
+        <w:t xml:space="preserve">his is our </w:t>
+      </w:r>
+      <w:r>
+        <w:rPr>
+          <w:i/>
+        </w:rPr>
+        <w:t>vectorized implementation</w:t>
+      </w:r>
+      <w:r>
+        <w:t xml:space="preserve"> of forward propagation </w:t>
+      </w:r>
+      <w:r>
+        <w:t xml:space="preserve">+ </w:t>
+      </w:r>
+      <w:r>
+        <w:t xml:space="preserve">it allows us to compute the activation values for all of the neurons in our </w:t>
+      </w:r>
+      <w:r>
+        <w:t>NN</w:t>
+      </w:r>
+      <w:r>
+        <w:t xml:space="preserve">. </w:t>
+      </w:r>
+    </w:p>
+    <w:p>
+      <w:pPr>
+        <w:pStyle w:val="ListBullet"/>
+      </w:pPr>
+      <w:r>
+        <w:t xml:space="preserve">Next, in order to compute the derivatives, we're going to use an algorithm called </w:t>
+      </w:r>
+      <w:r>
+        <w:rPr>
+          <w:b/>
+        </w:rPr>
+        <w:t>back propagation</w:t>
+      </w:r>
+      <w:r>
+        <w:t xml:space="preserve">. </w:t>
+      </w:r>
+    </w:p>
+    <w:p>
+      <w:pPr>
+        <w:pStyle w:val="ListBullet"/>
+        <w:numPr>
+          <w:ilvl w:val="0"/>
+          <w:numId w:val="0"/>
+        </w:numPr>
+        <w:ind w:left="1080" w:firstLine="360"/>
+      </w:pPr>
+      <w:r>
+        <w:rPr>
+          <w:noProof/>
+        </w:rPr>
+        <w:drawing>
+          <wp:inline distT="0" distB="0" distL="0" distR="0" wp14:anchorId="3F85E9AD" wp14:editId="4C881F18">
+            <wp:extent cx="4514850" cy="647700"/>
+            <wp:effectExtent l="0" t="0" r="0" b="0"/>
+            <wp:docPr id="15" name="Picture 15"/>
+            <wp:cNvGraphicFramePr>
+              <a:graphicFrameLocks xmlns:a="http://schemas.openxmlformats.org/drawingml/2006/main" noChangeAspect="1"/>
+            </wp:cNvGraphicFramePr>
+            <a:graphic xmlns:a="http://schemas.openxmlformats.org/drawingml/2006/main">
+              <a:graphicData uri="http://schemas.openxmlformats.org/drawingml/2006/picture">
+                <pic:pic xmlns:pic="http://schemas.openxmlformats.org/drawingml/2006/picture">
+                  <pic:nvPicPr>
+                    <pic:cNvPr id="1" name=""/>
+                    <pic:cNvPicPr/>
+                  </pic:nvPicPr>
+                  <pic:blipFill>
+                    <a:blip r:embed="rId28"/>
+                    <a:stretch>
+                      <a:fillRect/>
+                    </a:stretch>
+                  </pic:blipFill>
+                  <pic:spPr>
+                    <a:xfrm>
+                      <a:off x="0" y="0"/>
+                      <a:ext cx="4514850" cy="647700"/>
+                    </a:xfrm>
+                    <a:prstGeom prst="rect">
+                      <a:avLst/>
+                    </a:prstGeom>
+                  </pic:spPr>
+                </pic:pic>
+              </a:graphicData>
+            </a:graphic>
+          </wp:inline>
+        </w:drawing>
+      </w:r>
+    </w:p>
+    <w:p>
+      <w:pPr>
+        <w:pStyle w:val="ListBullet"/>
+      </w:pPr>
+      <w:r>
+        <w:t xml:space="preserve">The </w:t>
+      </w:r>
+      <w:r>
+        <w:rPr>
+          <w:u w:val="single"/>
+        </w:rPr>
+        <w:t>intuition of the back propagation algorithm</w:t>
+      </w:r>
+      <w:r>
+        <w:t xml:space="preserve"> is that for each </w:t>
+      </w:r>
+      <w:r>
+        <w:t xml:space="preserve">node, </w:t>
+      </w:r>
+      <w:r>
+        <w:t xml:space="preserve">we're going to compute the term </w:t>
+      </w:r>
+      <w:r>
+        <w:rPr>
+          <w:b/>
+        </w:rPr>
+        <w:t>δj(</w:t>
+      </w:r>
+      <w:r>
+        <w:rPr>
+          <w:b/>
+        </w:rPr>
+        <w:t>l</w:t>
+      </w:r>
+      <w:r>
+        <w:rPr>
+          <w:b/>
+        </w:rPr>
+        <w:t>)</w:t>
+      </w:r>
+      <w:r>
+        <w:t xml:space="preserve"> which </w:t>
+      </w:r>
+      <w:r>
+        <w:t xml:space="preserve">represent the error of </w:t>
+      </w:r>
+      <w:r>
+        <w:t>node</w:t>
+      </w:r>
+      <w:r>
+        <w:t xml:space="preserve"> j in layer l. </w:t>
+      </w:r>
+    </w:p>
+    <w:p>
+      <w:pPr>
+        <w:pStyle w:val="ListBullet"/>
+      </w:pPr>
+      <w:r>
+        <w:t>R</w:t>
+      </w:r>
+      <w:r>
+        <w:t xml:space="preserve">ecall </w:t>
+      </w:r>
+      <w:r>
+        <w:t xml:space="preserve">aj(l) is the activation of the jth </w:t>
+      </w:r>
+      <w:r>
+        <w:t xml:space="preserve">unit in layer l and </w:t>
+      </w:r>
+      <w:r>
+        <w:t xml:space="preserve">so </w:t>
+      </w:r>
+      <w:r>
+        <w:t xml:space="preserve">this </w:t>
+      </w:r>
+      <w:r>
+        <w:rPr>
+          <w:i/>
+        </w:rPr>
+        <w:t>delta term is in some sense going to capture our error in the activation of that</w:t>
+      </w:r>
+      <w:r>
+        <w:rPr>
+          <w:i/>
+        </w:rPr>
+        <w:t xml:space="preserve"> node</w:t>
+      </w:r>
+      <w:r>
+        <w:t xml:space="preserve">. </w:t>
+      </w:r>
+    </w:p>
+    <w:p>
+      <w:pPr>
+        <w:pStyle w:val="ListBullet"/>
+      </w:pPr>
+      <w:r>
+        <w:t xml:space="preserve">Concretely, taking </w:t>
+      </w:r>
+      <w:r>
+        <w:t xml:space="preserve">our </w:t>
+      </w:r>
+      <w:r>
+        <w:t xml:space="preserve">example </w:t>
+      </w:r>
+      <w:r>
+        <w:t>NN</w:t>
+      </w:r>
+      <w:r>
+        <w:t xml:space="preserve"> </w:t>
+      </w:r>
+      <w:r>
+        <w:t>w/ 4 layers (L = 4):</w:t>
+      </w:r>
+    </w:p>
+    <w:p>
+      <w:pPr>
+        <w:pStyle w:val="ListBullet"/>
+        <w:tabs>
+          <w:tab w:val="clear" w:pos="360"/>
+          <w:tab w:val="num" w:pos="720"/>
+        </w:tabs>
+        <w:ind w:left="720"/>
+      </w:pPr>
+      <w:r>
+        <w:t xml:space="preserve">For each output unit, we're going to compute this delta term. </w:t>
+      </w:r>
+    </w:p>
+    <w:p>
+      <w:pPr>
+        <w:pStyle w:val="ListBullet"/>
+        <w:tabs>
+          <w:tab w:val="clear" w:pos="360"/>
+          <w:tab w:val="num" w:pos="720"/>
+        </w:tabs>
+        <w:ind w:left="720"/>
+      </w:pPr>
+      <w:r>
+        <w:t>So, delta for the j</w:t>
+      </w:r>
+      <w:r>
+        <w:t>th</w:t>
+      </w:r>
+      <w:r>
+        <w:t xml:space="preserve"> unit in the </w:t>
+      </w:r>
+      <w:r>
+        <w:t>4</w:t>
+      </w:r>
+      <w:r>
+        <w:rPr>
+          <w:vertAlign w:val="superscript"/>
+        </w:rPr>
+        <w:t>th</w:t>
+      </w:r>
+      <w:r>
+        <w:t xml:space="preserve"> </w:t>
+      </w:r>
+      <w:r>
+        <w:t>layer is</w:t>
+      </w:r>
+      <w:r>
+        <w:t>:</w:t>
+      </w:r>
+    </w:p>
+    <w:p>
+      <w:pPr>
+        <w:pStyle w:val="ListBullet"/>
+        <w:numPr>
+          <w:ilvl w:val="0"/>
+          <w:numId w:val="0"/>
+        </w:numPr>
+        <w:ind w:left="1440" w:firstLine="720"/>
+      </w:pPr>
+      <w:r>
+        <w:rPr>
+          <w:noProof/>
+        </w:rPr>
+        <w:drawing>
+          <wp:inline distT="0" distB="0" distL="0" distR="0" wp14:anchorId="1771A16C" wp14:editId="3D5874C1">
+            <wp:extent cx="1457325" cy="438150"/>
+            <wp:effectExtent l="0" t="0" r="9525" b="0"/>
+            <wp:docPr id="16" name="Picture 16"/>
+            <wp:cNvGraphicFramePr>
+              <a:graphicFrameLocks xmlns:a="http://schemas.openxmlformats.org/drawingml/2006/main" noChangeAspect="1"/>
+            </wp:cNvGraphicFramePr>
+            <a:graphic xmlns:a="http://schemas.openxmlformats.org/drawingml/2006/main">
+              <a:graphicData uri="http://schemas.openxmlformats.org/drawingml/2006/picture">
+                <pic:pic xmlns:pic="http://schemas.openxmlformats.org/drawingml/2006/picture">
+                  <pic:nvPicPr>
+                    <pic:cNvPr id="1" name=""/>
+                    <pic:cNvPicPr/>
+                  </pic:nvPicPr>
+                  <pic:blipFill>
+                    <a:blip r:embed="rId29"/>
+                    <a:stretch>
+                      <a:fillRect/>
+                    </a:stretch>
+                  </pic:blipFill>
+                  <pic:spPr>
+                    <a:xfrm>
+                      <a:off x="0" y="0"/>
+                      <a:ext cx="1457325" cy="438150"/>
+                    </a:xfrm>
+                    <a:prstGeom prst="rect">
+                      <a:avLst/>
+                    </a:prstGeom>
+                  </pic:spPr>
+                </pic:pic>
+              </a:graphicData>
+            </a:graphic>
+          </wp:inline>
+        </w:drawing>
+      </w:r>
+    </w:p>
+    <w:p>
+      <w:pPr>
+        <w:pStyle w:val="ListBullet"/>
+        <w:tabs>
+          <w:tab w:val="clear" w:pos="360"/>
+          <w:tab w:val="num" w:pos="1080"/>
+        </w:tabs>
+        <w:ind w:left="1080"/>
+      </w:pPr>
+      <w:r>
+        <w:t xml:space="preserve">i.e. </w:t>
+      </w:r>
+      <w:r>
+        <w:t xml:space="preserve">the activation of that unit </w:t>
+      </w:r>
+      <w:r>
+        <w:t xml:space="preserve">minus </w:t>
+      </w:r>
+      <w:r>
+        <w:t xml:space="preserve">the actual value </w:t>
+      </w:r>
+      <w:r>
+        <w:t xml:space="preserve">observed </w:t>
+      </w:r>
+      <w:r>
+        <w:t xml:space="preserve">in our training example. </w:t>
+      </w:r>
+    </w:p>
+    <w:p>
+      <w:pPr>
+        <w:pStyle w:val="ListBullet"/>
+        <w:tabs>
+          <w:tab w:val="clear" w:pos="360"/>
+          <w:tab w:val="num" w:pos="1080"/>
+        </w:tabs>
+        <w:ind w:left="1080"/>
+      </w:pPr>
+      <w:r>
+        <w:t>Aj(4) can also be written as h</w:t>
+      </w:r>
+      <w:r>
+        <w:t>ϴ</w:t>
+      </w:r>
+      <w:r>
+        <w:t>(x)(j), so delta is the difference between our hypothesis (prediction) and our actual</w:t>
+      </w:r>
+    </w:p>
+    <w:p>
+      <w:pPr>
+        <w:pStyle w:val="ListBullet"/>
+        <w:tabs>
+          <w:tab w:val="clear" w:pos="360"/>
+          <w:tab w:val="num" w:pos="720"/>
+        </w:tabs>
+        <w:ind w:left="720"/>
+      </w:pPr>
+      <w:r>
+        <w:lastRenderedPageBreak/>
+        <w:t xml:space="preserve">If you think of delta, a, and y as vectors, </w:t>
+      </w:r>
+      <w:r>
+        <w:t xml:space="preserve">you can also take </w:t>
+      </w:r>
+      <w:r>
+        <w:t xml:space="preserve">the above + </w:t>
+      </w:r>
+      <w:r>
+        <w:t xml:space="preserve">come up </w:t>
+      </w:r>
+      <w:r>
+        <w:t xml:space="preserve">w/ </w:t>
+      </w:r>
+      <w:r>
+        <w:t>a ve</w:t>
+      </w:r>
+      <w:r>
+        <w:t>ctorized implementation of it:</w:t>
+      </w:r>
+      <w:r>
+        <w:t xml:space="preserve"> </w:t>
+      </w:r>
+    </w:p>
+    <w:p>
+      <w:pPr>
+        <w:pStyle w:val="ListBullet"/>
+        <w:numPr>
+          <w:ilvl w:val="0"/>
+          <w:numId w:val="0"/>
+        </w:numPr>
+        <w:ind w:left="3240" w:firstLine="360"/>
+      </w:pPr>
+      <w:r>
+        <w:rPr>
+          <w:noProof/>
+        </w:rPr>
+        <w:drawing>
+          <wp:inline distT="0" distB="0" distL="0" distR="0" wp14:anchorId="51DCC3C6" wp14:editId="76BD08E8">
+            <wp:extent cx="876300" cy="398318"/>
+            <wp:effectExtent l="0" t="0" r="0" b="1905"/>
+            <wp:docPr id="17" name="Picture 17"/>
+            <wp:cNvGraphicFramePr>
+              <a:graphicFrameLocks xmlns:a="http://schemas.openxmlformats.org/drawingml/2006/main" noChangeAspect="1"/>
+            </wp:cNvGraphicFramePr>
+            <a:graphic xmlns:a="http://schemas.openxmlformats.org/drawingml/2006/main">
+              <a:graphicData uri="http://schemas.openxmlformats.org/drawingml/2006/picture">
+                <pic:pic xmlns:pic="http://schemas.openxmlformats.org/drawingml/2006/picture">
+                  <pic:nvPicPr>
+                    <pic:cNvPr id="1" name=""/>
+                    <pic:cNvPicPr/>
+                  </pic:nvPicPr>
+                  <pic:blipFill>
+                    <a:blip r:embed="rId30"/>
+                    <a:stretch>
+                      <a:fillRect/>
+                    </a:stretch>
+                  </pic:blipFill>
+                  <pic:spPr>
+                    <a:xfrm>
+                      <a:off x="0" y="0"/>
+                      <a:ext cx="882824" cy="401283"/>
+                    </a:xfrm>
+                    <a:prstGeom prst="rect">
+                      <a:avLst/>
+                    </a:prstGeom>
+                  </pic:spPr>
+                </pic:pic>
+              </a:graphicData>
+            </a:graphic>
+          </wp:inline>
+        </w:drawing>
+      </w:r>
+    </w:p>
+    <w:p>
+      <w:pPr>
+        <w:pStyle w:val="ListBullet"/>
+        <w:tabs>
+          <w:tab w:val="clear" w:pos="360"/>
+          <w:tab w:val="num" w:pos="720"/>
+        </w:tabs>
+        <w:ind w:left="720"/>
+      </w:pPr>
+      <w:r>
+        <w:t>delta</w:t>
+      </w:r>
+      <w:r>
+        <w:t>4</w:t>
+      </w:r>
+      <w:r>
+        <w:t xml:space="preserve">, a4, + </w:t>
+      </w:r>
+      <w:r>
+        <w:t>y</w:t>
+      </w:r>
+      <w:r>
+        <w:t xml:space="preserve"> are vectors whose dimensions are = </w:t>
+      </w:r>
+      <w:r>
+        <w:t xml:space="preserve">the number of output units in </w:t>
+      </w:r>
+      <w:r>
+        <w:t xml:space="preserve">the </w:t>
+      </w:r>
+      <w:r>
+        <w:t xml:space="preserve">network. </w:t>
+      </w:r>
+    </w:p>
+    <w:p>
+      <w:pPr>
+        <w:pStyle w:val="ListBullet"/>
+        <w:tabs>
+          <w:tab w:val="clear" w:pos="360"/>
+          <w:tab w:val="num" w:pos="720"/>
+        </w:tabs>
+        <w:ind w:left="720"/>
+      </w:pPr>
+      <w:r>
+        <w:t xml:space="preserve">What we do </w:t>
+      </w:r>
+      <w:r>
+        <w:rPr>
+          <w:i/>
+        </w:rPr>
+        <w:t>next</w:t>
+      </w:r>
+      <w:r>
+        <w:t xml:space="preserve"> is compute the delta terms for the </w:t>
+      </w:r>
+      <w:r>
+        <w:rPr>
+          <w:i/>
+        </w:rPr>
+        <w:t>earlier</w:t>
+      </w:r>
+      <w:r>
+        <w:t xml:space="preserve"> layers in our network. </w:t>
+      </w:r>
+    </w:p>
+    <w:p>
+      <w:pPr>
+        <w:pStyle w:val="ListBullet"/>
+        <w:numPr>
+          <w:ilvl w:val="0"/>
+          <w:numId w:val="0"/>
+        </w:numPr>
+        <w:ind w:left="1440" w:firstLine="720"/>
+      </w:pPr>
+      <w:r>
+        <w:rPr>
+          <w:noProof/>
+        </w:rPr>
+        <w:drawing>
+          <wp:inline distT="0" distB="0" distL="0" distR="0" wp14:anchorId="013F0CDD" wp14:editId="665B3C63">
+            <wp:extent cx="2695575" cy="657225"/>
+            <wp:effectExtent l="0" t="0" r="9525" b="9525"/>
+            <wp:docPr id="18" name="Picture 18"/>
+            <wp:cNvGraphicFramePr>
+              <a:graphicFrameLocks xmlns:a="http://schemas.openxmlformats.org/drawingml/2006/main" noChangeAspect="1"/>
+            </wp:cNvGraphicFramePr>
+            <a:graphic xmlns:a="http://schemas.openxmlformats.org/drawingml/2006/main">
+              <a:graphicData uri="http://schemas.openxmlformats.org/drawingml/2006/picture">
+                <pic:pic xmlns:pic="http://schemas.openxmlformats.org/drawingml/2006/picture">
+                  <pic:nvPicPr>
+                    <pic:cNvPr id="1" name=""/>
+                    <pic:cNvPicPr/>
+                  </pic:nvPicPr>
+                  <pic:blipFill>
+                    <a:blip r:embed="rId31"/>
+                    <a:stretch>
+                      <a:fillRect/>
+                    </a:stretch>
+                  </pic:blipFill>
+                  <pic:spPr>
+                    <a:xfrm>
+                      <a:off x="0" y="0"/>
+                      <a:ext cx="2695575" cy="657225"/>
+                    </a:xfrm>
+                    <a:prstGeom prst="rect">
+                      <a:avLst/>
+                    </a:prstGeom>
+                  </pic:spPr>
+                </pic:pic>
+              </a:graphicData>
+            </a:graphic>
+          </wp:inline>
+        </w:drawing>
+      </w:r>
+    </w:p>
+    <w:p>
+      <w:pPr>
+        <w:pStyle w:val="ListBullet"/>
+        <w:tabs>
+          <w:tab w:val="clear" w:pos="360"/>
+          <w:tab w:val="num" w:pos="720"/>
+        </w:tabs>
+        <w:ind w:left="720"/>
+      </w:pPr>
+      <w:r>
+        <w:t>The “ .* ” or “</w:t>
+      </w:r>
+      <w:r>
+        <w:t>dot times</w:t>
+      </w:r>
+      <w:r>
+        <w:t xml:space="preserve">” </w:t>
+      </w:r>
+      <w:r>
+        <w:t xml:space="preserve">is </w:t>
+      </w:r>
+      <w:r>
+        <w:t xml:space="preserve">the element-wise </w:t>
+      </w:r>
+      <w:r>
+        <w:t xml:space="preserve">multiplication operation </w:t>
+      </w:r>
+      <w:r>
+        <w:t>for the 2 vectors</w:t>
+      </w:r>
+    </w:p>
+    <w:p>
+      <w:pPr>
+        <w:pStyle w:val="ListBullet"/>
+        <w:tabs>
+          <w:tab w:val="clear" w:pos="360"/>
+          <w:tab w:val="num" w:pos="720"/>
+        </w:tabs>
+        <w:ind w:left="720"/>
+      </w:pPr>
+      <w:r>
+        <w:t>gprime(z(3))</w:t>
+      </w:r>
+      <w:r>
+        <w:t xml:space="preserve"> </w:t>
+      </w:r>
+      <w:r>
+        <w:t>=</w:t>
+      </w:r>
+      <w:r>
+        <w:t xml:space="preserve"> derivative of the activation function g evaluated at the input values given by z</w:t>
+      </w:r>
+      <w:r>
+        <w:t>(</w:t>
+      </w:r>
+      <w:r>
+        <w:t>3</w:t>
+      </w:r>
+      <w:r>
+        <w:t>)</w:t>
+      </w:r>
+      <w:r>
+        <w:t xml:space="preserve">. </w:t>
+      </w:r>
+    </w:p>
+    <w:p>
+      <w:pPr>
+        <w:pStyle w:val="ListBullet"/>
+        <w:tabs>
+          <w:tab w:val="clear" w:pos="360"/>
+          <w:tab w:val="num" w:pos="720"/>
+        </w:tabs>
+        <w:ind w:left="720"/>
+      </w:pPr>
+      <w:r>
+        <w:t>What you do to compute these derivative terms is just a</w:t>
+      </w:r>
+      <w:r>
+        <w:t>(</w:t>
+      </w:r>
+      <w:r>
+        <w:t>3</w:t>
+      </w:r>
+      <w:r>
+        <w:t>)</w:t>
+      </w:r>
+      <w:r>
+        <w:t xml:space="preserve"> </w:t>
+      </w:r>
+      <w:r>
+        <w:t>.*</w:t>
+      </w:r>
+      <w:r>
+        <w:t xml:space="preserve"> </w:t>
+      </w:r>
+      <w:r>
+        <w:t>(</w:t>
+      </w:r>
+      <w:r>
+        <w:t xml:space="preserve">1 </w:t>
+      </w:r>
+      <w:r>
+        <w:t>– a(3))</w:t>
+      </w:r>
+      <w:r>
+        <w:t xml:space="preserve"> where </w:t>
+      </w:r>
+      <w:r>
+        <w:t>a(3) = the vector of activation</w:t>
+      </w:r>
+      <w:r>
+        <w:t xml:space="preserve"> values for that layer</w:t>
+      </w:r>
+      <w:r>
+        <w:t xml:space="preserve"> and 1 is the vector of ones</w:t>
+      </w:r>
+      <w:r>
+        <w:t xml:space="preserve">. </w:t>
+      </w:r>
+    </w:p>
+    <w:p>
+      <w:pPr>
+        <w:pStyle w:val="ListBullet"/>
+        <w:numPr>
+          <w:ilvl w:val="0"/>
+          <w:numId w:val="0"/>
+        </w:numPr>
+        <w:ind w:left="1800" w:firstLine="360"/>
+      </w:pPr>
+      <w:r>
+        <w:rPr>
+          <w:noProof/>
+        </w:rPr>
+        <w:drawing>
+          <wp:inline distT="0" distB="0" distL="0" distR="0" wp14:anchorId="6919FAA7" wp14:editId="3A114E50">
+            <wp:extent cx="3371850" cy="733425"/>
+            <wp:effectExtent l="0" t="0" r="0" b="9525"/>
+            <wp:docPr id="20" name="Picture 20"/>
+            <wp:cNvGraphicFramePr>
+              <a:graphicFrameLocks xmlns:a="http://schemas.openxmlformats.org/drawingml/2006/main" noChangeAspect="1"/>
+            </wp:cNvGraphicFramePr>
+            <a:graphic xmlns:a="http://schemas.openxmlformats.org/drawingml/2006/main">
+              <a:graphicData uri="http://schemas.openxmlformats.org/drawingml/2006/picture">
+                <pic:pic xmlns:pic="http://schemas.openxmlformats.org/drawingml/2006/picture">
+                  <pic:nvPicPr>
+                    <pic:cNvPr id="1" name=""/>
+                    <pic:cNvPicPr/>
+                  </pic:nvPicPr>
+                  <pic:blipFill>
+                    <a:blip r:embed="rId32"/>
+                    <a:stretch>
+                      <a:fillRect/>
+                    </a:stretch>
+                  </pic:blipFill>
+                  <pic:spPr>
+                    <a:xfrm>
+                      <a:off x="0" y="0"/>
+                      <a:ext cx="3371850" cy="733425"/>
+                    </a:xfrm>
+                    <a:prstGeom prst="rect">
+                      <a:avLst/>
+                    </a:prstGeom>
+                  </pic:spPr>
+                </pic:pic>
+              </a:graphicData>
+            </a:graphic>
+          </wp:inline>
+        </w:drawing>
+      </w:r>
+    </w:p>
+    <w:p>
+      <w:pPr>
+        <w:pStyle w:val="ListBullet"/>
+        <w:tabs>
+          <w:tab w:val="clear" w:pos="360"/>
+          <w:tab w:val="num" w:pos="720"/>
+        </w:tabs>
+        <w:ind w:left="720"/>
+      </w:pPr>
+      <w:r>
+        <w:t xml:space="preserve">Next you apply a similar formula to compute delta2 </w:t>
+      </w:r>
+    </w:p>
+    <w:p>
+      <w:pPr>
+        <w:pStyle w:val="ListBullet"/>
+        <w:tabs>
+          <w:tab w:val="clear" w:pos="360"/>
+          <w:tab w:val="num" w:pos="720"/>
+        </w:tabs>
+        <w:ind w:left="720"/>
+      </w:pPr>
+      <w:r>
+        <w:t xml:space="preserve">There </w:t>
+      </w:r>
+      <w:r>
+        <w:t xml:space="preserve">is no delta1 term, </w:t>
+      </w:r>
+      <w:r>
+        <w:t xml:space="preserve">b/c </w:t>
+      </w:r>
+      <w:r>
+        <w:t xml:space="preserve">the </w:t>
+      </w:r>
+      <w:r>
+        <w:t>1</w:t>
+      </w:r>
+      <w:r>
+        <w:rPr>
+          <w:vertAlign w:val="superscript"/>
+        </w:rPr>
+        <w:t>st</w:t>
+      </w:r>
+      <w:r>
+        <w:t xml:space="preserve"> </w:t>
+      </w:r>
+      <w:r>
+        <w:t xml:space="preserve">layer corresponds to the input layer </w:t>
+      </w:r>
+      <w:r>
+        <w:t xml:space="preserve">which are just the features </w:t>
+      </w:r>
+      <w:r>
+        <w:t xml:space="preserve">we observed in our training sets, so </w:t>
+      </w:r>
+      <w:r>
+        <w:t xml:space="preserve">there’s no </w:t>
+      </w:r>
+      <w:r>
+        <w:t xml:space="preserve">error associated </w:t>
+      </w:r>
+      <w:r>
+        <w:t>w/ them</w:t>
+      </w:r>
+    </w:p>
+    <w:p>
+      <w:pPr>
+        <w:pStyle w:val="ListBullet"/>
+      </w:pPr>
+      <w:r>
+        <w:t xml:space="preserve">The name </w:t>
+      </w:r>
+      <w:r>
+        <w:rPr>
+          <w:b/>
+        </w:rPr>
+        <w:t>back propagation</w:t>
+      </w:r>
+      <w:r>
+        <w:t xml:space="preserve"> comes from the fact that we start by computing the delta term for the </w:t>
+      </w:r>
+      <w:r>
+        <w:rPr>
+          <w:i/>
+        </w:rPr>
+        <w:t>output</w:t>
+      </w:r>
+      <w:r>
+        <w:t xml:space="preserve"> layer </w:t>
+      </w:r>
+      <w:r>
+        <w:t xml:space="preserve">+ </w:t>
+      </w:r>
+      <w:r>
+        <w:t xml:space="preserve">then </w:t>
+      </w:r>
+      <w:r>
+        <w:rPr>
+          <w:i/>
+        </w:rPr>
+        <w:t>go back</w:t>
+      </w:r>
+      <w:r>
+        <w:t xml:space="preserve"> a layer </w:t>
+      </w:r>
+      <w:r>
+        <w:t xml:space="preserve">+ </w:t>
+      </w:r>
+      <w:r>
+        <w:t xml:space="preserve">compute the delta terms for the </w:t>
+      </w:r>
+      <w:r>
+        <w:t>3</w:t>
+      </w:r>
+      <w:r>
+        <w:rPr>
+          <w:vertAlign w:val="superscript"/>
+        </w:rPr>
+        <w:t>rd</w:t>
+      </w:r>
+      <w:r>
+        <w:t xml:space="preserve"> </w:t>
+      </w:r>
+      <w:r>
+        <w:t xml:space="preserve">hidden layer </w:t>
+      </w:r>
+      <w:r>
+        <w:t>and so on</w:t>
+      </w:r>
+    </w:p>
+    <w:p>
+      <w:pPr>
+        <w:pStyle w:val="ListBullet"/>
+      </w:pPr>
+      <w:r>
+        <w:t xml:space="preserve">The </w:t>
+      </w:r>
+      <w:r>
+        <w:t>derivation is surprisingly complicated</w:t>
+      </w:r>
+      <w:r>
+        <w:t xml:space="preserve"> + involved</w:t>
+      </w:r>
+    </w:p>
+    <w:p>
+      <w:pPr>
+        <w:pStyle w:val="ListBullet"/>
+      </w:pPr>
+      <w:r>
+        <w:t xml:space="preserve">But </w:t>
+      </w:r>
+      <w:r>
+        <w:t xml:space="preserve">if you just do </w:t>
+      </w:r>
+      <w:r>
+        <w:t xml:space="preserve">these </w:t>
+      </w:r>
+      <w:r>
+        <w:t>few steps of computation</w:t>
+      </w:r>
+      <w:r>
+        <w:t xml:space="preserve"> of delta4 to delta2,</w:t>
+      </w:r>
+      <w:r>
+        <w:t xml:space="preserve"> it’</w:t>
+      </w:r>
+      <w:r>
+        <w:t xml:space="preserve">s possible to prove </w:t>
+      </w:r>
+      <w:r>
+        <w:t>(via, frankly, some</w:t>
+      </w:r>
+      <w:r>
+        <w:t>what complicated mathematical proof</w:t>
+      </w:r>
+      <w:r>
+        <w:t xml:space="preserve">s) </w:t>
+      </w:r>
+      <w:r>
+        <w:t xml:space="preserve">that if you ignore </w:t>
+      </w:r>
+      <w:r>
+        <w:t xml:space="preserve">regularization, </w:t>
+      </w:r>
+      <w:r>
+        <w:t xml:space="preserve">the partial derivative terms you want are exactly given by the activations </w:t>
+      </w:r>
+      <w:r>
+        <w:t xml:space="preserve">+ </w:t>
+      </w:r>
+      <w:r>
+        <w:t>delta terms (ignoring lambda)</w:t>
+      </w:r>
+      <w:r>
+        <w:t xml:space="preserve"> </w:t>
+      </w:r>
+    </w:p>
+    <w:p>
+      <w:pPr>
+        <w:pStyle w:val="ListBullet"/>
+        <w:numPr>
+          <w:ilvl w:val="0"/>
+          <w:numId w:val="0"/>
+        </w:numPr>
+        <w:ind w:left="360" w:firstLine="360"/>
+      </w:pPr>
+      <w:r>
+        <w:rPr>
+          <w:noProof/>
+        </w:rPr>
+        <w:drawing>
+          <wp:inline distT="0" distB="0" distL="0" distR="0" wp14:anchorId="0C0FED4D" wp14:editId="1F7F7961">
+            <wp:extent cx="4448175" cy="694314"/>
+            <wp:effectExtent l="0" t="0" r="0" b="0"/>
+            <wp:docPr id="21" name="Picture 21"/>
+            <wp:cNvGraphicFramePr>
+              <a:graphicFrameLocks xmlns:a="http://schemas.openxmlformats.org/drawingml/2006/main" noChangeAspect="1"/>
+            </wp:cNvGraphicFramePr>
+            <a:graphic xmlns:a="http://schemas.openxmlformats.org/drawingml/2006/main">
+              <a:graphicData uri="http://schemas.openxmlformats.org/drawingml/2006/picture">
+                <pic:pic xmlns:pic="http://schemas.openxmlformats.org/drawingml/2006/picture">
+                  <pic:nvPicPr>
+                    <pic:cNvPr id="1" name=""/>
+                    <pic:cNvPicPr/>
+                  </pic:nvPicPr>
+                  <pic:blipFill>
+                    <a:blip r:embed="rId33"/>
+                    <a:stretch>
+                      <a:fillRect/>
+                    </a:stretch>
+                  </pic:blipFill>
+                  <pic:spPr>
+                    <a:xfrm>
+                      <a:off x="0" y="0"/>
+                      <a:ext cx="4517578" cy="705147"/>
+                    </a:xfrm>
+                    <a:prstGeom prst="rect">
+                      <a:avLst/>
+                    </a:prstGeom>
+                  </pic:spPr>
+                </pic:pic>
+              </a:graphicData>
+            </a:graphic>
+          </wp:inline>
+        </w:drawing>
+      </w:r>
+    </w:p>
+    <w:p>
+      <w:pPr>
+        <w:pStyle w:val="ListBullet"/>
+      </w:pPr>
+      <w:r>
+        <w:t xml:space="preserve">So this is a lot of detail. Let's take everything </w:t>
+      </w:r>
+      <w:r>
+        <w:t>+</w:t>
+      </w:r>
+      <w:r>
+        <w:t xml:space="preserve"> put it all together to talk about how to implement back propagation to compute derivatives </w:t>
+      </w:r>
+      <w:r>
+        <w:t>w/</w:t>
+      </w:r>
+      <w:r>
+        <w:t xml:space="preserve"> respect to your parameters. </w:t>
+      </w:r>
+    </w:p>
+    <w:p>
+      <w:pPr>
+        <w:pStyle w:val="ListBullet"/>
+      </w:pPr>
+      <w:r>
+        <w:t xml:space="preserve">Suppose we have a </w:t>
+      </w:r>
+      <w:r>
+        <w:t xml:space="preserve">large </w:t>
+      </w:r>
+      <w:r>
+        <w:t>training s</w:t>
+      </w:r>
+      <w:r>
+        <w:t>et of m examples, t</w:t>
+      </w:r>
+      <w:r>
+        <w:t xml:space="preserve">he </w:t>
+      </w:r>
+      <w:r>
+        <w:t>1</w:t>
+      </w:r>
+      <w:r>
+        <w:rPr>
+          <w:vertAlign w:val="superscript"/>
+        </w:rPr>
+        <w:t>st</w:t>
+      </w:r>
+      <w:r>
+        <w:t xml:space="preserve"> we </w:t>
+      </w:r>
+      <w:r>
+        <w:t xml:space="preserve">do is set these </w:t>
+      </w:r>
+      <w:r>
+        <w:t>Ϫ(i</w:t>
+      </w:r>
+      <w:r>
+        <w:t>j</w:t>
+      </w:r>
+      <w:r>
+        <w:t>)l = 0</w:t>
+      </w:r>
+      <w:r>
+        <w:t xml:space="preserve"> for all values of l</w:t>
+      </w:r>
+      <w:r>
+        <w:t>,</w:t>
+      </w:r>
+      <w:r>
+        <w:t xml:space="preserve"> </w:t>
+      </w:r>
+      <w:r>
+        <w:t>I,</w:t>
+      </w:r>
+      <w:r>
+        <w:t xml:space="preserve"> j. </w:t>
+      </w:r>
+    </w:p>
+    <w:p>
+      <w:pPr>
+        <w:pStyle w:val="ListBullet"/>
+        <w:numPr>
+          <w:ilvl w:val="0"/>
+          <w:numId w:val="0"/>
+        </w:numPr>
+        <w:ind w:left="1800" w:firstLine="360"/>
+      </w:pPr>
+      <w:r>
+        <w:rPr>
+          <w:noProof/>
+        </w:rPr>
+        <w:drawing>
+          <wp:inline distT="0" distB="0" distL="0" distR="0" wp14:anchorId="404A442A" wp14:editId="22123586">
+            <wp:extent cx="3219450" cy="790575"/>
+            <wp:effectExtent l="0" t="0" r="0" b="9525"/>
+            <wp:docPr id="23" name="Picture 23"/>
+            <wp:cNvGraphicFramePr>
+              <a:graphicFrameLocks xmlns:a="http://schemas.openxmlformats.org/drawingml/2006/main" noChangeAspect="1"/>
+            </wp:cNvGraphicFramePr>
+            <a:graphic xmlns:a="http://schemas.openxmlformats.org/drawingml/2006/main">
+              <a:graphicData uri="http://schemas.openxmlformats.org/drawingml/2006/picture">
+                <pic:pic xmlns:pic="http://schemas.openxmlformats.org/drawingml/2006/picture">
+                  <pic:nvPicPr>
+                    <pic:cNvPr id="1" name=""/>
+                    <pic:cNvPicPr/>
+                  </pic:nvPicPr>
+                  <pic:blipFill>
+                    <a:blip r:embed="rId34"/>
+                    <a:stretch>
+                      <a:fillRect/>
+                    </a:stretch>
+                  </pic:blipFill>
+                  <pic:spPr>
+                    <a:xfrm>
+                      <a:off x="0" y="0"/>
+                      <a:ext cx="3219450" cy="790575"/>
+                    </a:xfrm>
+                    <a:prstGeom prst="rect">
+                      <a:avLst/>
+                    </a:prstGeom>
+                  </pic:spPr>
+                </pic:pic>
+              </a:graphicData>
+            </a:graphic>
+          </wp:inline>
+        </w:drawing>
+      </w:r>
+    </w:p>
+    <w:p>
+      <w:pPr>
+        <w:pStyle w:val="ListBullet"/>
+        <w:tabs>
+          <w:tab w:val="clear" w:pos="360"/>
+          <w:tab w:val="num" w:pos="720"/>
+        </w:tabs>
+        <w:ind w:left="720"/>
+      </w:pPr>
+      <w:r>
+        <w:t xml:space="preserve">Eventually, this </w:t>
+      </w:r>
+      <w:r>
+        <w:t>Ϫ(i,</w:t>
+      </w:r>
+      <w:r>
+        <w:t>j</w:t>
+      </w:r>
+      <w:r>
+        <w:t>)l</w:t>
+      </w:r>
+      <w:r>
+        <w:t xml:space="preserve"> will be used to compute the </w:t>
+      </w:r>
+      <w:r>
+        <w:t>partial derivatives of J(</w:t>
+      </w:r>
+      <w:r>
+        <w:t>ϴ</w:t>
+      </w:r>
+      <w:r>
+        <w:t xml:space="preserve">) w/ </w:t>
+      </w:r>
+      <w:r>
+        <w:t xml:space="preserve">respect to </w:t>
+      </w:r>
+      <w:r>
+        <w:t>ϴ</w:t>
+      </w:r>
+      <w:r>
+        <w:t>(i,j)l</w:t>
+      </w:r>
+      <w:r>
+        <w:t xml:space="preserve">. </w:t>
+      </w:r>
+    </w:p>
+    <w:p>
+      <w:pPr>
+        <w:pStyle w:val="ListBullet"/>
+      </w:pPr>
+      <w:r>
+        <w:t xml:space="preserve">These </w:t>
+      </w:r>
+      <w:r>
+        <w:t xml:space="preserve">deltas are going to be used as accumulators that will slowly add things in order to compute these partial derivatives. </w:t>
+      </w:r>
+    </w:p>
+    <w:p>
+      <w:pPr>
+        <w:pStyle w:val="ListBullet"/>
+      </w:pPr>
+      <w:r>
+        <w:t xml:space="preserve">Next, we're going to loop through our training set. </w:t>
+      </w:r>
+    </w:p>
+    <w:p>
+      <w:pPr>
+        <w:pStyle w:val="ListBullet"/>
+        <w:numPr>
+          <w:ilvl w:val="0"/>
+          <w:numId w:val="0"/>
+        </w:numPr>
+        <w:ind w:left="360"/>
+      </w:pPr>
+      <w:r>
+        <w:rPr>
+          <w:noProof/>
+        </w:rPr>
+        <w:lastRenderedPageBreak/>
+        <w:drawing>
+          <wp:inline distT="0" distB="0" distL="0" distR="0" wp14:anchorId="0BE7A370" wp14:editId="65BB1DBE">
+            <wp:extent cx="5943600" cy="1779905"/>
+            <wp:effectExtent l="0" t="0" r="0" b="0"/>
+            <wp:docPr id="26" name="Picture 26"/>
+            <wp:cNvGraphicFramePr>
+              <a:graphicFrameLocks xmlns:a="http://schemas.openxmlformats.org/drawingml/2006/main" noChangeAspect="1"/>
+            </wp:cNvGraphicFramePr>
+            <a:graphic xmlns:a="http://schemas.openxmlformats.org/drawingml/2006/main">
+              <a:graphicData uri="http://schemas.openxmlformats.org/drawingml/2006/picture">
+                <pic:pic xmlns:pic="http://schemas.openxmlformats.org/drawingml/2006/picture">
+                  <pic:nvPicPr>
+                    <pic:cNvPr id="1" name=""/>
+                    <pic:cNvPicPr/>
+                  </pic:nvPicPr>
+                  <pic:blipFill>
+                    <a:blip r:embed="rId35"/>
+                    <a:stretch>
+                      <a:fillRect/>
+                    </a:stretch>
+                  </pic:blipFill>
+                  <pic:spPr>
+                    <a:xfrm>
+                      <a:off x="0" y="0"/>
+                      <a:ext cx="5943600" cy="1779905"/>
+                    </a:xfrm>
+                    <a:prstGeom prst="rect">
+                      <a:avLst/>
+                    </a:prstGeom>
+                  </pic:spPr>
+                </pic:pic>
+              </a:graphicData>
+            </a:graphic>
+          </wp:inline>
+        </w:drawing>
+      </w:r>
+    </w:p>
+    <w:p>
+      <w:pPr>
+        <w:pStyle w:val="ListBullet"/>
+      </w:pPr>
+      <w:r>
+        <w:t>The</w:t>
+      </w:r>
+      <w:r>
+        <w:t xml:space="preserve"> </w:t>
+      </w:r>
+      <w:r>
+        <w:t>1</w:t>
+      </w:r>
+      <w:r>
+        <w:rPr>
+          <w:vertAlign w:val="superscript"/>
+        </w:rPr>
+        <w:t>st</w:t>
+      </w:r>
+      <w:r>
+        <w:t xml:space="preserve"> </w:t>
+      </w:r>
+      <w:r>
+        <w:t>thing we're going to do is set a</w:t>
+      </w:r>
+      <w:r>
+        <w:t>(</w:t>
+      </w:r>
+      <w:r>
+        <w:t>1</w:t>
+      </w:r>
+      <w:r>
+        <w:t>)</w:t>
+      </w:r>
+      <w:r>
+        <w:t xml:space="preserve"> </w:t>
+      </w:r>
+      <w:r>
+        <w:t xml:space="preserve">(activation values </w:t>
+      </w:r>
+      <w:r>
+        <w:t xml:space="preserve">of </w:t>
+      </w:r>
+      <w:r>
+        <w:t>input layer)</w:t>
+      </w:r>
+      <w:r>
+        <w:t xml:space="preserve"> </w:t>
+      </w:r>
+      <w:r>
+        <w:t xml:space="preserve">to </w:t>
+      </w:r>
+      <w:r>
+        <w:t xml:space="preserve">be </w:t>
+      </w:r>
+      <w:r>
+        <w:t xml:space="preserve">= </w:t>
+      </w:r>
+      <w:r>
+        <w:t>x</w:t>
+      </w:r>
+      <w:r>
+        <w:t>(</w:t>
+      </w:r>
+      <w:r>
+        <w:t>i</w:t>
+      </w:r>
+      <w:r>
+        <w:t>)</w:t>
+      </w:r>
+      <w:r>
+        <w:t xml:space="preserve"> </w:t>
+      </w:r>
+      <w:r>
+        <w:t>(</w:t>
+      </w:r>
+      <w:r>
+        <w:t>inputs for our i</w:t>
+      </w:r>
+      <w:r>
+        <w:t>th training example)</w:t>
+      </w:r>
+    </w:p>
+    <w:p>
+      <w:pPr>
+        <w:pStyle w:val="ListBullet"/>
+      </w:pPr>
+      <w:r>
+        <w:t xml:space="preserve">Then </w:t>
+      </w:r>
+      <w:r>
+        <w:rPr>
+          <w:b/>
+        </w:rPr>
+        <w:t xml:space="preserve">forward propagate </w:t>
+      </w:r>
+      <w:r>
+        <w:t xml:space="preserve">to compute the activation values </w:t>
+      </w:r>
+      <w:r>
+        <w:t>for layer</w:t>
+      </w:r>
+      <w:r>
+        <w:t xml:space="preserve"> 2 </w:t>
+      </w:r>
+      <w:r>
+        <w:t xml:space="preserve">up to the final layer, </w:t>
+      </w:r>
+      <w:r>
+        <w:t>L</w:t>
+      </w:r>
+    </w:p>
+    <w:p>
+      <w:pPr>
+        <w:pStyle w:val="ListBullet"/>
+      </w:pPr>
+      <w:r>
+        <w:t>Next, use the output label y</w:t>
+      </w:r>
+      <w:r>
+        <w:t>(</w:t>
+      </w:r>
+      <w:r>
+        <w:t>i</w:t>
+      </w:r>
+      <w:r>
+        <w:t>)</w:t>
+      </w:r>
+      <w:r>
+        <w:t xml:space="preserve"> from this specific example to compute the error term </w:t>
+      </w:r>
+      <w:r>
+        <w:rPr>
+          <w:b/>
+        </w:rPr>
+        <w:t>δ</w:t>
+      </w:r>
+      <w:r>
+        <w:rPr>
+          <w:b/>
+        </w:rPr>
+        <w:t>L</w:t>
+      </w:r>
+      <w:r>
+        <w:t xml:space="preserve"> for the output</w:t>
+      </w:r>
+      <w:r>
+        <w:t xml:space="preserve"> (</w:t>
+      </w:r>
+      <w:r>
+        <w:t xml:space="preserve">hypotheses output </w:t>
+      </w:r>
+      <w:r>
+        <w:t xml:space="preserve">- </w:t>
+      </w:r>
+      <w:r>
+        <w:t>the target label</w:t>
+      </w:r>
+      <w:r>
+        <w:t>)</w:t>
+      </w:r>
+    </w:p>
+    <w:p>
+      <w:pPr>
+        <w:pStyle w:val="ListBullet"/>
+      </w:pPr>
+      <w:r>
+        <w:t xml:space="preserve">Then </w:t>
+      </w:r>
+      <w:r>
+        <w:rPr>
+          <w:b/>
+        </w:rPr>
+        <w:t>back propagate</w:t>
+      </w:r>
+      <w:r>
+        <w:t xml:space="preserve"> </w:t>
+      </w:r>
+      <w:r>
+        <w:t xml:space="preserve">to compute </w:t>
+      </w:r>
+      <w:r>
+        <w:t>δ(</w:t>
+      </w:r>
+      <w:r>
+        <w:t xml:space="preserve">L </w:t>
+      </w:r>
+      <w:r>
+        <w:t xml:space="preserve">– </w:t>
+      </w:r>
+      <w:r>
+        <w:t>1</w:t>
+      </w:r>
+      <w:r>
+        <w:t>)</w:t>
+      </w:r>
+      <w:r>
+        <w:t xml:space="preserve">, </w:t>
+      </w:r>
+      <w:r>
+        <w:t>δ(</w:t>
+      </w:r>
+      <w:r>
+        <w:t xml:space="preserve">L </w:t>
+      </w:r>
+      <w:r>
+        <w:t xml:space="preserve">– </w:t>
+      </w:r>
+      <w:r>
+        <w:t>2</w:t>
+      </w:r>
+      <w:r>
+        <w:t>)</w:t>
+      </w:r>
+      <w:r>
+        <w:t xml:space="preserve">, down to </w:t>
+      </w:r>
+      <w:r>
+        <w:t>δ</w:t>
+      </w:r>
+      <w:r>
+        <w:t xml:space="preserve">2 </w:t>
+      </w:r>
+      <w:r>
+        <w:t>(no</w:t>
+      </w:r>
+      <w:r>
+        <w:t xml:space="preserve"> </w:t>
+      </w:r>
+      <w:r>
+        <w:t>δ</w:t>
+      </w:r>
+      <w:r>
+        <w:t xml:space="preserve">1 </w:t>
+      </w:r>
+      <w:r>
+        <w:t xml:space="preserve">b/c </w:t>
+      </w:r>
+      <w:r>
+        <w:t>we don't associate an e</w:t>
+      </w:r>
+      <w:r>
+        <w:t>rror term with the input layer)</w:t>
+      </w:r>
+    </w:p>
+    <w:p>
+      <w:pPr>
+        <w:pStyle w:val="ListBullet"/>
+      </w:pPr>
+      <w:r>
+        <w:t>Finally</w:t>
+      </w:r>
+      <w:r>
+        <w:t xml:space="preserve">, </w:t>
+      </w:r>
+      <w:r>
+        <w:rPr>
+          <w:b/>
+        </w:rPr>
+        <w:t>accumulate</w:t>
+      </w:r>
+      <w:r>
+        <w:t xml:space="preserve"> </w:t>
+      </w:r>
+      <w:r>
+        <w:t xml:space="preserve">the </w:t>
+      </w:r>
+      <w:r>
+        <w:t xml:space="preserve">partial derivative terms </w:t>
+      </w:r>
+    </w:p>
+    <w:p>
+      <w:pPr>
+        <w:pStyle w:val="ListBullet"/>
+        <w:tabs>
+          <w:tab w:val="clear" w:pos="360"/>
+          <w:tab w:val="num" w:pos="720"/>
+        </w:tabs>
+        <w:ind w:left="720"/>
+      </w:pPr>
+      <w:r>
+        <w:t xml:space="preserve">And by the way, if you look at </w:t>
+      </w:r>
+      <w:r>
+        <w:t>the last line,</w:t>
+      </w:r>
+      <w:r>
+        <w:t xml:space="preserve"> it's possible to vectorize this</w:t>
+      </w:r>
+      <w:r>
+        <w:t xml:space="preserve"> as well</w:t>
+      </w:r>
+      <w:r>
+        <w:t xml:space="preserve">. </w:t>
+      </w:r>
+    </w:p>
+    <w:p>
+      <w:pPr>
+        <w:pStyle w:val="ListBullet"/>
+        <w:numPr>
+          <w:ilvl w:val="0"/>
+          <w:numId w:val="0"/>
+        </w:numPr>
+        <w:ind w:left="1440" w:firstLine="720"/>
+      </w:pPr>
+      <w:r>
+        <w:rPr>
+          <w:noProof/>
+        </w:rPr>
+        <w:drawing>
+          <wp:inline distT="0" distB="0" distL="0" distR="0" wp14:anchorId="4BEE9EC7" wp14:editId="3C62B502">
+            <wp:extent cx="1952625" cy="390525"/>
+            <wp:effectExtent l="0" t="0" r="9525" b="9525"/>
+            <wp:docPr id="27" name="Picture 27"/>
+            <wp:cNvGraphicFramePr>
+              <a:graphicFrameLocks xmlns:a="http://schemas.openxmlformats.org/drawingml/2006/main" noChangeAspect="1"/>
+            </wp:cNvGraphicFramePr>
+            <a:graphic xmlns:a="http://schemas.openxmlformats.org/drawingml/2006/main">
+              <a:graphicData uri="http://schemas.openxmlformats.org/drawingml/2006/picture">
+                <pic:pic xmlns:pic="http://schemas.openxmlformats.org/drawingml/2006/picture">
+                  <pic:nvPicPr>
+                    <pic:cNvPr id="1" name=""/>
+                    <pic:cNvPicPr/>
+                  </pic:nvPicPr>
+                  <pic:blipFill>
+                    <a:blip r:embed="rId36"/>
+                    <a:stretch>
+                      <a:fillRect/>
+                    </a:stretch>
+                  </pic:blipFill>
+                  <pic:spPr>
+                    <a:xfrm>
+                      <a:off x="0" y="0"/>
+                      <a:ext cx="1952625" cy="390525"/>
+                    </a:xfrm>
+                    <a:prstGeom prst="rect">
+                      <a:avLst/>
+                    </a:prstGeom>
+                  </pic:spPr>
+                </pic:pic>
+              </a:graphicData>
+            </a:graphic>
+          </wp:inline>
+        </w:drawing>
+      </w:r>
+    </w:p>
+    <w:p>
+      <w:pPr>
+        <w:pStyle w:val="ListBullet"/>
+        <w:tabs>
+          <w:tab w:val="clear" w:pos="360"/>
+          <w:tab w:val="num" w:pos="720"/>
+        </w:tabs>
+        <w:ind w:left="720"/>
+      </w:pPr>
+      <w:r>
+        <w:t xml:space="preserve">Concretely, if you think of </w:t>
+      </w:r>
+      <w:r>
+        <w:t>Ϫ(</w:t>
+      </w:r>
+      <w:r>
+        <w:t>i</w:t>
+      </w:r>
+      <w:r>
+        <w:t>,</w:t>
+      </w:r>
+      <w:r>
+        <w:t>j</w:t>
+      </w:r>
+      <w:r>
+        <w:t>)</w:t>
+      </w:r>
+      <w:r>
+        <w:t xml:space="preserve"> as a matrix</w:t>
+      </w:r>
+      <w:r>
+        <w:t xml:space="preserve"> indexed by subscript </w:t>
+      </w:r>
+      <w:r>
+        <w:t>(</w:t>
+      </w:r>
+      <w:r>
+        <w:t>i</w:t>
+      </w:r>
+      <w:r>
+        <w:t>,</w:t>
+      </w:r>
+      <w:r>
+        <w:t>j</w:t>
+      </w:r>
+      <w:r>
+        <w:t>), then</w:t>
+      </w:r>
+      <w:r>
+        <w:t xml:space="preserve"> if </w:t>
+      </w:r>
+      <w:r>
+        <w:t>Ϫ</w:t>
+      </w:r>
+      <w:r>
+        <w:t xml:space="preserve">L is a matrix, </w:t>
+      </w:r>
+      <w:r>
+        <w:t xml:space="preserve">we can rewrite this as </w:t>
+      </w:r>
+      <w:r>
+        <w:t>Ϫ</w:t>
+      </w:r>
+      <w:r>
+        <w:t>L</w:t>
+      </w:r>
+      <w:r>
+        <w:t xml:space="preserve"> gets updated as </w:t>
+      </w:r>
+      <w:r>
+        <w:t>Ϫ</w:t>
+      </w:r>
+      <w:r>
+        <w:t xml:space="preserve">L </w:t>
+      </w:r>
+      <w:r>
+        <w:t xml:space="preserve">+ </w:t>
+      </w:r>
+      <w:r>
+        <w:t>δ</w:t>
+      </w:r>
+      <w:r>
+        <w:t>(</w:t>
+      </w:r>
+      <w:r>
+        <w:t xml:space="preserve">L </w:t>
+      </w:r>
+      <w:r>
+        <w:t>+ 1)*</w:t>
+      </w:r>
+      <w:r>
+        <w:t>a</w:t>
+      </w:r>
+      <w:r>
+        <w:t>(</w:t>
+      </w:r>
+      <w:r>
+        <w:t>L</w:t>
+      </w:r>
+      <w:r>
+        <w:t>)(t)</w:t>
+      </w:r>
+    </w:p>
+    <w:p>
+      <w:pPr>
+        <w:pStyle w:val="ListBullet"/>
+        <w:numPr>
+          <w:ilvl w:val="0"/>
+          <w:numId w:val="0"/>
+        </w:numPr>
+        <w:ind w:left="1440" w:firstLine="720"/>
+      </w:pPr>
+      <w:r>
+        <w:rPr>
+          <w:noProof/>
+        </w:rPr>
+        <w:drawing>
+          <wp:inline distT="0" distB="0" distL="0" distR="0" wp14:anchorId="47E82D5C" wp14:editId="59F60273">
+            <wp:extent cx="2775098" cy="271250"/>
+            <wp:effectExtent l="0" t="0" r="6350" b="0"/>
+            <wp:docPr id="29" name="Picture 29"/>
+            <wp:cNvGraphicFramePr>
+              <a:graphicFrameLocks xmlns:a="http://schemas.openxmlformats.org/drawingml/2006/main" noChangeAspect="1"/>
+            </wp:cNvGraphicFramePr>
+            <a:graphic xmlns:a="http://schemas.openxmlformats.org/drawingml/2006/main">
+              <a:graphicData uri="http://schemas.openxmlformats.org/drawingml/2006/picture">
+                <pic:pic xmlns:pic="http://schemas.openxmlformats.org/drawingml/2006/picture">
+                  <pic:nvPicPr>
+                    <pic:cNvPr id="1" name=""/>
+                    <pic:cNvPicPr/>
+                  </pic:nvPicPr>
+                  <pic:blipFill>
+                    <a:blip r:embed="rId37"/>
+                    <a:stretch>
+                      <a:fillRect/>
+                    </a:stretch>
+                  </pic:blipFill>
+                  <pic:spPr>
+                    <a:xfrm>
+                      <a:off x="0" y="0"/>
+                      <a:ext cx="2854755" cy="279036"/>
+                    </a:xfrm>
+                    <a:prstGeom prst="rect">
+                      <a:avLst/>
+                    </a:prstGeom>
+                  </pic:spPr>
+                </pic:pic>
+              </a:graphicData>
+            </a:graphic>
+          </wp:inline>
+        </w:drawing>
+      </w:r>
+    </w:p>
+    <w:p>
+      <w:pPr>
+        <w:pStyle w:val="ListBullet"/>
+        <w:tabs>
+          <w:tab w:val="clear" w:pos="360"/>
+          <w:tab w:val="num" w:pos="720"/>
+        </w:tabs>
+        <w:ind w:left="720"/>
+      </w:pPr>
+      <w:r>
+        <w:t>This</w:t>
+      </w:r>
+      <w:r>
+        <w:t xml:space="preserve"> automatically does an update for all values of i and j. </w:t>
+      </w:r>
+    </w:p>
+    <w:p>
+      <w:pPr>
+        <w:pStyle w:val="ListBullet"/>
+      </w:pPr>
+      <w:r>
+        <w:t xml:space="preserve">Finally, after executing the body of </w:t>
+      </w:r>
+      <w:r>
+        <w:t>FOR</w:t>
+      </w:r>
+      <w:r>
+        <w:t xml:space="preserve"> </w:t>
+      </w:r>
+      <w:r>
+        <w:t xml:space="preserve">loop, </w:t>
+      </w:r>
+      <w:r>
+        <w:t xml:space="preserve">we go outside </w:t>
+      </w:r>
+      <w:r>
+        <w:t xml:space="preserve">it + </w:t>
+      </w:r>
+      <w:r>
+        <w:t>compute th</w:t>
+      </w:r>
+      <w:r>
+        <w:t>e following:</w:t>
+      </w:r>
+    </w:p>
+    <w:p>
+      <w:pPr>
+        <w:pStyle w:val="ListBullet"/>
+        <w:numPr>
+          <w:ilvl w:val="0"/>
+          <w:numId w:val="0"/>
+        </w:numPr>
+        <w:ind w:left="1080" w:firstLine="360"/>
+      </w:pPr>
+      <w:r>
+        <w:rPr>
+          <w:noProof/>
+        </w:rPr>
+        <w:drawing>
+          <wp:inline distT="0" distB="0" distL="0" distR="0" wp14:anchorId="76FD584F" wp14:editId="0A67F9E6">
+            <wp:extent cx="3098726" cy="830987"/>
+            <wp:effectExtent l="0" t="0" r="6985" b="7620"/>
+            <wp:docPr id="30" name="Picture 30"/>
+            <wp:cNvGraphicFramePr>
+              <a:graphicFrameLocks xmlns:a="http://schemas.openxmlformats.org/drawingml/2006/main" noChangeAspect="1"/>
+            </wp:cNvGraphicFramePr>
+            <a:graphic xmlns:a="http://schemas.openxmlformats.org/drawingml/2006/main">
+              <a:graphicData uri="http://schemas.openxmlformats.org/drawingml/2006/picture">
+                <pic:pic xmlns:pic="http://schemas.openxmlformats.org/drawingml/2006/picture">
+                  <pic:nvPicPr>
+                    <pic:cNvPr id="1" name=""/>
+                    <pic:cNvPicPr/>
+                  </pic:nvPicPr>
+                  <pic:blipFill>
+                    <a:blip r:embed="rId38"/>
+                    <a:stretch>
+                      <a:fillRect/>
+                    </a:stretch>
+                  </pic:blipFill>
+                  <pic:spPr>
+                    <a:xfrm>
+                      <a:off x="0" y="0"/>
+                      <a:ext cx="3121473" cy="837087"/>
+                    </a:xfrm>
+                    <a:prstGeom prst="rect">
+                      <a:avLst/>
+                    </a:prstGeom>
+                  </pic:spPr>
+                </pic:pic>
+              </a:graphicData>
+            </a:graphic>
+          </wp:inline>
+        </w:drawing>
+      </w:r>
+    </w:p>
+    <w:p>
+      <w:pPr>
+        <w:pStyle w:val="ListBullet"/>
+        <w:tabs>
+          <w:tab w:val="clear" w:pos="360"/>
+          <w:tab w:val="num" w:pos="720"/>
+        </w:tabs>
+        <w:ind w:left="720"/>
+      </w:pPr>
+      <w:r>
+        <w:t xml:space="preserve">We </w:t>
+      </w:r>
+      <w:r>
+        <w:t xml:space="preserve">have </w:t>
+      </w:r>
+      <w:r>
+        <w:t xml:space="preserve">2 </w:t>
+      </w:r>
+      <w:r>
+        <w:t xml:space="preserve">separate cases for j </w:t>
+      </w:r>
+      <w:r>
+        <w:t>=</w:t>
+      </w:r>
+      <w:r>
+        <w:t xml:space="preserve"> </w:t>
+      </w:r>
+      <w:r>
+        <w:t xml:space="preserve">0 + </w:t>
+      </w:r>
+      <w:r>
+        <w:t xml:space="preserve">j </w:t>
+      </w:r>
+      <w:r>
+        <w:t xml:space="preserve">!= 0 where the case </w:t>
+      </w:r>
+      <w:r>
+        <w:t xml:space="preserve">j </w:t>
+      </w:r>
+      <w:r>
+        <w:t xml:space="preserve">= 0 corresponds to the bias term, </w:t>
+      </w:r>
+      <w:r>
+        <w:t xml:space="preserve">so that's why we're missing an extra regularization term. </w:t>
+      </w:r>
+    </w:p>
+    <w:p>
+      <w:pPr>
+        <w:pStyle w:val="ListBullet"/>
+      </w:pPr>
+      <w:r>
+        <w:t xml:space="preserve">While </w:t>
+      </w:r>
+      <w:r>
+        <w:t>the formal proof is pretty compli</w:t>
+      </w:r>
+      <w:r>
+        <w:t>ca</w:t>
+      </w:r>
+      <w:r>
+        <w:t xml:space="preserve">ted, it shows </w:t>
+      </w:r>
+      <w:r>
+        <w:t xml:space="preserve">that, </w:t>
+      </w:r>
+      <w:r>
+        <w:t>on</w:t>
+      </w:r>
+      <w:r>
+        <w:t>ce you've computed this D term</w:t>
+      </w:r>
+      <w:r>
+        <w:t xml:space="preserve">, </w:t>
+      </w:r>
+      <w:r>
+        <w:t xml:space="preserve">they are </w:t>
+      </w:r>
+      <w:r>
+        <w:t xml:space="preserve">exactly the partial derivative of the cost function </w:t>
+      </w:r>
+      <w:r>
+        <w:t xml:space="preserve">w/ </w:t>
+      </w:r>
+      <w:r>
+        <w:t xml:space="preserve">respect to each of your </w:t>
+      </w:r>
+      <w:r>
+        <w:t>parameters</w:t>
+      </w:r>
+      <w:r>
+        <w:t xml:space="preserve"> </w:t>
+      </w:r>
+    </w:p>
+    <w:p>
+      <w:pPr>
+        <w:pStyle w:val="ListBullet"/>
+        <w:numPr>
+          <w:ilvl w:val="0"/>
+          <w:numId w:val="0"/>
+        </w:numPr>
+        <w:ind w:left="1800" w:firstLine="360"/>
+      </w:pPr>
+      <w:r>
+        <w:rPr>
+          <w:noProof/>
+        </w:rPr>
+        <w:drawing>
+          <wp:inline distT="0" distB="0" distL="0" distR="0" wp14:anchorId="39FD3CC3" wp14:editId="0A75E1B1">
+            <wp:extent cx="1609725" cy="428625"/>
+            <wp:effectExtent l="0" t="0" r="9525" b="9525"/>
+            <wp:docPr id="31" name="Picture 31"/>
+            <wp:cNvGraphicFramePr>
+              <a:graphicFrameLocks xmlns:a="http://schemas.openxmlformats.org/drawingml/2006/main" noChangeAspect="1"/>
+            </wp:cNvGraphicFramePr>
+            <a:graphic xmlns:a="http://schemas.openxmlformats.org/drawingml/2006/main">
+              <a:graphicData uri="http://schemas.openxmlformats.org/drawingml/2006/picture">
+                <pic:pic xmlns:pic="http://schemas.openxmlformats.org/drawingml/2006/picture">
+                  <pic:nvPicPr>
+                    <pic:cNvPr id="1" name=""/>
+                    <pic:cNvPicPr/>
+                  </pic:nvPicPr>
+                  <pic:blipFill>
+                    <a:blip r:embed="rId39"/>
+                    <a:stretch>
+                      <a:fillRect/>
+                    </a:stretch>
+                  </pic:blipFill>
+                  <pic:spPr>
+                    <a:xfrm>
+                      <a:off x="0" y="0"/>
+                      <a:ext cx="1609725" cy="428625"/>
+                    </a:xfrm>
+                    <a:prstGeom prst="rect">
+                      <a:avLst/>
+                    </a:prstGeom>
+                  </pic:spPr>
+                </pic:pic>
+              </a:graphicData>
+            </a:graphic>
+          </wp:inline>
+        </w:drawing>
+      </w:r>
+    </w:p>
+    <w:p>
+      <w:pPr>
+        <w:pStyle w:val="ListBullet"/>
+      </w:pPr>
+      <w:r>
+        <w:t xml:space="preserve">You </w:t>
+      </w:r>
+      <w:r>
+        <w:t xml:space="preserve">can use those in either gradient descent or in one of the advanced authorization algorithms. </w:t>
+      </w:r>
+    </w:p>
+    <w:p>
+      <w:pPr>
+        <w:pStyle w:val="ListBullet"/>
+        <w:rPr>
+          <w:u w:val="single"/>
+        </w:rPr>
+      </w:pPr>
+      <w:r>
+        <w:rPr>
+          <w:noProof/>
+        </w:rPr>
+        <w:drawing>
+          <wp:inline distT="0" distB="0" distL="0" distR="0" wp14:anchorId="5E5E86A0" wp14:editId="1648E610">
+            <wp:extent cx="5847004" cy="669851"/>
+            <wp:effectExtent l="0" t="0" r="1905" b="0"/>
+            <wp:docPr id="32" name="Picture 32"/>
+            <wp:cNvGraphicFramePr>
+              <a:graphicFrameLocks xmlns:a="http://schemas.openxmlformats.org/drawingml/2006/main" noChangeAspect="1"/>
+            </wp:cNvGraphicFramePr>
+            <a:graphic xmlns:a="http://schemas.openxmlformats.org/drawingml/2006/main">
+              <a:graphicData uri="http://schemas.openxmlformats.org/drawingml/2006/picture">
+                <pic:pic xmlns:pic="http://schemas.openxmlformats.org/drawingml/2006/picture">
+                  <pic:nvPicPr>
+                    <pic:cNvPr id="1" name=""/>
+                    <pic:cNvPicPr/>
+                  </pic:nvPicPr>
+                  <pic:blipFill>
+                    <a:blip r:embed="rId40"/>
+                    <a:stretch>
+                      <a:fillRect/>
+                    </a:stretch>
+                  </pic:blipFill>
+                  <pic:spPr>
+                    <a:xfrm>
+                      <a:off x="0" y="0"/>
+                      <a:ext cx="6008369" cy="688337"/>
+                    </a:xfrm>
+                    <a:prstGeom prst="rect">
+                      <a:avLst/>
+                    </a:prstGeom>
+                  </pic:spPr>
+                </pic:pic>
+              </a:graphicData>
+            </a:graphic>
+          </wp:inline>
+        </w:drawing>
+      </w:r>
+    </w:p>
+    <w:p>
+      <w:pPr>
+        <w:pStyle w:val="ListBullet"/>
+        <w:numPr>
+          <w:ilvl w:val="0"/>
+          <w:numId w:val="0"/>
+        </w:numPr>
+        <w:ind w:left="720"/>
+        <w:rPr>
+          <w:u w:val="single"/>
+        </w:rPr>
+      </w:pPr>
+      <w:r>
+        <w:rPr>
+          <w:noProof/>
+        </w:rPr>
+        <w:drawing>
+          <wp:inline distT="0" distB="0" distL="0" distR="0" wp14:anchorId="09A766C7" wp14:editId="0F59AFC2">
+            <wp:extent cx="4324350" cy="285750"/>
+            <wp:effectExtent l="19050" t="19050" r="19050" b="19050"/>
+            <wp:docPr id="33" name="Picture 33"/>
+            <wp:cNvGraphicFramePr>
+              <a:graphicFrameLocks xmlns:a="http://schemas.openxmlformats.org/drawingml/2006/main" noChangeAspect="1"/>
+            </wp:cNvGraphicFramePr>
+            <a:graphic xmlns:a="http://schemas.openxmlformats.org/drawingml/2006/main">
+              <a:graphicData uri="http://schemas.openxmlformats.org/drawingml/2006/picture">
+                <pic:pic xmlns:pic="http://schemas.openxmlformats.org/drawingml/2006/picture">
+                  <pic:nvPicPr>
+                    <pic:cNvPr id="1" name=""/>
+                    <pic:cNvPicPr/>
+                  </pic:nvPicPr>
+                  <pic:blipFill>
+                    <a:blip r:embed="rId41"/>
+                    <a:stretch>
+                      <a:fillRect/>
+                    </a:stretch>
+                  </pic:blipFill>
+                  <pic:spPr>
+                    <a:xfrm>
+                      <a:off x="0" y="0"/>
+                      <a:ext cx="4324350" cy="285750"/>
+                    </a:xfrm>
+                    <a:prstGeom prst="rect">
+                      <a:avLst/>
+                    </a:prstGeom>
+                    <a:ln>
+                      <a:solidFill>
+                        <a:srgbClr val="FF0000"/>
+                      </a:solidFill>
+                    </a:ln>
+                  </pic:spPr>
+                </pic:pic>
+              </a:graphicData>
+            </a:graphic>
+          </wp:inline>
+        </w:drawing>
+      </w:r>
+    </w:p>
+    <w:p>
+      <w:pPr>
+        <w:pStyle w:val="ListBullet"/>
+        <w:numPr>
+          <w:ilvl w:val="0"/>
+          <w:numId w:val="0"/>
+        </w:numPr>
+        <w:jc w:val="center"/>
+        <w:rPr>
+          <w:b/>
+          <w:u w:val="single"/>
+        </w:rPr>
+      </w:pPr>
+      <w:r>
+        <w:rPr>
+          <w:b/>
+          <w:u w:val="single"/>
+        </w:rPr>
+        <w:lastRenderedPageBreak/>
+        <w:t>I</w:t>
+      </w:r>
+      <w:r>
+        <w:rPr>
+          <w:b/>
+          <w:u w:val="single"/>
+        </w:rPr>
+        <w:t xml:space="preserve">II. BACKPROPOGATION </w:t>
+      </w:r>
+      <w:r>
+        <w:rPr>
+          <w:b/>
+          <w:u w:val="single"/>
+        </w:rPr>
+        <w:t>INTUITION</w:t>
+      </w:r>
+    </w:p>
+    <w:p>
+      <w:pPr>
+        <w:pStyle w:val="ListBullet"/>
+        <w:numPr>
+          <w:ilvl w:val="0"/>
+          <w:numId w:val="0"/>
+        </w:numPr>
+        <w:jc w:val="center"/>
+        <w:rPr>
+          <w:b/>
+          <w:u w:val="single"/>
+        </w:rPr>
+      </w:pPr>
+    </w:p>
+    <w:p>
+      <w:pPr>
+        <w:pStyle w:val="ListBullet"/>
+      </w:pPr>
+      <w:r>
+        <w:t xml:space="preserve">To a lot of people seeing </w:t>
+      </w:r>
+      <w:r>
+        <w:t>BP</w:t>
+      </w:r>
+      <w:r>
+        <w:t xml:space="preserve"> for the </w:t>
+      </w:r>
+      <w:r>
+        <w:t>1</w:t>
+      </w:r>
+      <w:r>
+        <w:rPr>
+          <w:vertAlign w:val="superscript"/>
+        </w:rPr>
+        <w:t>st</w:t>
+      </w:r>
+      <w:r>
+        <w:t xml:space="preserve"> </w:t>
+      </w:r>
+      <w:r>
+        <w:t xml:space="preserve">time, their </w:t>
+      </w:r>
+      <w:r>
+        <w:t>1</w:t>
+      </w:r>
+      <w:r>
+        <w:rPr>
+          <w:vertAlign w:val="superscript"/>
+        </w:rPr>
+        <w:t>st</w:t>
+      </w:r>
+      <w:r>
+        <w:t xml:space="preserve"> </w:t>
+      </w:r>
+      <w:r>
+        <w:t xml:space="preserve">impression is often that </w:t>
+      </w:r>
+      <w:r>
+        <w:t xml:space="preserve">it’s a really complicated algorithm w/ all these different steps, kind of like a </w:t>
+      </w:r>
+      <w:r>
+        <w:t xml:space="preserve">black box </w:t>
+      </w:r>
+    </w:p>
+    <w:p>
+      <w:pPr>
+        <w:pStyle w:val="ListBullet"/>
+      </w:pPr>
+      <w:r>
+        <w:t>Backpropagation is, unfortunately, a less-mathematically-</w:t>
+      </w:r>
+      <w:r>
+        <w:t>clean</w:t>
+      </w:r>
+      <w:r>
+        <w:t>/</w:t>
+      </w:r>
+      <w:r>
+        <w:t xml:space="preserve">simple algorithm, compared to linear or logistic regression. </w:t>
+      </w:r>
+    </w:p>
+    <w:p>
+      <w:pPr>
+        <w:pStyle w:val="ListBullet"/>
+      </w:pPr>
+      <w:r>
+        <w:t>Even after using</w:t>
+      </w:r>
+      <w:r>
+        <w:t xml:space="preserve"> used </w:t>
+      </w:r>
+      <w:r>
+        <w:t xml:space="preserve">BP </w:t>
+      </w:r>
+      <w:r>
+        <w:t xml:space="preserve">for many years, sometimes </w:t>
+      </w:r>
+      <w:r>
+        <w:t xml:space="preserve">it can still be </w:t>
+      </w:r>
+      <w:r>
+        <w:t>a d</w:t>
+      </w:r>
+      <w:r>
+        <w:t>ifficult algorithm to understand</w:t>
+      </w:r>
+    </w:p>
+    <w:p>
+      <w:pPr>
+        <w:pStyle w:val="ListBullet"/>
+      </w:pPr>
+      <w:r>
+        <w:t xml:space="preserve">In order to better understand </w:t>
+      </w:r>
+      <w:r>
+        <w:rPr>
+          <w:i/>
+        </w:rPr>
         <w:t>back</w:t>
       </w:r>
       <w:r>
-        <w:rPr>
-          <w:b/>
-        </w:rPr>
-        <w:t>propagation algorithm</w:t>
-      </w:r>
-      <w:r>
-        <w:t xml:space="preserve"> is an algorithm </w:t>
-      </w:r>
-      <w:r>
-        <w:t>for trying to minimize the cost function</w:t>
+        <w:t xml:space="preserve">propagation, let's take another closer look at what </w:t>
+      </w:r>
+      <w:r>
+        <w:rPr>
+          <w:i/>
+        </w:rPr>
+        <w:t>forward</w:t>
+      </w:r>
+      <w:r>
+        <w:t xml:space="preserve"> propagation is doing. </w:t>
+      </w:r>
+    </w:p>
+    <w:p>
+      <w:pPr>
+        <w:pStyle w:val="ListBullet"/>
+        <w:numPr>
+          <w:ilvl w:val="0"/>
+          <w:numId w:val="0"/>
+        </w:numPr>
+        <w:ind w:left="360"/>
+      </w:pPr>
+    </w:p>
+    <w:p>
+      <w:pPr>
+        <w:pStyle w:val="ListBullet"/>
+      </w:pPr>
+      <w:r>
+        <w:t xml:space="preserve">Here's a </w:t>
+      </w:r>
+      <w:r>
+        <w:t xml:space="preserve">NN </w:t>
+      </w:r>
+      <w:r>
+        <w:t xml:space="preserve">w/ 2 </w:t>
+      </w:r>
+      <w:r>
+        <w:t xml:space="preserve">input units </w:t>
+      </w:r>
+      <w:r>
+        <w:t>(</w:t>
+      </w:r>
+      <w:r>
+        <w:t>not</w:t>
+      </w:r>
+      <w:r>
+        <w:t xml:space="preserve"> counting the bias unit)</w:t>
+      </w:r>
+      <w:r>
+        <w:t xml:space="preserve"> </w:t>
+      </w:r>
+      <w:r>
+        <w:t xml:space="preserve">+ 2 </w:t>
+      </w:r>
+      <w:r>
+        <w:t xml:space="preserve">hidden units </w:t>
+      </w:r>
+      <w:r>
+        <w:t xml:space="preserve">each hidden layer, + 1 </w:t>
+      </w:r>
+      <w:r>
+        <w:t xml:space="preserve">output unit. </w:t>
       </w:r>
     </w:p>
     <w:p>
@@ -1905,498 +5074,108 @@
       <w:bookmarkStart w:id="0" w:name="_GoBack"/>
       <w:bookmarkEnd w:id="0"/>
       <w:r>
-        <w:t xml:space="preserve">Here's the cost function that we wrote down in the previous video. What we'd like to do is try to find parameters theta to try to minimize j of theta. In order to use either gradient descent or one of the advance optimization algorithms. What we need to do therefore is to write code that takes this input the parameters theta and computes j of theta and these partial derivative terms. Remember, that the parameters in the the neural network of these things, theta superscript l subscript ij, that's the real number and so, these are the partial derivative terms we need to compute. In order to compute the cost function j of theta, we just use this formula up here and so, what I want to do for the most of this video is focus on talking about how we can compute these partial derivative terms. Let's start by talking about the case of when we have only one training example, so imagine, if you will that our entire training set comprises only one training example which is a pair xy. I'm not going </w:t>
+        <w:t xml:space="preserve">In order to illustrate forward propagation, I'm going to draw this network a little bit differently. </w:t>
+      </w:r>
+    </w:p>
+    <w:p>
+      <w:pPr>
+        <w:pStyle w:val="ListBullet"/>
+      </w:pPr>
+      <w:r>
+        <w:t>2:08</w:t>
+      </w:r>
+    </w:p>
+    <w:p>
+      <w:pPr>
+        <w:pStyle w:val="ListBullet"/>
+      </w:pPr>
+      <w:r>
+        <w:t xml:space="preserve">And in particular I'm going to draw this neuro-network with the nodes drawn as these very fat ellipsis, so that I can write text in them. When performing forward propagation, we might have some particular example. Say some example x i comma y i. And it'll be this x i that we feed into the input layer. So this maybe x i 2 and x i 2 are the values we set the input layer to. And when we forward propagated to the first hidden layer here, what we do is compute z (2) 1 and z (2) 2. So these are the weighted sum of inputs of the input units. And then we apply the sigmoid of the logistic function, and the sigmoid activation function applied to the z value. Here's are the activation values. So that gives us a (2) 1 and a (2) 2. And then we forward propagate again to get here z (3) 1. Apply the sigmoid of the logistic function, the activation function to that to get a (3) 1. And similarly, like so until we get z (4) 1. Apply the activation function. This gives us a (4)1, which is the final output value of the neural network. </w:t>
+      </w:r>
+    </w:p>
+    <w:p>
+      <w:pPr>
+        <w:pStyle w:val="ListBullet"/>
+      </w:pPr>
+      <w:r>
+        <w:t>3:24</w:t>
+      </w:r>
+    </w:p>
+    <w:p>
+      <w:pPr>
+        <w:pStyle w:val="ListBullet"/>
+      </w:pPr>
+      <w:r>
+        <w:t xml:space="preserve">Let's erase this arrow to give myself some more space. And if you look at what this computation really is doing, focusing on this hidden unit, let's say. We have to add this weight. Shown in magenta there is my weight theta (2) 1 0, the indexing is not important. And this way here, which I'm highlighting in red, that is theta (2) 1 1 and this weight here, which I'm drawing in cyan, is theta (2) 1 2. So the way we compute this value, z(3)1 is, z(3)1 is as equal to this magenta weight times this value. So that's theta (2) 10 x 1. And then plus this red weight times this value, so that's theta(2) 11 times a(2)1. And finally this cyan weight times this value, which is therefore plus theta(2)12 times a(2)1. And so that's forward propagation. And it turns out that as we'll see later in this video, what backpropagation is doing is doing a process very similar to this. Except that instead of the computations flowing from the left to the right of this network, the computations since their flow from the right to the left of the network. And using a very similar computation as this. And I'll say in two slides exactly what I mean by that. To better understand what backpropagation is doing, let's look at the cost function. It's just the cost function that we had for when we have only one output unit. If we have more than one output unit, we just have a summation you know over the output units indexed by k there. If you have only one output unit then this is a cost function. And we do forward propagation and backpropagation on one example at a time. So let's just focus on the single example, x (i) y (i) and focus on the case of having one output unit. So y (i) here is just a real number. And let's ignore regularization, so lambda equals 0. And this final term, that regularization term, </w:t>
       </w:r>
       <w:r>
         <w:lastRenderedPageBreak/>
-        <w:t xml:space="preserve">to write x1y1 just write this. Write a one training example as xy and let's tap through the sequence of calculations we would do with this one training example. </w:t>
-      </w:r>
-    </w:p>
-    <w:p>
-      <w:pPr>
-        <w:pStyle w:val="ListBullet"/>
-      </w:pPr>
-      <w:r>
-        <w:t>1:25</w:t>
-      </w:r>
-    </w:p>
-    <w:p>
-      <w:pPr>
-        <w:pStyle w:val="ListBullet"/>
-      </w:pPr>
-      <w:r>
-        <w:t xml:space="preserve">The first thing we do is we apply forward propagation in order to compute whether a hypotheses actually outputs given the input. Concretely, the called the a(1) is the activation values of this first layer that was the input there. So, I'm going to set that to x and then we're going to compute z(2) equals theta(1) a(1) and a(2) equals g, the sigmoid activation function applied to z(2) and this would give us our activations for the first middle layer. That is for layer two of the network and we also add those bias terms. Next we apply 2 more steps of this four and propagation to compute a(3) and a(4) which is also the upwards of a hypotheses h of x. So this is our vectorized implementation of forward propagation and it allows us to compute the activation values for all of the neurons in our neural network. </w:t>
-      </w:r>
-    </w:p>
-    <w:p>
-      <w:pPr>
-        <w:pStyle w:val="ListBullet"/>
-      </w:pPr>
-      <w:r>
-        <w:t>2:27</w:t>
-      </w:r>
-    </w:p>
-    <w:p>
-      <w:pPr>
-        <w:pStyle w:val="ListBullet"/>
-      </w:pPr>
-      <w:r>
-        <w:t xml:space="preserve">Next, in order to compute the derivatives, we're going to use an algorithm called back propagation. </w:t>
-      </w:r>
-    </w:p>
-    <w:p>
-      <w:pPr>
-        <w:pStyle w:val="ListBullet"/>
-      </w:pPr>
-      <w:r>
-        <w:t>2:34</w:t>
-      </w:r>
-    </w:p>
-    <w:p>
-      <w:pPr>
-        <w:pStyle w:val="ListBullet"/>
-      </w:pPr>
-      <w:r>
-        <w:t xml:space="preserve">The intuition of the back propagation algorithm is that for each note we're going to compute the term delta superscript l subscript j that's going to somehow represent the error of note j in the layer l. So, recall that a superscript l subscript j that does the activation of the j of unit in layer l and so, this delta term is in some sense going to capture our error in the activation of that neural duo. So, how we might wish the activation of that note is slightly different. Concretely, taking the example neural network that we have on the right which has four layers. And so capital L is equal to 4. For each output unit, we're going to compute this delta term. So, delta for the j of unit in the fourth layer is equal to </w:t>
-      </w:r>
-    </w:p>
-    <w:p>
-      <w:pPr>
-        <w:pStyle w:val="ListBullet"/>
-      </w:pPr>
-      <w:r>
-        <w:t>3:23</w:t>
-      </w:r>
-    </w:p>
-    <w:p>
-      <w:pPr>
-        <w:pStyle w:val="ListBullet"/>
-      </w:pPr>
-      <w:r>
-        <w:t xml:space="preserve">just the activation of that unit minus what was the actual value of 0 in our training example. </w:t>
-      </w:r>
-    </w:p>
-    <w:p>
-      <w:pPr>
-        <w:pStyle w:val="ListBullet"/>
-      </w:pPr>
-      <w:r>
-        <w:t>3:29</w:t>
-      </w:r>
-    </w:p>
-    <w:p>
-      <w:pPr>
-        <w:pStyle w:val="ListBullet"/>
-      </w:pPr>
-      <w:r>
-        <w:t xml:space="preserve">So, this term here can also be written h of x subscript j, right. So this delta term is just the difference between when a hypotheses output and what was the value of y in our training set whereas y subscript j is the j of element of the vector value y in our labeled training set. </w:t>
-      </w:r>
-    </w:p>
-    <w:p>
-      <w:pPr>
-        <w:pStyle w:val="ListBullet"/>
-      </w:pPr>
-      <w:r>
-        <w:t>3:56</w:t>
-      </w:r>
-    </w:p>
-    <w:p>
-      <w:pPr>
-        <w:pStyle w:val="ListBullet"/>
-      </w:pPr>
-      <w:r>
-        <w:t xml:space="preserve">And by the way, if you think of delta a and y as vectors then you can also take those and come up with a vectorized implementation of it, which is just delta 4 gets set as a4 minus y. Where here, each of these delta 4 a4 and y, each of these is a vector whose dimension is equal to the number of output units in our network. </w:t>
-      </w:r>
-    </w:p>
-    <w:p>
-      <w:pPr>
-        <w:pStyle w:val="ListBullet"/>
-      </w:pPr>
-      <w:r>
-        <w:t>4:25</w:t>
-      </w:r>
-    </w:p>
-    <w:p>
-      <w:pPr>
-        <w:pStyle w:val="ListBullet"/>
-      </w:pPr>
-      <w:r>
-        <w:t xml:space="preserve">So we've now computed the era term's delta 4 for our network. </w:t>
-      </w:r>
-    </w:p>
-    <w:p>
-      <w:pPr>
-        <w:pStyle w:val="ListBullet"/>
-      </w:pPr>
-      <w:r>
-        <w:t>4:31</w:t>
-      </w:r>
-    </w:p>
-    <w:p>
-      <w:pPr>
-        <w:pStyle w:val="ListBullet"/>
-      </w:pPr>
-      <w:r>
-        <w:t xml:space="preserve">What we do next is compute the delta terms for the earlier layers in our network. Here's a formula for computing delta 3 is delta 3 is equal to theta 3 transpose times delta 4. And this dot times, this is the element y's multiplication operation </w:t>
-      </w:r>
-    </w:p>
-    <w:p>
-      <w:pPr>
-        <w:pStyle w:val="ListBullet"/>
-      </w:pPr>
-      <w:r>
-        <w:t>4:47</w:t>
-      </w:r>
-    </w:p>
-    <w:p>
-      <w:pPr>
-        <w:pStyle w:val="ListBullet"/>
-      </w:pPr>
-      <w:r>
-        <w:t xml:space="preserve">that we know from MATLAB. So delta 3 transpose delta 4, that's a vector; g prime z3 that's also a vector and so dot times is in element y's multiplication between these two vectors. </w:t>
-      </w:r>
-    </w:p>
-    <w:p>
-      <w:pPr>
-        <w:pStyle w:val="ListBullet"/>
-      </w:pPr>
-      <w:r>
-        <w:t>5:01</w:t>
-      </w:r>
-    </w:p>
-    <w:p>
-      <w:pPr>
-        <w:pStyle w:val="ListBullet"/>
-      </w:pPr>
+        <w:t xml:space="preserve">goes away. Now if you look inside the summation, you find that the cost term associated with the training example, that is the cost associated with the training example x(i), y(i). That's going to be given by this expression. So, the cost to live off examplie i is written as follows. And what this cost function does is it plays a role similar to the squared arrow. So, rather than looking at this complicated expression, if you want you can think of cost of i being approximately the square difference between what the neural network outputs, versus what is the actual value. Just as in logistic repression, we actually prefer to use the slightly more complicated cost function using the log. But for the purpose of intuition, feel free to think of the cost function as being the sort of the squared error cost function. And so this cost(i) measures how well is the network doing on correctly predicting example i. How close is the output to the actual observed label y(i)? Now let's look at what backpropagation is doing. One useful intuition is that backpropagation is computing these delta superscript l subscript j terms. And we can think of these as the quote error of the activation value that we got for unit j in the layer, in the lth layer. </w:t>
+      </w:r>
+    </w:p>
+    <w:p>
+      <w:pPr>
+        <w:pStyle w:val="ListBullet"/>
+      </w:pPr>
+      <w:r>
+        <w:t>7:07</w:t>
+      </w:r>
+    </w:p>
+    <w:p>
+      <w:pPr>
+        <w:pStyle w:val="ListBullet"/>
+      </w:pPr>
+      <w:r>
+        <w:t xml:space="preserve">More formally, for, and this is maybe only for those of you who are familiar with calculus. More formally, what the delta terms actually are is this, they're the partial derivative with respect to z,l,j, that is this weighted sum of inputs that were confusing these z terms. Partial derivatives with respect to these things of the cost function. </w:t>
+      </w:r>
+    </w:p>
+    <w:p>
+      <w:pPr>
+        <w:pStyle w:val="ListBullet"/>
+      </w:pPr>
+      <w:r>
+        <w:t>7:27</w:t>
+      </w:r>
+    </w:p>
+    <w:p>
+      <w:pPr>
+        <w:pStyle w:val="ListBullet"/>
+      </w:pPr>
+      <w:r>
+        <w:t xml:space="preserve">So concretely, the cost function is a function of the label y and of the value, this h of x output value neural network. And if we could go inside the neural network and just change those z l j values a little bit, then that will affect these values that the neural network is outputting. And that will end up changing the cost function. And again really, this is only for those of you who are expert in Calculus. If you're comfortable with partial derivatives, what these delta terms are is they turn out to be the partial derivative of the cost function, with respect to these intermediate terms that were confusing. </w:t>
+      </w:r>
+    </w:p>
+    <w:p>
+      <w:pPr>
+        <w:pStyle w:val="ListBullet"/>
+      </w:pPr>
+      <w:r>
+        <w:t>8:06</w:t>
+      </w:r>
+    </w:p>
+    <w:p>
+      <w:pPr>
+        <w:pStyle w:val="ListBullet"/>
+      </w:pPr>
+      <w:r>
+        <w:t xml:space="preserve">And so they're a measure of how much would we like to change the neural network's weights, in order to affect these intermediate values of the computation. So as to affect the final output of the neural network h(x) and therefore affect the overall cost. In case this lost part of this partial derivative intuition, in case that doesn't make sense. Don't worry about the rest of this, we can do without really talking about partial derivatives. But let's look in more detail about what backpropagation is doing. For the output layer, the first set's this delta term, delta (4) 1, as y (i) if we're doing forward propagation and back propagation on this training example i. That says y(i) minus a(4)1. So this is really the error, right? It's the difference between the actual value of y minus what was the value predicted, and so we're gonna compute delta(4)1 like so. Next we're gonna do, propagate these values backwards. I'll explain this in a second, and end up computing the delta terms for the previous layer. We're gonna end up with delta(3)1. Delta(3)2. And then we're gonna propagate this further backward, and end up computing delta(2)1 and delta(2)2. Now the backpropagation calculation is a lot like running the forward propagation algorithm, but doing it backwards. So here's what I mean. Let's look at how we end up with this value of delta(2)2. So we have delta(2)2. And similar to forward propagation, let me label a couple of the weights. So this weight, which I'm going to draw in cyan. Let's say that weight is theta(2)1 2, and this one down here when we highlight this in red. That is going to be let's say theta(2) of 2 2. So if we look at how </w:t>
+      </w:r>
       <w:r>
         <w:lastRenderedPageBreak/>
-        <w:t xml:space="preserve">This term g prime of z3, that formally is actually the derivative of the activation function g evaluated at the input values given by z3. If you know calculus, you can try to work it out yourself and see that you can simplify it to the same answer that I get. But I'll just tell you pragmatically what that means. What you do to compute this g prime, these derivative terms is just a3 dot times1 minus A3 where A3 is the vector of activations. 1 is the vector of ones and A3 is again the activation the vector of activation values for that layer. Next you apply a similar formula to compute delta 2 where again that can be computed using a similar formula. </w:t>
-      </w:r>
-    </w:p>
-    <w:p>
-      <w:pPr>
-        <w:pStyle w:val="ListBullet"/>
-      </w:pPr>
-      <w:r>
-        <w:t>5:48</w:t>
-      </w:r>
-    </w:p>
-    <w:p>
-      <w:pPr>
-        <w:pStyle w:val="ListBullet"/>
-      </w:pPr>
-      <w:r>
-        <w:t xml:space="preserve">Only now it is a2 like so and I then prove it here but you can actually, it's possible to prove it if you know calculus that this expression is equal to mathematically, the derivative of the g function of the activation function, which I'm denoting by g prime. And finally, that's it and there is no delta1 term, because the first layer corresponds to the input layer and that's just the feature we observed in our training sets, so that doesn't have any error associated with that. It's not like, you know, we don't really want to try to change those values. And so we have delta terms only for layers 2, 3 and for this example. </w:t>
-      </w:r>
-    </w:p>
-    <w:p>
-      <w:pPr>
-        <w:pStyle w:val="ListBullet"/>
-      </w:pPr>
-      <w:r>
-        <w:t>6:30</w:t>
-      </w:r>
-    </w:p>
-    <w:p>
-      <w:pPr>
-        <w:pStyle w:val="ListBullet"/>
-      </w:pPr>
-      <w:r>
-        <w:t xml:space="preserve">The name back propagation comes from the fact that we start by computing the delta term for the output layer and then we go back a layer and compute the delta terms for the third hidden layer and then we go back another step to compute delta 2 and so, we're sort of back propagating the errors from the output layer to layer 3 to their to hence the name back complication. </w:t>
-      </w:r>
-    </w:p>
-    <w:p>
-      <w:pPr>
-        <w:pStyle w:val="ListBullet"/>
-      </w:pPr>
-      <w:r>
-        <w:t>6:51</w:t>
-      </w:r>
-    </w:p>
-    <w:p>
-      <w:pPr>
-        <w:pStyle w:val="ListBullet"/>
-      </w:pPr>
-      <w:r>
-        <w:t xml:space="preserve">Finally, the derivation is surprisingly complicated, surprisingly involved but if you just do this few steps steps of computation it is possible to prove viral frankly some what complicated mathematical proof. It's possible to prove that if you ignore authorization then the partial derivative terms you want </w:t>
-      </w:r>
-    </w:p>
-    <w:p>
-      <w:pPr>
-        <w:pStyle w:val="ListBullet"/>
-      </w:pPr>
-      <w:r>
-        <w:t>7:12</w:t>
-      </w:r>
-    </w:p>
-    <w:p>
-      <w:pPr>
-        <w:pStyle w:val="ListBullet"/>
-      </w:pPr>
-      <w:r>
-        <w:t xml:space="preserve">are exactly given by the activations and these delta terms. This is ignoring lambda or alternatively the regularization </w:t>
-      </w:r>
-    </w:p>
-    <w:p>
-      <w:pPr>
-        <w:pStyle w:val="ListBullet"/>
-      </w:pPr>
-      <w:r>
-        <w:t>7:23</w:t>
-      </w:r>
-    </w:p>
-    <w:p>
-      <w:pPr>
-        <w:pStyle w:val="ListBullet"/>
-      </w:pPr>
-      <w:r>
-        <w:t xml:space="preserve">term lambda will equal to 0. We'll fix this detail later about the regularization term, but so by performing back propagation and computing these delta terms, you can, you know, pretty quickly compute these partial derivative terms for all of your parameters. So this is a lot of detail. Let's take everything and put it all together to talk about how to implement back propagation </w:t>
-      </w:r>
-    </w:p>
-    <w:p>
-      <w:pPr>
-        <w:pStyle w:val="ListBullet"/>
-      </w:pPr>
-      <w:r>
-        <w:t>7:46</w:t>
-      </w:r>
-    </w:p>
-    <w:p>
-      <w:pPr>
-        <w:pStyle w:val="ListBullet"/>
-      </w:pPr>
-      <w:r>
-        <w:t xml:space="preserve">to compute derivatives with respect to your parameters. </w:t>
-      </w:r>
-    </w:p>
-    <w:p>
-      <w:pPr>
-        <w:pStyle w:val="ListBullet"/>
-      </w:pPr>
-      <w:r>
-        <w:t>7:49</w:t>
-      </w:r>
-    </w:p>
-    <w:p>
-      <w:pPr>
-        <w:pStyle w:val="ListBullet"/>
-      </w:pPr>
-      <w:r>
-        <w:t xml:space="preserve">And for the case of when we have a large training set, not just a training set of one example, here's what we do. Suppose we have a training set of m examples like that shown here. The first thing we're going to do is we're going to set these delta l subscript i j. So this triangular symbol? That's actually the capital Greek alphabet delta . The symbol we had on the previous slide was the lower case delta. So the triangle is capital delta. We're gonna set this equal to zero for all values of l i j. Eventually, this capital delta l i j will be used </w:t>
-      </w:r>
-    </w:p>
-    <w:p>
-      <w:pPr>
-        <w:pStyle w:val="ListBullet"/>
-      </w:pPr>
-      <w:r>
-        <w:t>8:26</w:t>
-      </w:r>
-    </w:p>
-    <w:p>
-      <w:pPr>
-        <w:pStyle w:val="ListBullet"/>
-      </w:pPr>
-      <w:r>
-        <w:t xml:space="preserve">to compute the partial derivative term, partial derivative respect to theta l i j of J of theta. </w:t>
-      </w:r>
-    </w:p>
-    <w:p>
-      <w:pPr>
-        <w:pStyle w:val="ListBullet"/>
-      </w:pPr>
-      <w:r>
-        <w:lastRenderedPageBreak/>
-        <w:t>8:39</w:t>
-      </w:r>
-    </w:p>
-    <w:p>
-      <w:pPr>
-        <w:pStyle w:val="ListBullet"/>
-      </w:pPr>
-      <w:r>
-        <w:t xml:space="preserve">So as we'll see in a second, these deltas are going to be used as accumulators that will slowly add things in order to compute these partial derivatives. </w:t>
-      </w:r>
-    </w:p>
-    <w:p>
-      <w:pPr>
-        <w:pStyle w:val="ListBullet"/>
-      </w:pPr>
-      <w:r>
-        <w:t>8:49</w:t>
-      </w:r>
-    </w:p>
-    <w:p>
-      <w:pPr>
-        <w:pStyle w:val="ListBullet"/>
-      </w:pPr>
-      <w:r>
-        <w:t xml:space="preserve">Next, we're going to loop through our training set. So, we'll say for i equals 1 through m and so for the i iteration, we're going to working with the training example xi, yi. </w:t>
-      </w:r>
-    </w:p>
-    <w:p>
-      <w:pPr>
-        <w:pStyle w:val="ListBullet"/>
-      </w:pPr>
-      <w:r>
-        <w:t>9:00</w:t>
-      </w:r>
-    </w:p>
-    <w:p>
-      <w:pPr>
-        <w:pStyle w:val="ListBullet"/>
-      </w:pPr>
-      <w:r>
-        <w:t xml:space="preserve">So the first thing we're going to do is set a1 which is the activations of the input layer, set that to be equal to xi is the inputs for our i training example, and then we're going to perform forward propagation to compute the activations for layer two, layer three and so on up to the final layer, layer capital L. Next, we're going to use the output label yi from this specific example we're looking at to compute the error term for delta L for the output there. So delta L is what a hypotheses output minus what the target label was? </w:t>
-      </w:r>
-    </w:p>
-    <w:p>
-      <w:pPr>
-        <w:pStyle w:val="ListBullet"/>
-      </w:pPr>
-      <w:r>
-        <w:t>9:41</w:t>
-      </w:r>
-    </w:p>
-    <w:p>
-      <w:pPr>
-        <w:pStyle w:val="ListBullet"/>
-      </w:pPr>
-      <w:r>
-        <w:t xml:space="preserve">And then we're going to use the back propagation algorithm to compute delta L minus 1, delta L minus 2, and so on down to delta 2 and once again there is now delta 1 because we don't associate an error term with the input layer. </w:t>
-      </w:r>
-    </w:p>
-    <w:p>
-      <w:pPr>
-        <w:pStyle w:val="ListBullet"/>
-      </w:pPr>
-      <w:r>
-        <w:t>9:57</w:t>
-      </w:r>
-    </w:p>
-    <w:p>
-      <w:pPr>
-        <w:pStyle w:val="ListBullet"/>
-      </w:pPr>
-      <w:r>
-        <w:t xml:space="preserve">And finally, we're going to use these capital delta terms to accumulate these partial derivative terms that we wrote down on the previous line. </w:t>
-      </w:r>
-    </w:p>
-    <w:p>
-      <w:pPr>
-        <w:pStyle w:val="ListBullet"/>
-      </w:pPr>
-      <w:r>
-        <w:t>10:06</w:t>
-      </w:r>
-    </w:p>
-    <w:p>
-      <w:pPr>
-        <w:pStyle w:val="ListBullet"/>
-      </w:pPr>
-      <w:r>
-        <w:t xml:space="preserve">And by the way, if you look at this expression, it's possible to vectorize this too. Concretely, if you think of delta ij as a matrix, indexed by subscript ij. </w:t>
-      </w:r>
-    </w:p>
-    <w:p>
-      <w:pPr>
-        <w:pStyle w:val="ListBullet"/>
-      </w:pPr>
-      <w:r>
-        <w:t>10:19</w:t>
-      </w:r>
-    </w:p>
-    <w:p>
-      <w:pPr>
-        <w:pStyle w:val="ListBullet"/>
-      </w:pPr>
-      <w:r>
-        <w:t xml:space="preserve">Then, if delta L is a matrix we can rewrite this as delta L, gets updated as delta L plus </w:t>
-      </w:r>
-    </w:p>
-    <w:p>
-      <w:pPr>
-        <w:pStyle w:val="ListBullet"/>
-      </w:pPr>
-      <w:r>
-        <w:t>10:27</w:t>
-      </w:r>
-    </w:p>
-    <w:p>
-      <w:pPr>
-        <w:pStyle w:val="ListBullet"/>
-      </w:pPr>
-      <w:r>
-        <w:t xml:space="preserve">lower case delta L plus one times aL transpose. So that's a vectorized implementation of this that automatically does an update for all values of i and j. Finally, after executing the body of the four-loop we then go outside the four-loop and we compute the following. We compute capital D as follows and we have two separate cases for j equals zero and j not equals zero. </w:t>
-      </w:r>
-    </w:p>
-    <w:p>
-      <w:pPr>
-        <w:pStyle w:val="ListBullet"/>
-      </w:pPr>
-      <w:r>
-        <w:t>10:56</w:t>
-      </w:r>
-    </w:p>
-    <w:p>
-      <w:pPr>
-        <w:pStyle w:val="ListBullet"/>
-      </w:pPr>
-      <w:r>
-        <w:t xml:space="preserve">The case of j equals zero corresponds to the bias term so when j equals zero that's why we're missing is an extra regularization term. </w:t>
-      </w:r>
-    </w:p>
-    <w:p>
-      <w:pPr>
-        <w:pStyle w:val="ListBullet"/>
-      </w:pPr>
-      <w:r>
-        <w:t>11:05</w:t>
-      </w:r>
-    </w:p>
-    <w:p>
-      <w:pPr>
-        <w:pStyle w:val="ListBullet"/>
-      </w:pPr>
-      <w:r>
-        <w:t xml:space="preserve">Finally, while the formal proof is pretty complicated what you can show is that once you've computed these D terms, that is exactly the partial derivative of the cost function with respect to each of your perimeters and so you can use those in either gradient descent or in one of the advanced authorization </w:t>
-      </w:r>
-    </w:p>
-    <w:p>
-      <w:pPr>
-        <w:pStyle w:val="ListBullet"/>
-      </w:pPr>
-      <w:r>
-        <w:t>11:25</w:t>
-      </w:r>
-    </w:p>
-    <w:p>
-      <w:pPr>
-        <w:pStyle w:val="ListBullet"/>
-      </w:pPr>
-      <w:r>
-        <w:t xml:space="preserve">algorithms. </w:t>
-      </w:r>
-    </w:p>
-    <w:p>
-      <w:pPr>
-        <w:pStyle w:val="ListBullet"/>
-      </w:pPr>
-      <w:r>
-        <w:t>11:28</w:t>
-      </w:r>
-    </w:p>
-    <w:p>
-      <w:pPr>
-        <w:pStyle w:val="ListBullet"/>
-      </w:pPr>
-      <w:r>
-        <w:t xml:space="preserve">So that's the back propagation algorithm and how you compute derivatives of your cost function for a neural network. I know this looks like this was a lot of details and this was a lot of steps strung </w:t>
-      </w:r>
-      <w:r>
-        <w:lastRenderedPageBreak/>
-        <w:t>together. But both in the programming assignments write out and later in this video, we'll give you a summary of this so we can have all the pieces of the algorithm together so that you know exactly what you need to implement if you want to implement back propagation to compute the derivatives of your neural network's cost function with respect to those parameters.</w:t>
-      </w:r>
+        <w:t>delta(2)2, is computed, how it's computed with this note. It turns out that what we're going to do, is gonna take this value and multiply it by this weight, and add it to this value multiplied by that weight. So it's really a weighted sum of these delta values, weighted by the corresponding edge strength. So completely, let me fill this in, this delta(2)2 is going to be equal to, Theta(2)1 2 is that magenta lay times delta(3)1. Plus, and the thing I had in red, that's theta (2)2 times delta (3)2. So it's really literally this red wave times this value, plus this magenta weight times this value. And that's how we wind up with that value of delta. And just as another example, let's look at this value. How do we get that value? Well it's a similar process. If this weight, which I'm gonna highlight in green, if this weight is equal to, say, delta (3) 1 2. Then we have that delta (3) 2 is going to be equal to that green weight, theta (3) 12 times delta (4) 1. And by the way, so far I've been writing the delta values only for the hidden units, but excluding the bias units. Depending on how you define the backpropagation algorithm, or depending on how you implement it, you know, you may end up implementing something that computes delta values for these bias units as well. The bias units always output the value of plus one, and they are just what they are, and there's no way for us to change the value. And so, depending on your implementation of back prop, the way I usually implement it. I do end up computing these delta values, but we just discard them, we don't use them. Because they don't end up being part of the calculation needed to compute a derivative. So hopefully that gives you a little better intuition about what back propegation is doing. In case of all of this still seems sort of magical, sort of black box, in a later video, in the putting it together video, I'll try to get a little bit more intuition about what backpropagation is doing. But unfortunately this is a difficult algorithm to try to visualize and understand what it is really doing. But fortunately I've been, I guess many people have been using very successfully for many years. And if you implement the algorithm you can have a very effective learning algorithm. Even though the inner workings of exactly how it works can be harder to visualize.</w:t>
+      </w:r>
+    </w:p>
+    <w:p>
+      <w:pPr>
+        <w:pStyle w:val="ListBullet"/>
+        <w:numPr>
+          <w:ilvl w:val="0"/>
+          <w:numId w:val="0"/>
+        </w:numPr>
+        <w:rPr>
+          <w:u w:val="single"/>
+        </w:rPr>
+      </w:pPr>
     </w:p>
     <w:sectPr>
       <w:pgSz w:w="12240" w:h="15840"/>
@@ -2485,6 +5264,9 @@
     <w:abstractNumId w:val="0"/>
   </w:num>
   <w:num w:numId="2">
+    <w:abstractNumId w:val="0"/>
+  </w:num>
+  <w:num w:numId="3">
     <w:abstractNumId w:val="0"/>
   </w:num>
 </w:numbering>
@@ -2969,6 +5751,27 @@
     <w:uiPriority w:val="99"/>
     <w:rsid w:val="0000574C"/>
   </w:style>
+  <w:style w:type="character" w:styleId="PlaceholderText">
+    <w:name w:val="Placeholder Text"/>
+    <w:basedOn w:val="DefaultParagraphFont"/>
+    <w:uiPriority w:val="99"/>
+    <w:semiHidden/>
+    <w:rsid w:val="00EA0594"/>
+    <w:rPr>
+      <w:color w:val="808080"/>
+    </w:rPr>
+  </w:style>
+  <w:style w:type="paragraph" w:styleId="ListParagraph">
+    <w:name w:val="List Paragraph"/>
+    <w:basedOn w:val="Normal"/>
+    <w:uiPriority w:val="34"/>
+    <w:qFormat/>
+    <w:rsid w:val="00600C72"/>
+    <w:pPr>
+      <w:ind w:left="720"/>
+      <w:contextualSpacing/>
+    </w:pPr>
+  </w:style>
 </w:styles>
 </file>
 

</xml_diff>

<commit_message>
Continue work of Wk 5 in Coursera Stanford ML
</commit_message>
<xml_diff>
--- a/MachineLearning/Coursera/StanfordMachineLearning/Week5_NeuralNetworks_Learning/Week_5_1_NN_CostFunctionBackPropogation.docx
+++ b/MachineLearning/Coursera/StanfordMachineLearning/Week5_NeuralNetworks_Learning/Week_5_1_NN_CostFunctionBackPropogation.docx
@@ -1873,13 +1873,7 @@
         <w:t xml:space="preserve">try to minimize </w:t>
       </w:r>
       <w:r>
-        <w:t>J(</w:t>
-      </w:r>
-      <w:r>
-        <w:t>ϴ</w:t>
-      </w:r>
-      <w:r>
-        <w:t>)</w:t>
+        <w:t>J(ϴ)</w:t>
       </w:r>
       <w:r>
         <w:t xml:space="preserve">. </w:t>
@@ -1911,22 +1905,13 @@
         <w:t xml:space="preserve"> input the parameters </w:t>
       </w:r>
       <w:r>
-        <w:t>ϴ</w:t>
-      </w:r>
-      <w:r>
-        <w:t xml:space="preserve"> + </w:t>
+        <w:t xml:space="preserve">ϴ + </w:t>
       </w:r>
       <w:r>
         <w:t xml:space="preserve">computes </w:t>
       </w:r>
       <w:r>
-        <w:t>J(</w:t>
-      </w:r>
-      <w:r>
-        <w:t>ϴ</w:t>
-      </w:r>
-      <w:r>
-        <w:t xml:space="preserve">) + the </w:t>
+        <w:t xml:space="preserve">J(ϴ) + the </w:t>
       </w:r>
       <w:r>
         <w:t xml:space="preserve">partial derivative terms. </w:t>
@@ -2107,19 +2092,13 @@
         <w:t xml:space="preserve">Remember, the parameters </w:t>
       </w:r>
       <w:r>
-        <w:t>ϴ</w:t>
-      </w:r>
-      <w:r>
-        <w:t xml:space="preserve"> </w:t>
+        <w:t xml:space="preserve">ϴ </w:t>
       </w:r>
       <w:r>
         <w:t xml:space="preserve">in </w:t>
       </w:r>
       <w:r>
-        <w:t xml:space="preserve">a NN is = </w:t>
-      </w:r>
-      <w:r>
-        <w:t>ϴ</w:t>
+        <w:t>a NN is = ϴ</w:t>
       </w:r>
       <w:r>
         <w:t>(ij)l</w:t>
@@ -2748,13 +2727,7 @@
         <w:t xml:space="preserve">which is also the </w:t>
       </w:r>
       <w:r>
-        <w:t>output of a hypotheses h</w:t>
-      </w:r>
-      <w:r>
-        <w:t>ϴ</w:t>
-      </w:r>
-      <w:r>
-        <w:t>(</w:t>
+        <w:t>output of a hypotheses hϴ(</w:t>
       </w:r>
       <w:r>
         <w:t>x</w:t>
@@ -3122,13 +3095,7 @@
         <w:ind w:left="1080"/>
       </w:pPr>
       <w:r>
-        <w:t>Aj(4) can also be written as h</w:t>
-      </w:r>
-      <w:r>
-        <w:t>ϴ</w:t>
-      </w:r>
-      <w:r>
-        <w:t>(x)(j), so delta is the difference between our hypothesis (prediction) and our actual</w:t>
+        <w:t>Aj(4) can also be written as hϴ(x)(j), so delta is the difference between our hypothesis (prediction) and our actual</w:t>
       </w:r>
     </w:p>
     <w:p>
@@ -3439,13 +3406,7 @@
         <w:t xml:space="preserve"> where </w:t>
       </w:r>
       <w:r>
-        <w:t>a(3) = the vector of activation</w:t>
-      </w:r>
-      <w:r>
-        <w:t xml:space="preserve"> values for that layer</w:t>
-      </w:r>
-      <w:r>
-        <w:t xml:space="preserve"> and 1 is the vector of ones</w:t>
+        <w:t>a(3) = the vector of activation values for that layer and 1 is the vector of ones</w:t>
       </w:r>
       <w:r>
         <w:t xml:space="preserve">. </w:t>
@@ -3902,22 +3863,13 @@
         <w:t xml:space="preserve"> will be used to compute the </w:t>
       </w:r>
       <w:r>
-        <w:t>partial derivatives of J(</w:t>
-      </w:r>
-      <w:r>
-        <w:t>ϴ</w:t>
-      </w:r>
-      <w:r>
-        <w:t xml:space="preserve">) w/ </w:t>
+        <w:t xml:space="preserve">partial derivatives of J(ϴ) w/ </w:t>
       </w:r>
       <w:r>
         <w:t xml:space="preserve">respect to </w:t>
       </w:r>
       <w:r>
-        <w:t>ϴ</w:t>
-      </w:r>
-      <w:r>
-        <w:t>(i,j)l</w:t>
+        <w:t>ϴ(i,j)l</w:t>
       </w:r>
       <w:r>
         <w:t xml:space="preserve">. </w:t>
@@ -4391,37 +4343,25 @@
         <w:t xml:space="preserve"> if </w:t>
       </w:r>
       <w:r>
+        <w:t xml:space="preserve">ϪL is a matrix, </w:t>
+      </w:r>
+      <w:r>
+        <w:t xml:space="preserve">we can rewrite this as </w:t>
+      </w:r>
+      <w:r>
+        <w:t>ϪL</w:t>
+      </w:r>
+      <w:r>
+        <w:t xml:space="preserve"> gets updated as </w:t>
+      </w:r>
+      <w:r>
         <w:t>Ϫ</w:t>
       </w:r>
       <w:r>
-        <w:t xml:space="preserve">L is a matrix, </w:t>
-      </w:r>
-      <w:r>
-        <w:t xml:space="preserve">we can rewrite this as </w:t>
-      </w:r>
-      <w:r>
-        <w:t>Ϫ</w:t>
-      </w:r>
-      <w:r>
-        <w:t>L</w:t>
-      </w:r>
-      <w:r>
-        <w:t xml:space="preserve"> gets updated as </w:t>
-      </w:r>
-      <w:r>
-        <w:t>Ϫ</w:t>
-      </w:r>
-      <w:r>
         <w:t xml:space="preserve">L </w:t>
       </w:r>
       <w:r>
-        <w:t xml:space="preserve">+ </w:t>
-      </w:r>
-      <w:r>
-        <w:t>δ</w:t>
-      </w:r>
-      <w:r>
-        <w:t>(</w:t>
+        <w:t>+ δ(</w:t>
       </w:r>
       <w:r>
         <w:t xml:space="preserve">L </w:t>
@@ -4866,21 +4806,7 @@
           <w:u w:val="single"/>
         </w:rPr>
         <w:lastRenderedPageBreak/>
-        <w:t>I</w:t>
-      </w:r>
-      <w:r>
-        <w:rPr>
-          <w:b/>
-          <w:u w:val="single"/>
-        </w:rPr>
-        <w:t xml:space="preserve">II. BACKPROPOGATION </w:t>
-      </w:r>
-      <w:r>
-        <w:rPr>
-          <w:b/>
-          <w:u w:val="single"/>
-        </w:rPr>
-        <w:t>INTUITION</w:t>
+        <w:t>III. BACKPROPOGATION INTUITION</w:t>
       </w:r>
     </w:p>
     <w:p>
@@ -5023,146 +4949,1962 @@
           <w:ilvl w:val="0"/>
           <w:numId w:val="0"/>
         </w:numPr>
+        <w:ind w:left="2520" w:firstLine="360"/>
+      </w:pPr>
+    </w:p>
+    <w:p>
+      <w:pPr>
+        <w:pStyle w:val="ListBullet"/>
+      </w:pPr>
+      <w:r>
+        <w:t xml:space="preserve">Imagine </w:t>
+      </w:r>
+      <w:r>
+        <w:t xml:space="preserve">a </w:t>
+      </w:r>
+      <w:r>
+        <w:t xml:space="preserve">NN </w:t>
+      </w:r>
+      <w:r>
+        <w:t xml:space="preserve">w/ 2 </w:t>
+      </w:r>
+      <w:r>
+        <w:t xml:space="preserve">input units </w:t>
+      </w:r>
+      <w:r>
+        <w:t>(</w:t>
+      </w:r>
+      <w:r>
+        <w:t>not</w:t>
+      </w:r>
+      <w:r>
+        <w:t xml:space="preserve"> counting the bias unit)</w:t>
+      </w:r>
+      <w:r>
+        <w:t xml:space="preserve"> </w:t>
+      </w:r>
+      <w:r>
+        <w:t xml:space="preserve">+ 2 </w:t>
+      </w:r>
+      <w:r>
+        <w:t xml:space="preserve">hidden units </w:t>
+      </w:r>
+      <w:r>
+        <w:t xml:space="preserve">each hidden layer, + 1 </w:t>
+      </w:r>
+      <w:r>
+        <w:t xml:space="preserve">output unit. </w:t>
+      </w:r>
+    </w:p>
+    <w:p>
+      <w:pPr>
+        <w:pStyle w:val="ListBullet"/>
+      </w:pPr>
+      <w:r>
+        <w:t>When performing forward propagation, we might have some particular example</w:t>
+      </w:r>
+      <w:r>
+        <w:t>, {x(</w:t>
+      </w:r>
+      <w:r>
+        <w:t>i</w:t>
+      </w:r>
+      <w:r>
+        <w:t xml:space="preserve">), y(i)}, </w:t>
+      </w:r>
+      <w:r>
+        <w:t>+</w:t>
+      </w:r>
+      <w:r>
+        <w:t xml:space="preserve"> </w:t>
+      </w:r>
+      <w:r>
+        <w:t xml:space="preserve">we </w:t>
+      </w:r>
+      <w:r>
+        <w:t>feed those x(i) values</w:t>
+      </w:r>
+      <w:r>
+        <w:t xml:space="preserve"> into the input layer </w:t>
+      </w:r>
+    </w:p>
+    <w:p>
+      <w:pPr>
+        <w:pStyle w:val="ListBullet"/>
+        <w:numPr>
+          <w:ilvl w:val="0"/>
+          <w:numId w:val="0"/>
+        </w:numPr>
+        <w:ind w:left="3240" w:firstLine="360"/>
+      </w:pPr>
+      <w:r>
+        <w:rPr>
+          <w:noProof/>
+        </w:rPr>
+        <w:drawing>
+          <wp:inline distT="0" distB="0" distL="0" distR="0" wp14:anchorId="04C8BFDA" wp14:editId="2EC0AEF3">
+            <wp:extent cx="840663" cy="1334386"/>
+            <wp:effectExtent l="0" t="0" r="0" b="0"/>
+            <wp:docPr id="25" name="Picture 25"/>
+            <wp:cNvGraphicFramePr>
+              <a:graphicFrameLocks xmlns:a="http://schemas.openxmlformats.org/drawingml/2006/main" noChangeAspect="1"/>
+            </wp:cNvGraphicFramePr>
+            <a:graphic xmlns:a="http://schemas.openxmlformats.org/drawingml/2006/main">
+              <a:graphicData uri="http://schemas.openxmlformats.org/drawingml/2006/picture">
+                <pic:pic xmlns:pic="http://schemas.openxmlformats.org/drawingml/2006/picture">
+                  <pic:nvPicPr>
+                    <pic:cNvPr id="1" name=""/>
+                    <pic:cNvPicPr/>
+                  </pic:nvPicPr>
+                  <pic:blipFill>
+                    <a:blip r:embed="rId42"/>
+                    <a:stretch>
+                      <a:fillRect/>
+                    </a:stretch>
+                  </pic:blipFill>
+                  <pic:spPr>
+                    <a:xfrm>
+                      <a:off x="0" y="0"/>
+                      <a:ext cx="852005" cy="1352388"/>
+                    </a:xfrm>
+                    <a:prstGeom prst="rect">
+                      <a:avLst/>
+                    </a:prstGeom>
+                  </pic:spPr>
+                </pic:pic>
+              </a:graphicData>
+            </a:graphic>
+          </wp:inline>
+        </w:drawing>
+      </w:r>
+    </w:p>
+    <w:p>
+      <w:pPr>
+        <w:pStyle w:val="ListBullet"/>
+      </w:pPr>
+      <w:r>
+        <w:t xml:space="preserve">When </w:t>
+      </w:r>
+      <w:r>
+        <w:t xml:space="preserve">we forward propagated to the </w:t>
+      </w:r>
+      <w:r>
+        <w:t>1</w:t>
+      </w:r>
+      <w:r>
+        <w:rPr>
+          <w:vertAlign w:val="superscript"/>
+        </w:rPr>
+        <w:t>st</w:t>
+      </w:r>
+      <w:r>
+        <w:t xml:space="preserve"> hidden layer, we </w:t>
+      </w:r>
+      <w:r>
+        <w:t>compute z2(</w:t>
+      </w:r>
+      <w:r>
+        <w:t>1</w:t>
+      </w:r>
+      <w:r>
+        <w:t>)</w:t>
+      </w:r>
+      <w:r>
+        <w:t xml:space="preserve"> </w:t>
+      </w:r>
+      <w:r>
+        <w:t>+ z2(</w:t>
+      </w:r>
+      <w:r>
+        <w:t>2</w:t>
+      </w:r>
+      <w:r>
+        <w:t>) (</w:t>
+      </w:r>
+      <w:r>
+        <w:t>the weighted su</w:t>
+      </w:r>
+      <w:r>
+        <w:t xml:space="preserve">m of inputs of the input units) + </w:t>
+      </w:r>
+      <w:r>
+        <w:t xml:space="preserve">apply the sigmoid </w:t>
+      </w:r>
+      <w:r>
+        <w:t>logistic/</w:t>
+      </w:r>
+      <w:r>
+        <w:t>activation function to the z value</w:t>
+      </w:r>
+      <w:r>
+        <w:t xml:space="preserve"> to get </w:t>
+      </w:r>
+      <w:r>
+        <w:t>the activation values, a2(1) and a2(2)</w:t>
+      </w:r>
+    </w:p>
+    <w:p>
+      <w:pPr>
+        <w:pStyle w:val="ListBullet"/>
+        <w:numPr>
+          <w:ilvl w:val="0"/>
+          <w:numId w:val="0"/>
+        </w:numPr>
+        <w:ind w:left="2520" w:firstLine="360"/>
+      </w:pPr>
+      <w:r>
+        <w:rPr>
+          <w:noProof/>
+        </w:rPr>
+        <w:drawing>
+          <wp:inline distT="0" distB="0" distL="0" distR="0" wp14:anchorId="7AF4FB76" wp14:editId="17ED068C">
+            <wp:extent cx="2036227" cy="1153411"/>
+            <wp:effectExtent l="0" t="0" r="2540" b="8890"/>
+            <wp:docPr id="34" name="Picture 34"/>
+            <wp:cNvGraphicFramePr>
+              <a:graphicFrameLocks xmlns:a="http://schemas.openxmlformats.org/drawingml/2006/main" noChangeAspect="1"/>
+            </wp:cNvGraphicFramePr>
+            <a:graphic xmlns:a="http://schemas.openxmlformats.org/drawingml/2006/main">
+              <a:graphicData uri="http://schemas.openxmlformats.org/drawingml/2006/picture">
+                <pic:pic xmlns:pic="http://schemas.openxmlformats.org/drawingml/2006/picture">
+                  <pic:nvPicPr>
+                    <pic:cNvPr id="1" name=""/>
+                    <pic:cNvPicPr/>
+                  </pic:nvPicPr>
+                  <pic:blipFill>
+                    <a:blip r:embed="rId43"/>
+                    <a:stretch>
+                      <a:fillRect/>
+                    </a:stretch>
+                  </pic:blipFill>
+                  <pic:spPr>
+                    <a:xfrm>
+                      <a:off x="0" y="0"/>
+                      <a:ext cx="2046610" cy="1159292"/>
+                    </a:xfrm>
+                    <a:prstGeom prst="rect">
+                      <a:avLst/>
+                    </a:prstGeom>
+                  </pic:spPr>
+                </pic:pic>
+              </a:graphicData>
+            </a:graphic>
+          </wp:inline>
+        </w:drawing>
+      </w:r>
+    </w:p>
+    <w:p>
+      <w:pPr>
+        <w:pStyle w:val="ListBullet"/>
+      </w:pPr>
+      <w:r>
+        <w:t xml:space="preserve">Then </w:t>
+      </w:r>
+      <w:r>
+        <w:t xml:space="preserve">we forward propagate again to get </w:t>
+      </w:r>
+      <w:r>
+        <w:t>z3(1) + z3(2) + again a</w:t>
+      </w:r>
+      <w:r>
+        <w:t>p</w:t>
+      </w:r>
+      <w:r>
+        <w:t>ply the sigmoid logistic/</w:t>
+      </w:r>
+      <w:r>
+        <w:t xml:space="preserve">activation function </w:t>
+      </w:r>
+      <w:r>
+        <w:t>to get a3(</w:t>
+      </w:r>
+      <w:r>
+        <w:t>1</w:t>
+      </w:r>
+      <w:r>
+        <w:t>) + a3(2)</w:t>
+      </w:r>
+    </w:p>
+    <w:p>
+      <w:pPr>
+        <w:pStyle w:val="ListBullet"/>
+      </w:pPr>
+      <w:r>
+        <w:t>Then continue on until we get z4(</w:t>
+      </w:r>
+      <w:r>
+        <w:t>1</w:t>
+      </w:r>
+      <w:r>
+        <w:t>), a</w:t>
+      </w:r>
+      <w:r>
+        <w:t>pply the activation function</w:t>
+      </w:r>
+      <w:r>
+        <w:t xml:space="preserve">, + get a4(1), </w:t>
+      </w:r>
+      <w:r>
+        <w:t xml:space="preserve">the final output value of the </w:t>
+      </w:r>
+      <w:r>
+        <w:t>NN</w:t>
+      </w:r>
+      <w:r>
+        <w:t xml:space="preserve">. </w:t>
+      </w:r>
+    </w:p>
+    <w:p>
+      <w:pPr>
+        <w:pStyle w:val="ListBullet"/>
+        <w:numPr>
+          <w:ilvl w:val="0"/>
+          <w:numId w:val="0"/>
+        </w:numPr>
+        <w:ind w:left="1080" w:firstLine="360"/>
+      </w:pPr>
+      <w:r>
+        <w:rPr>
+          <w:noProof/>
+        </w:rPr>
+        <w:drawing>
+          <wp:inline distT="0" distB="0" distL="0" distR="0" wp14:anchorId="041AC91A" wp14:editId="19872A0A">
+            <wp:extent cx="4280048" cy="1180214"/>
+            <wp:effectExtent l="0" t="0" r="6350" b="1270"/>
+            <wp:docPr id="35" name="Picture 35"/>
+            <wp:cNvGraphicFramePr>
+              <a:graphicFrameLocks xmlns:a="http://schemas.openxmlformats.org/drawingml/2006/main" noChangeAspect="1"/>
+            </wp:cNvGraphicFramePr>
+            <a:graphic xmlns:a="http://schemas.openxmlformats.org/drawingml/2006/main">
+              <a:graphicData uri="http://schemas.openxmlformats.org/drawingml/2006/picture">
+                <pic:pic xmlns:pic="http://schemas.openxmlformats.org/drawingml/2006/picture">
+                  <pic:nvPicPr>
+                    <pic:cNvPr id="1" name=""/>
+                    <pic:cNvPicPr/>
+                  </pic:nvPicPr>
+                  <pic:blipFill>
+                    <a:blip r:embed="rId44"/>
+                    <a:stretch>
+                      <a:fillRect/>
+                    </a:stretch>
+                  </pic:blipFill>
+                  <pic:spPr>
+                    <a:xfrm>
+                      <a:off x="0" y="0"/>
+                      <a:ext cx="4317957" cy="1190667"/>
+                    </a:xfrm>
+                    <a:prstGeom prst="rect">
+                      <a:avLst/>
+                    </a:prstGeom>
+                  </pic:spPr>
+                </pic:pic>
+              </a:graphicData>
+            </a:graphic>
+          </wp:inline>
+        </w:drawing>
+      </w:r>
+    </w:p>
+    <w:p>
+      <w:pPr>
+        <w:pStyle w:val="ListBullet"/>
+      </w:pPr>
+      <w:r>
+        <w:t xml:space="preserve">If we </w:t>
+      </w:r>
+      <w:r>
+        <w:t xml:space="preserve">look at what this computation is </w:t>
+      </w:r>
+      <w:r>
+        <w:t xml:space="preserve">really </w:t>
+      </w:r>
+      <w:r>
+        <w:t xml:space="preserve">doing, focusing on </w:t>
+      </w:r>
+      <w:r>
+        <w:t>one</w:t>
+      </w:r>
+      <w:r>
+        <w:t xml:space="preserve"> hidden unit</w:t>
+      </w:r>
+      <w:r>
+        <w:t xml:space="preserve">, is adding </w:t>
+      </w:r>
+      <w:r>
+        <w:rPr>
+          <w:b/>
+        </w:rPr>
+        <w:t>weight</w:t>
+      </w:r>
+      <w:r>
+        <w:t>.</w:t>
+      </w:r>
+    </w:p>
+    <w:p>
+      <w:pPr>
+        <w:pStyle w:val="ListBullet"/>
+        <w:tabs>
+          <w:tab w:val="clear" w:pos="360"/>
+          <w:tab w:val="num" w:pos="1800"/>
+        </w:tabs>
+        <w:ind w:left="1800"/>
+      </w:pPr>
+      <w:r>
+        <w:rPr>
+          <w:noProof/>
+        </w:rPr>
+        <w:lastRenderedPageBreak/>
+        <w:drawing>
+          <wp:inline distT="0" distB="0" distL="0" distR="0" wp14:anchorId="039DA015" wp14:editId="6194BF57">
+            <wp:extent cx="3486635" cy="2595230"/>
+            <wp:effectExtent l="0" t="0" r="0" b="0"/>
+            <wp:docPr id="36" name="Picture 36"/>
+            <wp:cNvGraphicFramePr>
+              <a:graphicFrameLocks xmlns:a="http://schemas.openxmlformats.org/drawingml/2006/main" noChangeAspect="1"/>
+            </wp:cNvGraphicFramePr>
+            <a:graphic xmlns:a="http://schemas.openxmlformats.org/drawingml/2006/main">
+              <a:graphicData uri="http://schemas.openxmlformats.org/drawingml/2006/picture">
+                <pic:pic xmlns:pic="http://schemas.openxmlformats.org/drawingml/2006/picture">
+                  <pic:nvPicPr>
+                    <pic:cNvPr id="1" name=""/>
+                    <pic:cNvPicPr/>
+                  </pic:nvPicPr>
+                  <pic:blipFill>
+                    <a:blip r:embed="rId45"/>
+                    <a:stretch>
+                      <a:fillRect/>
+                    </a:stretch>
+                  </pic:blipFill>
+                  <pic:spPr>
+                    <a:xfrm>
+                      <a:off x="0" y="0"/>
+                      <a:ext cx="3495171" cy="2601584"/>
+                    </a:xfrm>
+                    <a:prstGeom prst="rect">
+                      <a:avLst/>
+                    </a:prstGeom>
+                  </pic:spPr>
+                </pic:pic>
+              </a:graphicData>
+            </a:graphic>
+          </wp:inline>
+        </w:drawing>
+      </w:r>
+    </w:p>
+    <w:p>
+      <w:pPr>
+        <w:pStyle w:val="ListBullet"/>
+      </w:pPr>
+      <w:r>
+        <w:t>The</w:t>
+      </w:r>
+      <w:r>
+        <w:t xml:space="preserve"> way we compute this </w:t>
+      </w:r>
+      <w:r>
+        <w:t>z3(1</w:t>
+      </w:r>
+      <w:r>
+        <w:t>)</w:t>
+      </w:r>
+      <w:r>
+        <w:t xml:space="preserve"> is the weight multiplied by the prior values of a they are attached to:</w:t>
+      </w:r>
+    </w:p>
+    <w:p>
+      <w:pPr>
+        <w:pStyle w:val="ListBullet"/>
+        <w:numPr>
+          <w:ilvl w:val="0"/>
+          <w:numId w:val="0"/>
+        </w:numPr>
         <w:ind w:left="360"/>
       </w:pPr>
-    </w:p>
-    <w:p>
-      <w:pPr>
-        <w:pStyle w:val="ListBullet"/>
-      </w:pPr>
-      <w:r>
-        <w:t xml:space="preserve">Here's a </w:t>
-      </w:r>
-      <w:r>
-        <w:t xml:space="preserve">NN </w:t>
-      </w:r>
-      <w:r>
-        <w:t xml:space="preserve">w/ 2 </w:t>
-      </w:r>
-      <w:r>
-        <w:t xml:space="preserve">input units </w:t>
-      </w:r>
-      <w:r>
-        <w:t>(</w:t>
-      </w:r>
-      <w:r>
-        <w:t>not</w:t>
-      </w:r>
-      <w:r>
-        <w:t xml:space="preserve"> counting the bias unit)</w:t>
-      </w:r>
-      <w:r>
+      <w:r>
+        <w:rPr>
+          <w:noProof/>
+        </w:rPr>
+        <w:drawing>
+          <wp:inline distT="0" distB="0" distL="0" distR="0" wp14:anchorId="36DA7E7E" wp14:editId="19E72BED">
+            <wp:extent cx="5943600" cy="664210"/>
+            <wp:effectExtent l="0" t="0" r="0" b="2540"/>
+            <wp:docPr id="38" name="Picture 38"/>
+            <wp:cNvGraphicFramePr>
+              <a:graphicFrameLocks xmlns:a="http://schemas.openxmlformats.org/drawingml/2006/main" noChangeAspect="1"/>
+            </wp:cNvGraphicFramePr>
+            <a:graphic xmlns:a="http://schemas.openxmlformats.org/drawingml/2006/main">
+              <a:graphicData uri="http://schemas.openxmlformats.org/drawingml/2006/picture">
+                <pic:pic xmlns:pic="http://schemas.openxmlformats.org/drawingml/2006/picture">
+                  <pic:nvPicPr>
+                    <pic:cNvPr id="1" name=""/>
+                    <pic:cNvPicPr/>
+                  </pic:nvPicPr>
+                  <pic:blipFill>
+                    <a:blip r:embed="rId46"/>
+                    <a:stretch>
+                      <a:fillRect/>
+                    </a:stretch>
+                  </pic:blipFill>
+                  <pic:spPr>
+                    <a:xfrm>
+                      <a:off x="0" y="0"/>
+                      <a:ext cx="5943600" cy="664210"/>
+                    </a:xfrm>
+                    <a:prstGeom prst="rect">
+                      <a:avLst/>
+                    </a:prstGeom>
+                  </pic:spPr>
+                </pic:pic>
+              </a:graphicData>
+            </a:graphic>
+          </wp:inline>
+        </w:drawing>
+      </w:r>
+    </w:p>
+    <w:p>
+      <w:pPr>
+        <w:pStyle w:val="ListBullet"/>
+        <w:numPr>
+          <w:ilvl w:val="0"/>
+          <w:numId w:val="0"/>
+        </w:numPr>
+        <w:ind w:left="360"/>
+      </w:pPr>
+    </w:p>
+    <w:p>
+      <w:pPr>
+        <w:pStyle w:val="ListBullet"/>
+      </w:pPr>
+      <w:r>
+        <w:t>T</w:t>
+      </w:r>
+      <w:r>
+        <w:t xml:space="preserve">hat's </w:t>
+      </w:r>
+      <w:r>
+        <w:rPr>
+          <w:i/>
+        </w:rPr>
+        <w:t>forward</w:t>
+      </w:r>
+      <w:r>
+        <w:t xml:space="preserve"> propagation.</w:t>
+      </w:r>
+    </w:p>
+    <w:p>
+      <w:pPr>
+        <w:pStyle w:val="ListBullet"/>
+      </w:pPr>
+      <w:r>
+        <w:t>W</w:t>
+      </w:r>
+      <w:r>
+        <w:t xml:space="preserve">hat </w:t>
+      </w:r>
+      <w:r>
+        <w:rPr>
+          <w:i/>
+        </w:rPr>
+        <w:t>back</w:t>
+      </w:r>
+      <w:r>
+        <w:t>propagation is doing is doing a</w:t>
+      </w:r>
+      <w:r>
+        <w:t xml:space="preserve"> process very similar to this, e</w:t>
+      </w:r>
+      <w:r>
+        <w:t xml:space="preserve">xcept instead of computations flowing from the left to the right of this network, </w:t>
+      </w:r>
+      <w:r>
+        <w:t>they</w:t>
+      </w:r>
+      <w:r>
+        <w:t xml:space="preserve"> flow from the right to the left </w:t>
+      </w:r>
+    </w:p>
+    <w:p>
+      <w:pPr>
+        <w:pStyle w:val="ListBullet"/>
+        <w:numPr>
+          <w:ilvl w:val="0"/>
+          <w:numId w:val="0"/>
+        </w:numPr>
+        <w:ind w:left="360"/>
+      </w:pPr>
+    </w:p>
+    <w:p>
+      <w:pPr>
+        <w:pStyle w:val="ListBullet"/>
+      </w:pPr>
+      <w:r>
+        <w:t xml:space="preserve">To better understand what backpropagation is doing, let's look at the cost function. </w:t>
+      </w:r>
+    </w:p>
+    <w:p>
+      <w:pPr>
+        <w:pStyle w:val="ListBullet"/>
+        <w:numPr>
+          <w:ilvl w:val="0"/>
+          <w:numId w:val="0"/>
+        </w:numPr>
+        <w:ind w:left="360"/>
+      </w:pPr>
+      <w:r>
+        <w:rPr>
+          <w:noProof/>
+        </w:rPr>
+        <w:drawing>
+          <wp:inline distT="0" distB="0" distL="0" distR="0" wp14:anchorId="2080CA4E" wp14:editId="0985EF6F">
+            <wp:extent cx="5943600" cy="1408430"/>
+            <wp:effectExtent l="0" t="0" r="0" b="1270"/>
+            <wp:docPr id="40" name="Picture 40"/>
+            <wp:cNvGraphicFramePr>
+              <a:graphicFrameLocks xmlns:a="http://schemas.openxmlformats.org/drawingml/2006/main" noChangeAspect="1"/>
+            </wp:cNvGraphicFramePr>
+            <a:graphic xmlns:a="http://schemas.openxmlformats.org/drawingml/2006/main">
+              <a:graphicData uri="http://schemas.openxmlformats.org/drawingml/2006/picture">
+                <pic:pic xmlns:pic="http://schemas.openxmlformats.org/drawingml/2006/picture">
+                  <pic:nvPicPr>
+                    <pic:cNvPr id="1" name=""/>
+                    <pic:cNvPicPr/>
+                  </pic:nvPicPr>
+                  <pic:blipFill>
+                    <a:blip r:embed="rId47"/>
+                    <a:stretch>
+                      <a:fillRect/>
+                    </a:stretch>
+                  </pic:blipFill>
+                  <pic:spPr>
+                    <a:xfrm>
+                      <a:off x="0" y="0"/>
+                      <a:ext cx="5943600" cy="1408430"/>
+                    </a:xfrm>
+                    <a:prstGeom prst="rect">
+                      <a:avLst/>
+                    </a:prstGeom>
+                  </pic:spPr>
+                </pic:pic>
+              </a:graphicData>
+            </a:graphic>
+          </wp:inline>
+        </w:drawing>
+      </w:r>
+    </w:p>
+    <w:p>
+      <w:pPr>
+        <w:pStyle w:val="ListBullet"/>
+        <w:tabs>
+          <w:tab w:val="clear" w:pos="360"/>
+          <w:tab w:val="num" w:pos="720"/>
+        </w:tabs>
+        <w:ind w:left="720"/>
+        <w:rPr>
+          <w:i/>
+        </w:rPr>
+      </w:pPr>
+      <w:r>
+        <w:rPr>
+          <w:i/>
+        </w:rPr>
+        <w:t xml:space="preserve">*****This is </w:t>
+      </w:r>
+      <w:r>
+        <w:rPr>
+          <w:i/>
+        </w:rPr>
+        <w:t xml:space="preserve">the cost function we had for when we have only </w:t>
+      </w:r>
+      <w:r>
+        <w:rPr>
+          <w:i/>
+        </w:rPr>
+        <w:t xml:space="preserve">1 </w:t>
+      </w:r>
+      <w:r>
+        <w:rPr>
+          <w:i/>
+        </w:rPr>
+        <w:t xml:space="preserve">output unit. </w:t>
+      </w:r>
+    </w:p>
+    <w:p>
+      <w:pPr>
+        <w:pStyle w:val="ListBullet"/>
+        <w:tabs>
+          <w:tab w:val="clear" w:pos="360"/>
+          <w:tab w:val="num" w:pos="1080"/>
+        </w:tabs>
+        <w:ind w:left="1080"/>
+        <w:rPr>
+          <w:i/>
+        </w:rPr>
+      </w:pPr>
+      <w:r>
+        <w:rPr>
+          <w:i/>
+        </w:rPr>
+        <w:t xml:space="preserve">If we have </w:t>
+      </w:r>
+      <w:r>
+        <w:rPr>
+          <w:i/>
+        </w:rPr>
+        <w:t>&gt;</w:t>
+      </w:r>
+      <w:r>
+        <w:rPr>
+          <w:i/>
+        </w:rPr>
         <w:t xml:space="preserve"> </w:t>
       </w:r>
       <w:r>
-        <w:t xml:space="preserve">+ 2 </w:t>
-      </w:r>
-      <w:r>
-        <w:t xml:space="preserve">hidden units </w:t>
-      </w:r>
-      <w:r>
-        <w:t xml:space="preserve">each hidden layer, + 1 </w:t>
-      </w:r>
-      <w:r>
-        <w:t xml:space="preserve">output unit. </w:t>
-      </w:r>
-    </w:p>
-    <w:p>
-      <w:pPr>
-        <w:pStyle w:val="ListBullet"/>
-      </w:pPr>
+        <w:rPr>
+          <w:i/>
+        </w:rPr>
+        <w:t>1</w:t>
+      </w:r>
+      <w:r>
+        <w:rPr>
+          <w:i/>
+        </w:rPr>
+        <w:t xml:space="preserve"> output unit, we just have a summation over the output units indexed by k </w:t>
+      </w:r>
+    </w:p>
+    <w:p>
+      <w:pPr>
+        <w:pStyle w:val="ListBullet"/>
+      </w:pPr>
+      <w:r>
+        <w:t xml:space="preserve">We </w:t>
+      </w:r>
+      <w:r>
+        <w:t>do forward propagation and backpropag</w:t>
+      </w:r>
+      <w:r>
+        <w:t>ation on 1 example {x(i),y(i)} at a time in</w:t>
+      </w:r>
+      <w:r>
+        <w:t xml:space="preserve"> the case of having </w:t>
+      </w:r>
+      <w:r>
+        <w:t xml:space="preserve">1 </w:t>
+      </w:r>
+      <w:r>
+        <w:t>output unit</w:t>
+      </w:r>
+      <w:r>
+        <w:t>,</w:t>
+      </w:r>
+      <w:r>
+        <w:t xml:space="preserve"> </w:t>
+      </w:r>
+      <w:r>
+        <w:t>y</w:t>
+      </w:r>
+      <w:r>
+        <w:t>(i)</w:t>
+      </w:r>
+      <w:r>
+        <w:t>, which</w:t>
+      </w:r>
+      <w:r>
+        <w:t xml:space="preserve"> is </w:t>
+      </w:r>
+      <w:r>
+        <w:t xml:space="preserve">a real number,  + ignoring </w:t>
+      </w:r>
+      <w:r>
+        <w:t>regularization</w:t>
+      </w:r>
+      <w:r>
+        <w:t xml:space="preserve"> (</w:t>
+      </w:r>
+      <w:r>
+        <w:t xml:space="preserve">lambda </w:t>
+      </w:r>
+      <w:r>
+        <w:t>= 0)</w:t>
+      </w:r>
+    </w:p>
+    <w:p>
+      <w:pPr>
+        <w:pStyle w:val="ListBullet"/>
+      </w:pPr>
+      <w:r>
+        <w:rPr>
+          <w:noProof/>
+        </w:rPr>
+        <w:drawing>
+          <wp:inline distT="0" distB="0" distL="0" distR="0" wp14:anchorId="72BCA542" wp14:editId="4B8602C2">
+            <wp:extent cx="5943600" cy="1167130"/>
+            <wp:effectExtent l="0" t="0" r="0" b="0"/>
+            <wp:docPr id="42" name="Picture 42"/>
+            <wp:cNvGraphicFramePr>
+              <a:graphicFrameLocks xmlns:a="http://schemas.openxmlformats.org/drawingml/2006/main" noChangeAspect="1"/>
+            </wp:cNvGraphicFramePr>
+            <a:graphic xmlns:a="http://schemas.openxmlformats.org/drawingml/2006/main">
+              <a:graphicData uri="http://schemas.openxmlformats.org/drawingml/2006/picture">
+                <pic:pic xmlns:pic="http://schemas.openxmlformats.org/drawingml/2006/picture">
+                  <pic:nvPicPr>
+                    <pic:cNvPr id="1" name=""/>
+                    <pic:cNvPicPr/>
+                  </pic:nvPicPr>
+                  <pic:blipFill>
+                    <a:blip r:embed="rId48"/>
+                    <a:stretch>
+                      <a:fillRect/>
+                    </a:stretch>
+                  </pic:blipFill>
+                  <pic:spPr>
+                    <a:xfrm>
+                      <a:off x="0" y="0"/>
+                      <a:ext cx="5943600" cy="1167130"/>
+                    </a:xfrm>
+                    <a:prstGeom prst="rect">
+                      <a:avLst/>
+                    </a:prstGeom>
+                  </pic:spPr>
+                </pic:pic>
+              </a:graphicData>
+            </a:graphic>
+          </wp:inline>
+        </w:drawing>
+      </w:r>
+    </w:p>
+    <w:p>
+      <w:pPr>
+        <w:pStyle w:val="ListBullet"/>
+      </w:pPr>
+      <w:r>
+        <w:lastRenderedPageBreak/>
+        <w:t>Now i</w:t>
+      </w:r>
+      <w:r>
+        <w:t>f you look inside the summation in the original cost function,</w:t>
+      </w:r>
+      <w:r>
+        <w:t xml:space="preserve"> you find that the cost term associated </w:t>
+      </w:r>
+      <w:r>
+        <w:t>w/</w:t>
+      </w:r>
+      <w:r>
+        <w:t xml:space="preserve"> training example</w:t>
+      </w:r>
+      <w:r>
+        <w:t xml:space="preserve"> </w:t>
+      </w:r>
+      <w:r>
+        <w:t xml:space="preserve">{x(i),y(i)} </w:t>
+      </w:r>
+      <w:r>
+        <w:t xml:space="preserve"> is </w:t>
+      </w:r>
+      <w:r>
+        <w:t xml:space="preserve">given by </w:t>
+      </w:r>
+      <w:r>
+        <w:t>that 2</w:t>
+      </w:r>
+      <w:r>
+        <w:rPr>
+          <w:vertAlign w:val="superscript"/>
+        </w:rPr>
+        <w:t>nd</w:t>
+      </w:r>
+      <w:r>
+        <w:t>, simpler</w:t>
+      </w:r>
+      <w:r>
+        <w:t xml:space="preserve"> expression. </w:t>
+      </w:r>
+    </w:p>
+    <w:p>
+      <w:pPr>
+        <w:pStyle w:val="ListBullet"/>
+        <w:numPr>
+          <w:ilvl w:val="0"/>
+          <w:numId w:val="0"/>
+        </w:numPr>
+        <w:ind w:left="720" w:hanging="360"/>
+      </w:pPr>
+      <w:r>
+        <w:rPr>
+          <w:noProof/>
+        </w:rPr>
+        <w:drawing>
+          <wp:inline distT="0" distB="0" distL="0" distR="0" wp14:anchorId="6D35A391" wp14:editId="17454F55">
+            <wp:extent cx="5348176" cy="335975"/>
+            <wp:effectExtent l="0" t="0" r="5080" b="6985"/>
+            <wp:docPr id="43" name="Picture 43"/>
+            <wp:cNvGraphicFramePr>
+              <a:graphicFrameLocks xmlns:a="http://schemas.openxmlformats.org/drawingml/2006/main" noChangeAspect="1"/>
+            </wp:cNvGraphicFramePr>
+            <a:graphic xmlns:a="http://schemas.openxmlformats.org/drawingml/2006/main">
+              <a:graphicData uri="http://schemas.openxmlformats.org/drawingml/2006/picture">
+                <pic:pic xmlns:pic="http://schemas.openxmlformats.org/drawingml/2006/picture">
+                  <pic:nvPicPr>
+                    <pic:cNvPr id="1" name=""/>
+                    <pic:cNvPicPr/>
+                  </pic:nvPicPr>
+                  <pic:blipFill>
+                    <a:blip r:embed="rId49"/>
+                    <a:stretch>
+                      <a:fillRect/>
+                    </a:stretch>
+                  </pic:blipFill>
+                  <pic:spPr>
+                    <a:xfrm>
+                      <a:off x="0" y="0"/>
+                      <a:ext cx="5424693" cy="340782"/>
+                    </a:xfrm>
+                    <a:prstGeom prst="rect">
+                      <a:avLst/>
+                    </a:prstGeom>
+                  </pic:spPr>
+                </pic:pic>
+              </a:graphicData>
+            </a:graphic>
+          </wp:inline>
+        </w:drawing>
+      </w:r>
+    </w:p>
+    <w:p>
+      <w:pPr>
+        <w:pStyle w:val="ListBullet"/>
+      </w:pPr>
+      <w:r>
+        <w:t>This</w:t>
+      </w:r>
+      <w:r>
+        <w:t xml:space="preserve"> this cost function plays a role similar to squared</w:t>
+      </w:r>
+      <w:r>
+        <w:t xml:space="preserve"> error</w:t>
+      </w:r>
+      <w:r>
+        <w:t xml:space="preserve">. </w:t>
+      </w:r>
+    </w:p>
+    <w:p>
+      <w:pPr>
+        <w:pStyle w:val="ListBullet"/>
+      </w:pPr>
+      <w:r>
+        <w:t xml:space="preserve">So, rather than looking at this complicated expression, </w:t>
+      </w:r>
+      <w:r>
+        <w:t>think of cost(</w:t>
+      </w:r>
+      <w:r>
+        <w:t>i</w:t>
+      </w:r>
+      <w:r>
+        <w:t>)</w:t>
+      </w:r>
+      <w:r>
+        <w:t xml:space="preserve"> being approximately the square</w:t>
+      </w:r>
+      <w:r>
+        <w:t>d</w:t>
+      </w:r>
+      <w:r>
+        <w:t xml:space="preserve"> difference between what the </w:t>
+      </w:r>
+      <w:r>
+        <w:t>NN outputs</w:t>
+      </w:r>
+      <w:r>
+        <w:t xml:space="preserve"> </w:t>
+      </w:r>
+      <w:r>
+        <w:t>vs</w:t>
+      </w:r>
+      <w:r>
+        <w:t xml:space="preserve"> the actual value.</w:t>
+      </w:r>
+    </w:p>
+    <w:p>
+      <w:pPr>
+        <w:pStyle w:val="ListBullet"/>
+        <w:tabs>
+          <w:tab w:val="clear" w:pos="360"/>
+          <w:tab w:val="num" w:pos="720"/>
+        </w:tabs>
+        <w:ind w:left="720"/>
+      </w:pPr>
+      <w:r>
+        <w:t>Just as in logistic re</w:t>
+      </w:r>
+      <w:r>
+        <w:t>g</w:t>
+      </w:r>
+      <w:r>
+        <w:t>ression, we prefer to use the slightly more complica</w:t>
+      </w:r>
+      <w:r>
+        <w:t>ted function using log, b</w:t>
+      </w:r>
+      <w:r>
+        <w:t xml:space="preserve">ut for the purpose of intuition, feel free to think of the cost function as being </w:t>
+      </w:r>
+      <w:r>
+        <w:t xml:space="preserve">like </w:t>
+      </w:r>
+      <w:r>
+        <w:t>the squared error cost function.</w:t>
+      </w:r>
+    </w:p>
+    <w:p>
+      <w:pPr>
+        <w:pStyle w:val="ListBullet"/>
+      </w:pPr>
+      <w:r>
+        <w:t xml:space="preserve">This </w:t>
+      </w:r>
+      <w:r>
+        <w:t xml:space="preserve">cost(i) measures how well the network </w:t>
+      </w:r>
+      <w:r>
+        <w:t xml:space="preserve">is </w:t>
+      </w:r>
+      <w:r>
+        <w:t xml:space="preserve">doing on </w:t>
+      </w:r>
+      <w:r>
+        <w:t xml:space="preserve">correctly predicting example I (i.e. </w:t>
+      </w:r>
+      <w:r>
+        <w:t xml:space="preserve">How close the output </w:t>
+      </w:r>
+      <w:r>
+        <w:t>is</w:t>
+      </w:r>
+      <w:r>
+        <w:t xml:space="preserve"> </w:t>
+      </w:r>
+      <w:r>
+        <w:t>to the actua</w:t>
+      </w:r>
+      <w:r>
+        <w:t>l observed label y(i))</w:t>
+      </w:r>
+    </w:p>
+    <w:p>
+      <w:pPr>
+        <w:pStyle w:val="ListBullet"/>
+        <w:numPr>
+          <w:ilvl w:val="0"/>
+          <w:numId w:val="0"/>
+        </w:numPr>
+        <w:ind w:left="360"/>
+      </w:pPr>
+    </w:p>
+    <w:p>
+      <w:pPr>
+        <w:pStyle w:val="ListBullet"/>
+      </w:pPr>
+      <w:r>
+        <w:t xml:space="preserve">Now let's look at what backpropagation is doing. </w:t>
+      </w:r>
+    </w:p>
+    <w:p>
+      <w:pPr>
+        <w:pStyle w:val="ListBullet"/>
+      </w:pPr>
+      <w:r>
+        <w:t>1</w:t>
+      </w:r>
+      <w:r>
+        <w:t xml:space="preserve"> useful intuition is that backpropagation is computing </w:t>
+      </w:r>
+      <w:r>
+        <w:t xml:space="preserve">δj(l) terms, </w:t>
+      </w:r>
+      <w:r>
+        <w:t xml:space="preserve">the </w:t>
+      </w:r>
+      <w:r>
+        <w:t xml:space="preserve">“error” </w:t>
+      </w:r>
+      <w:r>
+        <w:t xml:space="preserve">of the activation value that we got for unit j in the lth layer. </w:t>
+      </w:r>
+    </w:p>
+    <w:p>
+      <w:pPr>
+        <w:pStyle w:val="ListBullet"/>
+        <w:numPr>
+          <w:ilvl w:val="0"/>
+          <w:numId w:val="0"/>
+        </w:numPr>
+        <w:ind w:left="360"/>
+      </w:pPr>
+      <w:r>
+        <w:rPr>
+          <w:noProof/>
+        </w:rPr>
+        <w:drawing>
+          <wp:inline distT="0" distB="0" distL="0" distR="0" wp14:anchorId="5B633C17" wp14:editId="2EAF3868">
+            <wp:extent cx="5582093" cy="590414"/>
+            <wp:effectExtent l="0" t="0" r="0" b="635"/>
+            <wp:docPr id="44" name="Picture 44"/>
+            <wp:cNvGraphicFramePr>
+              <a:graphicFrameLocks xmlns:a="http://schemas.openxmlformats.org/drawingml/2006/main" noChangeAspect="1"/>
+            </wp:cNvGraphicFramePr>
+            <a:graphic xmlns:a="http://schemas.openxmlformats.org/drawingml/2006/main">
+              <a:graphicData uri="http://schemas.openxmlformats.org/drawingml/2006/picture">
+                <pic:pic xmlns:pic="http://schemas.openxmlformats.org/drawingml/2006/picture">
+                  <pic:nvPicPr>
+                    <pic:cNvPr id="1" name=""/>
+                    <pic:cNvPicPr/>
+                  </pic:nvPicPr>
+                  <pic:blipFill>
+                    <a:blip r:embed="rId50"/>
+                    <a:stretch>
+                      <a:fillRect/>
+                    </a:stretch>
+                  </pic:blipFill>
+                  <pic:spPr>
+                    <a:xfrm>
+                      <a:off x="0" y="0"/>
+                      <a:ext cx="5650763" cy="597677"/>
+                    </a:xfrm>
+                    <a:prstGeom prst="rect">
+                      <a:avLst/>
+                    </a:prstGeom>
+                  </pic:spPr>
+                </pic:pic>
+              </a:graphicData>
+            </a:graphic>
+          </wp:inline>
+        </w:drawing>
+      </w:r>
+      <w:r>
+        <w:t xml:space="preserve"> </w:t>
+      </w:r>
+    </w:p>
+    <w:p>
+      <w:pPr>
+        <w:pStyle w:val="ListBullet"/>
+        <w:numPr>
+          <w:ilvl w:val="0"/>
+          <w:numId w:val="0"/>
+        </w:numPr>
+        <w:ind w:left="360" w:hanging="360"/>
+      </w:pPr>
+    </w:p>
+    <w:p>
+      <w:pPr>
+        <w:pStyle w:val="ListBullet"/>
+      </w:pPr>
+      <w:r>
+        <w:t xml:space="preserve">More formally, what the delta terms actually are is </w:t>
+      </w:r>
+      <w:r>
+        <w:t xml:space="preserve">the partial derivatives of cost(i) w/ </w:t>
+      </w:r>
+      <w:r>
+        <w:t xml:space="preserve">respect to </w:t>
+      </w:r>
+      <w:r>
+        <w:t>zj(l)/the</w:t>
+      </w:r>
+      <w:r>
+        <w:t xml:space="preserve"> weighted sum of inputs</w:t>
+      </w:r>
+      <w:r>
+        <w:t xml:space="preserve"> computing</w:t>
+      </w:r>
+      <w:r>
+        <w:t xml:space="preserve"> these z terms. </w:t>
+      </w:r>
+    </w:p>
+    <w:p>
+      <w:pPr>
+        <w:pStyle w:val="ListBullet"/>
+        <w:numPr>
+          <w:ilvl w:val="0"/>
+          <w:numId w:val="0"/>
+        </w:numPr>
+        <w:ind w:left="360"/>
+      </w:pPr>
+      <w:r>
+        <w:rPr>
+          <w:noProof/>
+        </w:rPr>
+        <w:drawing>
+          <wp:inline distT="0" distB="0" distL="0" distR="0" wp14:anchorId="3CE3504B" wp14:editId="6C8A8DEB">
+            <wp:extent cx="5305646" cy="704585"/>
+            <wp:effectExtent l="0" t="0" r="0" b="635"/>
+            <wp:docPr id="45" name="Picture 45"/>
+            <wp:cNvGraphicFramePr>
+              <a:graphicFrameLocks xmlns:a="http://schemas.openxmlformats.org/drawingml/2006/main" noChangeAspect="1"/>
+            </wp:cNvGraphicFramePr>
+            <a:graphic xmlns:a="http://schemas.openxmlformats.org/drawingml/2006/main">
+              <a:graphicData uri="http://schemas.openxmlformats.org/drawingml/2006/picture">
+                <pic:pic xmlns:pic="http://schemas.openxmlformats.org/drawingml/2006/picture">
+                  <pic:nvPicPr>
+                    <pic:cNvPr id="1" name=""/>
+                    <pic:cNvPicPr/>
+                  </pic:nvPicPr>
+                  <pic:blipFill>
+                    <a:blip r:embed="rId51"/>
+                    <a:stretch>
+                      <a:fillRect/>
+                    </a:stretch>
+                  </pic:blipFill>
+                  <pic:spPr>
+                    <a:xfrm>
+                      <a:off x="0" y="0"/>
+                      <a:ext cx="5347935" cy="710201"/>
+                    </a:xfrm>
+                    <a:prstGeom prst="rect">
+                      <a:avLst/>
+                    </a:prstGeom>
+                  </pic:spPr>
+                </pic:pic>
+              </a:graphicData>
+            </a:graphic>
+          </wp:inline>
+        </w:drawing>
+      </w:r>
+    </w:p>
+    <w:p>
+      <w:pPr>
+        <w:pStyle w:val="ListBullet"/>
+        <w:numPr>
+          <w:ilvl w:val="0"/>
+          <w:numId w:val="0"/>
+        </w:numPr>
+        <w:ind w:left="360" w:hanging="360"/>
+      </w:pPr>
+    </w:p>
+    <w:p>
+      <w:pPr>
+        <w:pStyle w:val="ListBullet"/>
+      </w:pPr>
+      <w:r>
+        <w:t>Concretely</w:t>
+      </w:r>
+      <w:r>
+        <w:t xml:space="preserve">, the cost function is a function of the label y and of the </w:t>
+      </w:r>
+      <w:r>
+        <w:t>h(</w:t>
+      </w:r>
+      <w:r>
+        <w:t>x</w:t>
+      </w:r>
+      <w:r>
+        <w:t>)</w:t>
+      </w:r>
+      <w:r>
+        <w:t xml:space="preserve"> output value</w:t>
+      </w:r>
+    </w:p>
+    <w:p>
+      <w:pPr>
+        <w:pStyle w:val="ListBullet"/>
+        <w:numPr>
+          <w:ilvl w:val="0"/>
+          <w:numId w:val="0"/>
+        </w:numPr>
+        <w:ind w:left="720" w:firstLine="720"/>
+      </w:pPr>
+      <w:r>
+        <w:rPr>
+          <w:noProof/>
+        </w:rPr>
+        <w:drawing>
+          <wp:inline distT="0" distB="0" distL="0" distR="0" wp14:anchorId="6E8F3834" wp14:editId="575C289E">
+            <wp:extent cx="4295553" cy="370813"/>
+            <wp:effectExtent l="0" t="0" r="0" b="0"/>
+            <wp:docPr id="46" name="Picture 46"/>
+            <wp:cNvGraphicFramePr>
+              <a:graphicFrameLocks xmlns:a="http://schemas.openxmlformats.org/drawingml/2006/main" noChangeAspect="1"/>
+            </wp:cNvGraphicFramePr>
+            <a:graphic xmlns:a="http://schemas.openxmlformats.org/drawingml/2006/main">
+              <a:graphicData uri="http://schemas.openxmlformats.org/drawingml/2006/picture">
+                <pic:pic xmlns:pic="http://schemas.openxmlformats.org/drawingml/2006/picture">
+                  <pic:nvPicPr>
+                    <pic:cNvPr id="1" name=""/>
+                    <pic:cNvPicPr/>
+                  </pic:nvPicPr>
+                  <pic:blipFill>
+                    <a:blip r:embed="rId52"/>
+                    <a:stretch>
+                      <a:fillRect/>
+                    </a:stretch>
+                  </pic:blipFill>
+                  <pic:spPr>
+                    <a:xfrm>
+                      <a:off x="0" y="0"/>
+                      <a:ext cx="4506151" cy="388993"/>
+                    </a:xfrm>
+                    <a:prstGeom prst="rect">
+                      <a:avLst/>
+                    </a:prstGeom>
+                  </pic:spPr>
+                </pic:pic>
+              </a:graphicData>
+            </a:graphic>
+          </wp:inline>
+        </w:drawing>
+      </w:r>
+    </w:p>
+    <w:p>
+      <w:pPr>
+        <w:pStyle w:val="ListBullet"/>
+      </w:pPr>
+      <w:r>
+        <w:t>If</w:t>
+      </w:r>
+      <w:r>
+        <w:t xml:space="preserve"> we could go inside the </w:t>
+      </w:r>
+      <w:r>
+        <w:t>NN</w:t>
+      </w:r>
+      <w:r>
+        <w:t xml:space="preserve"> </w:t>
+      </w:r>
+      <w:r>
+        <w:t>+</w:t>
+      </w:r>
+      <w:r>
+        <w:t xml:space="preserve"> </w:t>
+      </w:r>
+      <w:r>
+        <w:t>change those z</w:t>
+      </w:r>
+      <w:r>
+        <w:t>j</w:t>
+      </w:r>
+      <w:r>
+        <w:t>(l)</w:t>
+      </w:r>
+      <w:r>
+        <w:t xml:space="preserve"> values a little bit, </w:t>
+      </w:r>
+      <w:r>
+        <w:t>it</w:t>
+      </w:r>
+      <w:r>
+        <w:t xml:space="preserve"> will affect </w:t>
+      </w:r>
+      <w:r>
+        <w:t>the h(x)</w:t>
+      </w:r>
+      <w:r>
+        <w:t xml:space="preserve"> values the </w:t>
+      </w:r>
+      <w:r>
+        <w:t xml:space="preserve">NN is outputting + </w:t>
+      </w:r>
+      <w:r>
+        <w:t xml:space="preserve">will end up changing the cost function. </w:t>
+      </w:r>
+    </w:p>
+    <w:p>
+      <w:pPr>
+        <w:pStyle w:val="ListBullet"/>
+      </w:pPr>
+      <w:r>
+        <w:t xml:space="preserve">So, again, </w:t>
+      </w:r>
+      <w:r>
+        <w:t xml:space="preserve">these delta terms are </w:t>
+      </w:r>
+      <w:r>
+        <w:t xml:space="preserve">the partial derivatives of the cost function w/ </w:t>
+      </w:r>
+      <w:r>
+        <w:t xml:space="preserve">respect to these intermediate terms </w:t>
+      </w:r>
+      <w:r>
+        <w:t>were computing</w:t>
+      </w:r>
+      <w:r>
+        <w:t xml:space="preserve">. </w:t>
+      </w:r>
+    </w:p>
+    <w:p>
+      <w:pPr>
+        <w:pStyle w:val="ListBullet"/>
+        <w:tabs>
+          <w:tab w:val="clear" w:pos="360"/>
+          <w:tab w:val="num" w:pos="720"/>
+        </w:tabs>
+        <w:ind w:left="720"/>
+      </w:pPr>
+      <w:r>
+        <w:t xml:space="preserve">They're </w:t>
+      </w:r>
+      <w:r>
+        <w:t xml:space="preserve">a measure of how much </w:t>
+      </w:r>
+      <w:r>
+        <w:t xml:space="preserve">we’d </w:t>
+      </w:r>
+      <w:r>
+        <w:t xml:space="preserve">like to change the </w:t>
+      </w:r>
+      <w:r>
+        <w:t>NN’</w:t>
+      </w:r>
+      <w:r>
+        <w:t>s</w:t>
+      </w:r>
+      <w:r>
+        <w:t xml:space="preserve"> weights</w:t>
+      </w:r>
+      <w:r>
+        <w:t xml:space="preserve"> in order to affect </w:t>
+      </w:r>
+      <w:r>
+        <w:t>the</w:t>
+      </w:r>
+      <w:r>
+        <w:t xml:space="preserve"> interme</w:t>
+      </w:r>
+      <w:r>
+        <w:t>diate values of the computation</w:t>
+      </w:r>
+      <w:r>
+        <w:t xml:space="preserve"> </w:t>
+      </w:r>
+      <w:r>
+        <w:t>s</w:t>
+      </w:r>
+      <w:r>
+        <w:t xml:space="preserve">o as to affect the final output of the </w:t>
+      </w:r>
+      <w:r>
+        <w:t>NN,</w:t>
+      </w:r>
+      <w:r>
+        <w:t xml:space="preserve"> h(x)</w:t>
+      </w:r>
+      <w:r>
+        <w:t>,</w:t>
+      </w:r>
+      <w:r>
+        <w:t xml:space="preserve"> </w:t>
+      </w:r>
+      <w:r>
+        <w:t>+</w:t>
+      </w:r>
+      <w:r>
+        <w:t xml:space="preserve"> therefore affect the overall cost.</w:t>
+      </w:r>
+    </w:p>
+    <w:p>
+      <w:pPr>
+        <w:pStyle w:val="ListBullet"/>
+        <w:numPr>
+          <w:ilvl w:val="0"/>
+          <w:numId w:val="0"/>
+        </w:numPr>
+        <w:ind w:left="360"/>
+      </w:pPr>
+    </w:p>
+    <w:p>
+      <w:pPr>
+        <w:pStyle w:val="ListBullet"/>
+      </w:pPr>
+      <w:r>
+        <w:t xml:space="preserve">For the output layer, </w:t>
+      </w:r>
+      <w:r>
+        <w:t>backpropagation first sets δ4(1) = y</w:t>
+      </w:r>
+      <w:r>
+        <w:t xml:space="preserve">(i) </w:t>
+      </w:r>
+      <w:r>
+        <w:t>–</w:t>
+      </w:r>
+      <w:r>
+        <w:t xml:space="preserve"> a</w:t>
+      </w:r>
+      <w:r>
+        <w:t>4(</w:t>
+      </w:r>
+      <w:r>
+        <w:t>1</w:t>
+      </w:r>
+      <w:r>
+        <w:t>) for the ith training example</w:t>
+      </w:r>
+    </w:p>
+    <w:p>
+      <w:pPr>
+        <w:pStyle w:val="ListBullet"/>
+        <w:tabs>
+          <w:tab w:val="clear" w:pos="360"/>
+          <w:tab w:val="num" w:pos="720"/>
+        </w:tabs>
+        <w:ind w:left="720"/>
+      </w:pPr>
+      <w:r>
+        <w:t xml:space="preserve">This </w:t>
+      </w:r>
+      <w:r>
+        <w:t xml:space="preserve">is really </w:t>
+      </w:r>
+      <w:r>
+        <w:t xml:space="preserve">calculating </w:t>
+      </w:r>
+      <w:r>
+        <w:t xml:space="preserve">the error, right? It's the difference between the actual value of y minus </w:t>
+      </w:r>
+      <w:r>
+        <w:t>the value predicted</w:t>
+      </w:r>
+    </w:p>
+    <w:p>
+      <w:pPr>
+        <w:pStyle w:val="ListBullet"/>
+      </w:pPr>
+      <w:r>
+        <w:t>Next</w:t>
+      </w:r>
+      <w:r>
+        <w:t xml:space="preserve"> we</w:t>
+      </w:r>
+      <w:r>
+        <w:t xml:space="preserve"> propagate these values backwards</w:t>
+      </w:r>
+      <w:r>
+        <w:t xml:space="preserve"> + </w:t>
+      </w:r>
+      <w:r>
+        <w:t xml:space="preserve">end up computing the </w:t>
+      </w:r>
+      <w:r>
+        <w:t>δ terms for the previous layer</w:t>
+      </w:r>
+    </w:p>
+    <w:p>
+      <w:pPr>
+        <w:pStyle w:val="ListBullet"/>
+        <w:numPr>
+          <w:ilvl w:val="0"/>
+          <w:numId w:val="0"/>
+        </w:numPr>
+        <w:ind w:left="360"/>
+      </w:pPr>
+    </w:p>
+    <w:p>
+      <w:pPr>
+        <w:pStyle w:val="ListBullet"/>
+        <w:numPr>
+          <w:ilvl w:val="0"/>
+          <w:numId w:val="0"/>
+        </w:numPr>
+        <w:ind w:left="1800" w:firstLine="360"/>
+      </w:pPr>
+      <w:r>
+        <w:rPr>
+          <w:noProof/>
+        </w:rPr>
+        <w:lastRenderedPageBreak/>
+        <w:drawing>
+          <wp:inline distT="0" distB="0" distL="0" distR="0" wp14:anchorId="3511C000" wp14:editId="5B229145">
+            <wp:extent cx="2745687" cy="1730006"/>
+            <wp:effectExtent l="0" t="0" r="0" b="3810"/>
+            <wp:docPr id="47" name="Picture 47"/>
+            <wp:cNvGraphicFramePr>
+              <a:graphicFrameLocks xmlns:a="http://schemas.openxmlformats.org/drawingml/2006/main" noChangeAspect="1"/>
+            </wp:cNvGraphicFramePr>
+            <a:graphic xmlns:a="http://schemas.openxmlformats.org/drawingml/2006/main">
+              <a:graphicData uri="http://schemas.openxmlformats.org/drawingml/2006/picture">
+                <pic:pic xmlns:pic="http://schemas.openxmlformats.org/drawingml/2006/picture">
+                  <pic:nvPicPr>
+                    <pic:cNvPr id="1" name=""/>
+                    <pic:cNvPicPr/>
+                  </pic:nvPicPr>
+                  <pic:blipFill>
+                    <a:blip r:embed="rId53"/>
+                    <a:stretch>
+                      <a:fillRect/>
+                    </a:stretch>
+                  </pic:blipFill>
+                  <pic:spPr>
+                    <a:xfrm>
+                      <a:off x="0" y="0"/>
+                      <a:ext cx="2755845" cy="1736406"/>
+                    </a:xfrm>
+                    <a:prstGeom prst="rect">
+                      <a:avLst/>
+                    </a:prstGeom>
+                  </pic:spPr>
+                </pic:pic>
+              </a:graphicData>
+            </a:graphic>
+          </wp:inline>
+        </w:drawing>
+      </w:r>
+    </w:p>
+    <w:p>
+      <w:pPr>
+        <w:pStyle w:val="ListBullet"/>
+      </w:pPr>
+      <w:r>
+        <w:t>A</w:t>
+      </w:r>
+      <w:r>
+        <w:t xml:space="preserve"> backpropagation calculation is a lot like running </w:t>
+      </w:r>
+      <w:r>
+        <w:t>a</w:t>
+      </w:r>
+      <w:r>
+        <w:t xml:space="preserve"> forward propagation algorithm, but </w:t>
+      </w:r>
+      <w:r>
+        <w:t>backwards</w:t>
+      </w:r>
+    </w:p>
+    <w:p>
+      <w:pPr>
+        <w:pStyle w:val="ListBullet"/>
+      </w:pPr>
+      <w:r>
+        <w:t>Ex:</w:t>
+      </w:r>
+      <w:r>
+        <w:t xml:space="preserve"> </w:t>
+      </w:r>
+      <w:r>
+        <w:t>δ</w:t>
+      </w:r>
+      <w:r>
+        <w:t>2</w:t>
+      </w:r>
+      <w:r>
+        <w:t>(2</w:t>
+      </w:r>
+      <w:r>
+        <w:t>)</w:t>
+      </w:r>
+    </w:p>
+    <w:p>
+      <w:pPr>
+        <w:pStyle w:val="ListBullet"/>
+        <w:numPr>
+          <w:ilvl w:val="0"/>
+          <w:numId w:val="0"/>
+        </w:numPr>
+        <w:ind w:left="1080" w:firstLine="360"/>
+      </w:pPr>
+      <w:r>
+        <w:rPr>
+          <w:noProof/>
+        </w:rPr>
+        <w:drawing>
+          <wp:inline distT="0" distB="0" distL="0" distR="0" wp14:anchorId="75A6307A" wp14:editId="7E4E0A5F">
+            <wp:extent cx="3515325" cy="1939438"/>
+            <wp:effectExtent l="0" t="0" r="9525" b="3810"/>
+            <wp:docPr id="48" name="Picture 48"/>
+            <wp:cNvGraphicFramePr>
+              <a:graphicFrameLocks xmlns:a="http://schemas.openxmlformats.org/drawingml/2006/main" noChangeAspect="1"/>
+            </wp:cNvGraphicFramePr>
+            <a:graphic xmlns:a="http://schemas.openxmlformats.org/drawingml/2006/main">
+              <a:graphicData uri="http://schemas.openxmlformats.org/drawingml/2006/picture">
+                <pic:pic xmlns:pic="http://schemas.openxmlformats.org/drawingml/2006/picture">
+                  <pic:nvPicPr>
+                    <pic:cNvPr id="1" name=""/>
+                    <pic:cNvPicPr/>
+                  </pic:nvPicPr>
+                  <pic:blipFill>
+                    <a:blip r:embed="rId54"/>
+                    <a:stretch>
+                      <a:fillRect/>
+                    </a:stretch>
+                  </pic:blipFill>
+                  <pic:spPr>
+                    <a:xfrm>
+                      <a:off x="0" y="0"/>
+                      <a:ext cx="3524135" cy="1944298"/>
+                    </a:xfrm>
+                    <a:prstGeom prst="rect">
+                      <a:avLst/>
+                    </a:prstGeom>
+                  </pic:spPr>
+                </pic:pic>
+              </a:graphicData>
+            </a:graphic>
+          </wp:inline>
+        </w:drawing>
+      </w:r>
+    </w:p>
+    <w:p>
+      <w:pPr>
+        <w:pStyle w:val="ListBullet"/>
+      </w:pPr>
+      <w:r>
+        <w:t xml:space="preserve">So </w:t>
+      </w:r>
+      <w:r>
+        <w:t>δ2(2)</w:t>
+      </w:r>
+      <w:r>
+        <w:t xml:space="preserve"> is computed</w:t>
+      </w:r>
+      <w:r>
+        <w:t xml:space="preserve"> by taking </w:t>
+      </w:r>
+      <w:r>
+        <w:t>δ</w:t>
+      </w:r>
+      <w:r>
+        <w:t>3(1</w:t>
+      </w:r>
+      <w:r>
+        <w:t>)</w:t>
+      </w:r>
+      <w:r>
+        <w:t xml:space="preserve"> </w:t>
+      </w:r>
+      <w:r>
+        <w:t xml:space="preserve">multiplied </w:t>
+      </w:r>
+      <w:r>
+        <w:t xml:space="preserve">by </w:t>
+      </w:r>
+      <w:r>
+        <w:t xml:space="preserve">its weight (pink) + </w:t>
+      </w:r>
+      <w:r>
+        <w:t>δ</w:t>
+      </w:r>
+      <w:r>
+        <w:t>3</w:t>
+      </w:r>
+      <w:r>
+        <w:t>(2)</w:t>
+      </w:r>
+      <w:r>
+        <w:t xml:space="preserve"> multiplied by </w:t>
+      </w:r>
+      <w:r>
+        <w:t xml:space="preserve">its weight red) </w:t>
+      </w:r>
+      <w:r>
+        <w:sym w:font="Wingdings" w:char="F0E0"/>
+      </w:r>
+      <w:r>
+        <w:t xml:space="preserve"> </w:t>
+      </w:r>
+      <w:r>
+        <w:rPr>
+          <w:i/>
+        </w:rPr>
+        <w:t>a sum of these delta values weighted by the corresponding edge strength</w:t>
+      </w:r>
+    </w:p>
+    <w:p>
+      <w:pPr>
+        <w:pStyle w:val="ListBullet"/>
+        <w:numPr>
+          <w:ilvl w:val="0"/>
+          <w:numId w:val="0"/>
+        </w:numPr>
+        <w:ind w:left="1080" w:firstLine="360"/>
+      </w:pPr>
+      <w:r>
+        <w:rPr>
+          <w:noProof/>
+        </w:rPr>
+        <w:drawing>
+          <wp:inline distT="0" distB="0" distL="0" distR="0" wp14:anchorId="54168FDF" wp14:editId="0437ACBE">
+            <wp:extent cx="3710763" cy="684271"/>
+            <wp:effectExtent l="0" t="0" r="4445" b="1905"/>
+            <wp:docPr id="49" name="Picture 49"/>
+            <wp:cNvGraphicFramePr>
+              <a:graphicFrameLocks xmlns:a="http://schemas.openxmlformats.org/drawingml/2006/main" noChangeAspect="1"/>
+            </wp:cNvGraphicFramePr>
+            <a:graphic xmlns:a="http://schemas.openxmlformats.org/drawingml/2006/main">
+              <a:graphicData uri="http://schemas.openxmlformats.org/drawingml/2006/picture">
+                <pic:pic xmlns:pic="http://schemas.openxmlformats.org/drawingml/2006/picture">
+                  <pic:nvPicPr>
+                    <pic:cNvPr id="1" name=""/>
+                    <pic:cNvPicPr/>
+                  </pic:nvPicPr>
+                  <pic:blipFill>
+                    <a:blip r:embed="rId55"/>
+                    <a:stretch>
+                      <a:fillRect/>
+                    </a:stretch>
+                  </pic:blipFill>
+                  <pic:spPr>
+                    <a:xfrm>
+                      <a:off x="0" y="0"/>
+                      <a:ext cx="3788082" cy="698529"/>
+                    </a:xfrm>
+                    <a:prstGeom prst="rect">
+                      <a:avLst/>
+                    </a:prstGeom>
+                  </pic:spPr>
+                </pic:pic>
+              </a:graphicData>
+            </a:graphic>
+          </wp:inline>
+        </w:drawing>
+      </w:r>
+    </w:p>
+    <w:p>
+      <w:pPr>
+        <w:pStyle w:val="ListBullet"/>
+        <w:numPr>
+          <w:ilvl w:val="0"/>
+          <w:numId w:val="0"/>
+        </w:numPr>
+        <w:ind w:left="1800" w:firstLine="360"/>
+      </w:pPr>
+      <w:r>
+        <w:rPr>
+          <w:noProof/>
+        </w:rPr>
+        <w:drawing>
+          <wp:inline distT="0" distB="0" distL="0" distR="0" wp14:anchorId="0F58F085" wp14:editId="42535D40">
+            <wp:extent cx="2251001" cy="614317"/>
+            <wp:effectExtent l="0" t="0" r="0" b="0"/>
+            <wp:docPr id="50" name="Picture 50"/>
+            <wp:cNvGraphicFramePr>
+              <a:graphicFrameLocks xmlns:a="http://schemas.openxmlformats.org/drawingml/2006/main" noChangeAspect="1"/>
+            </wp:cNvGraphicFramePr>
+            <a:graphic xmlns:a="http://schemas.openxmlformats.org/drawingml/2006/main">
+              <a:graphicData uri="http://schemas.openxmlformats.org/drawingml/2006/picture">
+                <pic:pic xmlns:pic="http://schemas.openxmlformats.org/drawingml/2006/picture">
+                  <pic:nvPicPr>
+                    <pic:cNvPr id="1" name=""/>
+                    <pic:cNvPicPr/>
+                  </pic:nvPicPr>
+                  <pic:blipFill>
+                    <a:blip r:embed="rId56"/>
+                    <a:stretch>
+                      <a:fillRect/>
+                    </a:stretch>
+                  </pic:blipFill>
+                  <pic:spPr>
+                    <a:xfrm>
+                      <a:off x="0" y="0"/>
+                      <a:ext cx="2313086" cy="631261"/>
+                    </a:xfrm>
+                    <a:prstGeom prst="rect">
+                      <a:avLst/>
+                    </a:prstGeom>
+                  </pic:spPr>
+                </pic:pic>
+              </a:graphicData>
+            </a:graphic>
+          </wp:inline>
+        </w:drawing>
+      </w:r>
+    </w:p>
+    <w:p>
+      <w:pPr>
+        <w:pStyle w:val="ListBullet"/>
+      </w:pPr>
+      <w:r>
+        <w:t>So far we</w:t>
+      </w:r>
+      <w:r>
+        <w:t xml:space="preserve">'ve been writing </w:t>
+      </w:r>
+      <w:r>
+        <w:t xml:space="preserve">δ </w:t>
+      </w:r>
+      <w:r>
+        <w:t xml:space="preserve">values only for hidden units, excluding the bias units. </w:t>
+      </w:r>
+    </w:p>
+    <w:p>
+      <w:pPr>
+        <w:pStyle w:val="ListBullet"/>
+      </w:pPr>
+      <w:r>
+        <w:t>Depending on how you define</w:t>
+      </w:r>
+      <w:r>
+        <w:t xml:space="preserve"> or implement</w:t>
+      </w:r>
+      <w:r>
+        <w:t xml:space="preserve"> the backpropagation algorithm</w:t>
+      </w:r>
+      <w:r>
+        <w:t>,</w:t>
+      </w:r>
+      <w:r>
+        <w:t xml:space="preserve"> you may end up</w:t>
+      </w:r>
+      <w:r>
+        <w:t xml:space="preserve"> computing δ </w:t>
+      </w:r>
+      <w:r>
+        <w:t>value</w:t>
+      </w:r>
+      <w:r>
+        <w:t xml:space="preserve">s for these bias units as well, which </w:t>
+      </w:r>
+      <w:r>
+        <w:t xml:space="preserve">always output </w:t>
+      </w:r>
+      <w:r>
+        <w:t>+1</w:t>
+      </w:r>
+      <w:r>
+        <w:t xml:space="preserve">, </w:t>
+      </w:r>
+      <w:r>
+        <w:t>+</w:t>
+      </w:r>
+      <w:r>
+        <w:t xml:space="preserve"> there's no way to change the value. </w:t>
+      </w:r>
+    </w:p>
+    <w:p>
+      <w:pPr>
+        <w:pStyle w:val="ListBullet"/>
+        <w:tabs>
+          <w:tab w:val="clear" w:pos="360"/>
+          <w:tab w:val="num" w:pos="720"/>
+        </w:tabs>
+        <w:ind w:left="720"/>
+      </w:pPr>
+      <w:r>
+        <w:t xml:space="preserve">***They </w:t>
+      </w:r>
+      <w:r>
+        <w:t xml:space="preserve">don't end up being part of the calculation needed to compute a derivative. </w:t>
+      </w:r>
+    </w:p>
+    <w:p>
+      <w:pPr>
+        <w:pStyle w:val="ListBullet"/>
+      </w:pPr>
+      <w:r>
+        <w:t xml:space="preserve">If </w:t>
+      </w:r>
+      <w:r>
+        <w:t xml:space="preserve">you implement </w:t>
+      </w:r>
+      <w:r>
+        <w:t>this</w:t>
+      </w:r>
+      <w:r>
+        <w:t xml:space="preserve"> algorithm you can have a very </w:t>
+      </w:r>
+      <w:r>
+        <w:t>effective learning algorithm, ev</w:t>
+      </w:r>
       <w:bookmarkStart w:id="0" w:name="_GoBack"/>
       <w:bookmarkEnd w:id="0"/>
       <w:r>
-        <w:t xml:space="preserve">In order to illustrate forward propagation, I'm going to draw this network a little bit differently. </w:t>
-      </w:r>
-    </w:p>
-    <w:p>
-      <w:pPr>
-        <w:pStyle w:val="ListBullet"/>
-      </w:pPr>
-      <w:r>
-        <w:t>2:08</w:t>
-      </w:r>
-    </w:p>
-    <w:p>
-      <w:pPr>
-        <w:pStyle w:val="ListBullet"/>
-      </w:pPr>
-      <w:r>
-        <w:t xml:space="preserve">And in particular I'm going to draw this neuro-network with the nodes drawn as these very fat ellipsis, so that I can write text in them. When performing forward propagation, we might have some particular example. Say some example x i comma y i. And it'll be this x i that we feed into the input layer. So this maybe x i 2 and x i 2 are the values we set the input layer to. And when we forward propagated to the first hidden layer here, what we do is compute z (2) 1 and z (2) 2. So these are the weighted sum of inputs of the input units. And then we apply the sigmoid of the logistic function, and the sigmoid activation function applied to the z value. Here's are the activation values. So that gives us a (2) 1 and a (2) 2. And then we forward propagate again to get here z (3) 1. Apply the sigmoid of the logistic function, the activation function to that to get a (3) 1. And similarly, like so until we get z (4) 1. Apply the activation function. This gives us a (4)1, which is the final output value of the neural network. </w:t>
-      </w:r>
-    </w:p>
-    <w:p>
-      <w:pPr>
-        <w:pStyle w:val="ListBullet"/>
-      </w:pPr>
-      <w:r>
-        <w:t>3:24</w:t>
-      </w:r>
-    </w:p>
-    <w:p>
-      <w:pPr>
-        <w:pStyle w:val="ListBullet"/>
-      </w:pPr>
-      <w:r>
-        <w:t xml:space="preserve">Let's erase this arrow to give myself some more space. And if you look at what this computation really is doing, focusing on this hidden unit, let's say. We have to add this weight. Shown in magenta there is my weight theta (2) 1 0, the indexing is not important. And this way here, which I'm highlighting in red, that is theta (2) 1 1 and this weight here, which I'm drawing in cyan, is theta (2) 1 2. So the way we compute this value, z(3)1 is, z(3)1 is as equal to this magenta weight times this value. So that's theta (2) 10 x 1. And then plus this red weight times this value, so that's theta(2) 11 times a(2)1. And finally this cyan weight times this value, which is therefore plus theta(2)12 times a(2)1. And so that's forward propagation. And it turns out that as we'll see later in this video, what backpropagation is doing is doing a process very similar to this. Except that instead of the computations flowing from the left to the right of this network, the computations since their flow from the right to the left of the network. And using a very similar computation as this. And I'll say in two slides exactly what I mean by that. To better understand what backpropagation is doing, let's look at the cost function. It's just the cost function that we had for when we have only one output unit. If we have more than one output unit, we just have a summation you know over the output units indexed by k there. If you have only one output unit then this is a cost function. And we do forward propagation and backpropagation on one example at a time. So let's just focus on the single example, x (i) y (i) and focus on the case of having one output unit. So y (i) here is just a real number. And let's ignore regularization, so lambda equals 0. And this final term, that regularization term, </w:t>
-      </w:r>
-      <w:r>
-        <w:lastRenderedPageBreak/>
-        <w:t xml:space="preserve">goes away. Now if you look inside the summation, you find that the cost term associated with the training example, that is the cost associated with the training example x(i), y(i). That's going to be given by this expression. So, the cost to live off examplie i is written as follows. And what this cost function does is it plays a role similar to the squared arrow. So, rather than looking at this complicated expression, if you want you can think of cost of i being approximately the square difference between what the neural network outputs, versus what is the actual value. Just as in logistic repression, we actually prefer to use the slightly more complicated cost function using the log. But for the purpose of intuition, feel free to think of the cost function as being the sort of the squared error cost function. And so this cost(i) measures how well is the network doing on correctly predicting example i. How close is the output to the actual observed label y(i)? Now let's look at what backpropagation is doing. One useful intuition is that backpropagation is computing these delta superscript l subscript j terms. And we can think of these as the quote error of the activation value that we got for unit j in the layer, in the lth layer. </w:t>
-      </w:r>
-    </w:p>
-    <w:p>
-      <w:pPr>
-        <w:pStyle w:val="ListBullet"/>
-      </w:pPr>
-      <w:r>
-        <w:t>7:07</w:t>
-      </w:r>
-    </w:p>
-    <w:p>
-      <w:pPr>
-        <w:pStyle w:val="ListBullet"/>
-      </w:pPr>
-      <w:r>
-        <w:t xml:space="preserve">More formally, for, and this is maybe only for those of you who are familiar with calculus. More formally, what the delta terms actually are is this, they're the partial derivative with respect to z,l,j, that is this weighted sum of inputs that were confusing these z terms. Partial derivatives with respect to these things of the cost function. </w:t>
-      </w:r>
-    </w:p>
-    <w:p>
-      <w:pPr>
-        <w:pStyle w:val="ListBullet"/>
-      </w:pPr>
-      <w:r>
-        <w:t>7:27</w:t>
-      </w:r>
-    </w:p>
-    <w:p>
-      <w:pPr>
-        <w:pStyle w:val="ListBullet"/>
-      </w:pPr>
-      <w:r>
-        <w:t xml:space="preserve">So concretely, the cost function is a function of the label y and of the value, this h of x output value neural network. And if we could go inside the neural network and just change those z l j values a little bit, then that will affect these values that the neural network is outputting. And that will end up changing the cost function. And again really, this is only for those of you who are expert in Calculus. If you're comfortable with partial derivatives, what these delta terms are is they turn out to be the partial derivative of the cost function, with respect to these intermediate terms that were confusing. </w:t>
-      </w:r>
-    </w:p>
-    <w:p>
-      <w:pPr>
-        <w:pStyle w:val="ListBullet"/>
-      </w:pPr>
-      <w:r>
-        <w:t>8:06</w:t>
-      </w:r>
-    </w:p>
-    <w:p>
-      <w:pPr>
-        <w:pStyle w:val="ListBullet"/>
-      </w:pPr>
-      <w:r>
-        <w:t xml:space="preserve">And so they're a measure of how much would we like to change the neural network's weights, in order to affect these intermediate values of the computation. So as to affect the final output of the neural network h(x) and therefore affect the overall cost. In case this lost part of this partial derivative intuition, in case that doesn't make sense. Don't worry about the rest of this, we can do without really talking about partial derivatives. But let's look in more detail about what backpropagation is doing. For the output layer, the first set's this delta term, delta (4) 1, as y (i) if we're doing forward propagation and back propagation on this training example i. That says y(i) minus a(4)1. So this is really the error, right? It's the difference between the actual value of y minus what was the value predicted, and so we're gonna compute delta(4)1 like so. Next we're gonna do, propagate these values backwards. I'll explain this in a second, and end up computing the delta terms for the previous layer. We're gonna end up with delta(3)1. Delta(3)2. And then we're gonna propagate this further backward, and end up computing delta(2)1 and delta(2)2. Now the backpropagation calculation is a lot like running the forward propagation algorithm, but doing it backwards. So here's what I mean. Let's look at how we end up with this value of delta(2)2. So we have delta(2)2. And similar to forward propagation, let me label a couple of the weights. So this weight, which I'm going to draw in cyan. Let's say that weight is theta(2)1 2, and this one down here when we highlight this in red. That is going to be let's say theta(2) of 2 2. So if we look at how </w:t>
-      </w:r>
-      <w:r>
-        <w:lastRenderedPageBreak/>
-        <w:t>delta(2)2, is computed, how it's computed with this note. It turns out that what we're going to do, is gonna take this value and multiply it by this weight, and add it to this value multiplied by that weight. So it's really a weighted sum of these delta values, weighted by the corresponding edge strength. So completely, let me fill this in, this delta(2)2 is going to be equal to, Theta(2)1 2 is that magenta lay times delta(3)1. Plus, and the thing I had in red, that's theta (2)2 times delta (3)2. So it's really literally this red wave times this value, plus this magenta weight times this value. And that's how we wind up with that value of delta. And just as another example, let's look at this value. How do we get that value? Well it's a similar process. If this weight, which I'm gonna highlight in green, if this weight is equal to, say, delta (3) 1 2. Then we have that delta (3) 2 is going to be equal to that green weight, theta (3) 12 times delta (4) 1. And by the way, so far I've been writing the delta values only for the hidden units, but excluding the bias units. Depending on how you define the backpropagation algorithm, or depending on how you implement it, you know, you may end up implementing something that computes delta values for these bias units as well. The bias units always output the value of plus one, and they are just what they are, and there's no way for us to change the value. And so, depending on your implementation of back prop, the way I usually implement it. I do end up computing these delta values, but we just discard them, we don't use them. Because they don't end up being part of the calculation needed to compute a derivative. So hopefully that gives you a little better intuition about what back propegation is doing. In case of all of this still seems sort of magical, sort of black box, in a later video, in the putting it together video, I'll try to get a little bit more intuition about what backpropagation is doing. But unfortunately this is a difficult algorithm to try to visualize and understand what it is really doing. But fortunately I've been, I guess many people have been using very successfully for many years. And if you implement the algorithm you can have a very effective learning algorithm. Even though the inner workings of exactly how it works can be harder to visualize.</w:t>
+        <w:t>en though the inner workings of exactly how it works can be harder to visualize.</w:t>
       </w:r>
     </w:p>
     <w:p>

</xml_diff>

<commit_message>
Finish Wk 5 for Coursera Stanford ML
</commit_message>
<xml_diff>
--- a/MachineLearning/Coursera/StanfordMachineLearning/Week5_NeuralNetworks_Learning/Week_5_1_NN_CostFunctionBackPropogation.docx
+++ b/MachineLearning/Coursera/StanfordMachineLearning/Week5_NeuralNetworks_Learning/Week_5_1_NN_CostFunctionBackPropogation.docx
@@ -4379,7 +4379,15 @@
         <w:t>L</w:t>
       </w:r>
       <w:r>
-        <w:t>)(t)</w:t>
+        <w:t>)(</w:t>
+      </w:r>
+      <w:r>
+        <w:t>T</w:t>
+      </w:r>
+      <w:bookmarkStart w:id="0" w:name="_GoBack"/>
+      <w:bookmarkEnd w:id="0"/>
+      <w:r>
+        <w:t>)</w:t>
       </w:r>
     </w:p>
     <w:p>
@@ -4419,7 +4427,7 @@
                   <pic:spPr>
                     <a:xfrm>
                       <a:off x="0" y="0"/>
-                      <a:ext cx="2854755" cy="279036"/>
+                      <a:ext cx="2775098" cy="271250"/>
                     </a:xfrm>
                     <a:prstGeom prst="rect">
                       <a:avLst/>
@@ -4492,8 +4500,8 @@
         </w:rPr>
         <w:drawing>
           <wp:inline distT="0" distB="0" distL="0" distR="0" wp14:anchorId="76FD584F" wp14:editId="0A67F9E6">
-            <wp:extent cx="3098726" cy="830987"/>
-            <wp:effectExtent l="0" t="0" r="6985" b="7620"/>
+            <wp:extent cx="2948353" cy="790661"/>
+            <wp:effectExtent l="0" t="0" r="4445" b="9525"/>
             <wp:docPr id="30" name="Picture 30"/>
             <wp:cNvGraphicFramePr>
               <a:graphicFrameLocks xmlns:a="http://schemas.openxmlformats.org/drawingml/2006/main" noChangeAspect="1"/>
@@ -4514,7 +4522,7 @@
                   <pic:spPr>
                     <a:xfrm>
                       <a:off x="0" y="0"/>
-                      <a:ext cx="3121473" cy="837087"/>
+                      <a:ext cx="2973702" cy="797459"/>
                     </a:xfrm>
                     <a:prstGeom prst="rect">
                       <a:avLst/>
@@ -5792,13 +5800,7 @@
         <w:t xml:space="preserve"> training example</w:t>
       </w:r>
       <w:r>
-        <w:t xml:space="preserve"> </w:t>
-      </w:r>
-      <w:r>
-        <w:t xml:space="preserve">{x(i),y(i)} </w:t>
-      </w:r>
-      <w:r>
-        <w:t xml:space="preserve"> is </w:t>
+        <w:t xml:space="preserve"> {x(i),y(i)}  is </w:t>
       </w:r>
       <w:r>
         <w:t xml:space="preserve">given by </w:t>
@@ -5978,10 +5980,7 @@
         <w:t xml:space="preserve">How close the output </w:t>
       </w:r>
       <w:r>
-        <w:t>is</w:t>
-      </w:r>
-      <w:r>
-        <w:t xml:space="preserve"> </w:t>
+        <w:t xml:space="preserve">is </w:t>
       </w:r>
       <w:r>
         <w:t>to the actua</w:t>
@@ -6578,10 +6577,7 @@
         <w:t xml:space="preserve"> </w:t>
       </w:r>
       <w:r>
-        <w:t>δ</w:t>
-      </w:r>
-      <w:r>
-        <w:t>2</w:t>
+        <w:t>δ2</w:t>
       </w:r>
       <w:r>
         <w:t>(2</w:t>
@@ -6645,25 +6641,13 @@
         <w:pStyle w:val="ListBullet"/>
       </w:pPr>
       <w:r>
-        <w:t xml:space="preserve">So </w:t>
-      </w:r>
-      <w:r>
-        <w:t>δ2(2)</w:t>
+        <w:t>So δ2(2)</w:t>
       </w:r>
       <w:r>
         <w:t xml:space="preserve"> is computed</w:t>
       </w:r>
       <w:r>
-        <w:t xml:space="preserve"> by taking </w:t>
-      </w:r>
-      <w:r>
-        <w:t>δ</w:t>
-      </w:r>
-      <w:r>
-        <w:t>3(1</w:t>
-      </w:r>
-      <w:r>
-        <w:t>)</w:t>
+        <w:t xml:space="preserve"> by taking δ3(1)</w:t>
       </w:r>
       <w:r>
         <w:t xml:space="preserve"> </w:t>
@@ -6675,16 +6659,7 @@
         <w:t xml:space="preserve">by </w:t>
       </w:r>
       <w:r>
-        <w:t xml:space="preserve">its weight (pink) + </w:t>
-      </w:r>
-      <w:r>
-        <w:t>δ</w:t>
-      </w:r>
-      <w:r>
-        <w:t>3</w:t>
-      </w:r>
-      <w:r>
-        <w:t>(2)</w:t>
+        <w:t>its weight (pink) + δ3(2)</w:t>
       </w:r>
       <w:r>
         <w:t xml:space="preserve"> multiplied by </w:t>
@@ -6901,8 +6876,6 @@
       <w:r>
         <w:t>effective learning algorithm, ev</w:t>
       </w:r>
-      <w:bookmarkStart w:id="0" w:name="_GoBack"/>
-      <w:bookmarkEnd w:id="0"/>
       <w:r>
         <w:t>en though the inner workings of exactly how it works can be harder to visualize.</w:t>
       </w:r>

</xml_diff>